<commit_message>
Modificado no capitulo 6
</commit_message>
<xml_diff>
--- a/Texto_Final_Atualizado.docx
+++ b/Texto_Final_Atualizado.docx
@@ -1064,8 +1064,7 @@
         <w:tabs>
           <w:tab w:val="left" w:pos="708"/>
           <w:tab w:val="left" w:pos="1416"/>
-          <w:tab w:val="left" w:pos="2124"/>
-          <w:tab w:val="left" w:pos="2832"/>
+          <w:tab w:val="left" w:pos="2835"/>
           <w:tab w:val="left" w:pos="3540"/>
           <w:tab w:val="left" w:pos="4248"/>
           <w:tab w:val="left" w:pos="4956"/>
@@ -1077,17 +1076,61 @@
           <w:tab w:val="left" w:pos="9204"/>
         </w:tabs>
         <w:spacing w:line="360" w:lineRule="auto"/>
-        <w:ind w:left="2124" w:firstLine="708"/>
-        <w:jc w:val="both"/>
-        <w:rPr>
-          <w:rFonts w:ascii="Arial" w:hAnsi="Arial"/>
-        </w:rPr>
-      </w:pPr>
-      <w:r>
-        <w:rPr>
-          <w:rFonts w:ascii="Arial" w:hAnsi="Arial"/>
-        </w:rPr>
-        <w:t>Pré-projeto apresentado na Disciplina de Trabalho de Conclusão de Curso</w:t>
+        <w:ind w:left="2835" w:hanging="3"/>
+        <w:jc w:val="both"/>
+        <w:rPr>
+          <w:rFonts w:ascii="Arial" w:hAnsi="Arial"/>
+        </w:rPr>
+      </w:pPr>
+      <w:r>
+        <w:rPr>
+          <w:rFonts w:ascii="Arial" w:hAnsi="Arial"/>
+        </w:rPr>
+        <w:t xml:space="preserve">Trabalho de Conclusão de </w:t>
+      </w:r>
+      <w:r>
+        <w:rPr>
+          <w:rFonts w:ascii="Arial" w:hAnsi="Arial"/>
+        </w:rPr>
+        <w:t>Curso d</w:t>
+      </w:r>
+      <w:r>
+        <w:rPr>
+          <w:rFonts w:ascii="Arial" w:hAnsi="Arial"/>
+        </w:rPr>
+        <w:t xml:space="preserve">e alunos de </w:t>
+      </w:r>
+      <w:r>
+        <w:rPr>
+          <w:rFonts w:ascii="Arial" w:hAnsi="Arial"/>
+        </w:rPr>
+        <w:t>Ciência da Computação</w:t>
+      </w:r>
+      <w:r>
+        <w:rPr>
+          <w:rFonts w:ascii="Arial" w:hAnsi="Arial"/>
+        </w:rPr>
+        <w:t xml:space="preserve"> da</w:t>
+      </w:r>
+      <w:proofErr w:type="gramStart"/>
+      <w:r>
+        <w:rPr>
+          <w:rFonts w:ascii="Arial" w:hAnsi="Arial"/>
+        </w:rPr>
+        <w:t xml:space="preserve">  </w:t>
+      </w:r>
+      <w:proofErr w:type="gramEnd"/>
+      <w:r>
+        <w:rPr>
+          <w:rFonts w:ascii="Arial" w:hAnsi="Arial"/>
+        </w:rPr>
+        <w:t>Pontifícia Universidade Católica de São Paulo</w:t>
+      </w:r>
+      <w:r>
+        <w:rPr>
+          <w:rFonts w:ascii="Arial" w:hAnsi="Arial"/>
+        </w:rPr>
+        <w:t>.</w:t>
       </w:r>
     </w:p>
     <w:p>
@@ -1115,38 +1158,6 @@
           <w:rFonts w:ascii="Arial" w:hAnsi="Arial"/>
         </w:rPr>
       </w:pPr>
-      <w:proofErr w:type="gramStart"/>
-      <w:r>
-        <w:rPr>
-          <w:rFonts w:ascii="Arial" w:hAnsi="Arial"/>
-        </w:rPr>
-        <w:t>como</w:t>
-      </w:r>
-      <w:proofErr w:type="gramEnd"/>
-      <w:r>
-        <w:rPr>
-          <w:rFonts w:ascii="Arial" w:hAnsi="Arial"/>
-        </w:rPr>
-        <w:t xml:space="preserve"> requisito básico para a apresenta</w:t>
-      </w:r>
-      <w:r>
-        <w:rPr>
-          <w:rFonts w:ascii="Arial" w:hAnsi="Arial"/>
-        </w:rPr>
-        <w:t xml:space="preserve">ção do Trabalho de Conclusão de   </w:t>
-      </w:r>
-      <w:r>
-        <w:rPr>
-          <w:rFonts w:ascii="Arial" w:hAnsi="Arial"/>
-        </w:rPr>
-        <w:tab/>
-      </w:r>
-      <w:r>
-        <w:rPr>
-          <w:rFonts w:ascii="Arial" w:hAnsi="Arial"/>
-        </w:rPr>
-        <w:t>Curso do Curso de Ciência da Computação.</w:t>
-      </w:r>
     </w:p>
     <w:p>
       <w:pPr>
@@ -1167,8 +1178,7 @@
           <w:tab w:val="left" w:pos="9204"/>
         </w:tabs>
         <w:spacing w:line="360" w:lineRule="auto"/>
-        <w:ind w:firstLine="708"/>
-        <w:jc w:val="center"/>
+        <w:jc w:val="left"/>
         <w:rPr>
           <w:rFonts w:ascii="Arial" w:hAnsi="Arial"/>
         </w:rPr>
@@ -9247,7 +9257,7 @@
                     <a:blip r:embed="rId11" cstate="print">
                       <a:extLst>
                         <a:ext uri="{28A0092B-C50C-407E-A947-70E740481C1C}">
-                          <a14:useLocalDpi xmlns:a14="http://schemas.microsoft.com/office/drawing/2010/main" xmlns:wps="http://schemas.microsoft.com/office/word/2010/wordprocessingShape" xmlns:wpi="http://schemas.microsoft.com/office/word/2010/wordprocessingInk" xmlns:wpg="http://schemas.microsoft.com/office/word/2010/wordprocessingGroup" xmlns:w14="http://schemas.microsoft.com/office/word/2010/wordml" xmlns:w="http://schemas.openxmlformats.org/wordprocessingml/2006/main" xmlns:w10="urn:schemas-microsoft-com:office:word" xmlns:wp14="http://schemas.microsoft.com/office/word/2010/wordprocessingDrawing" xmlns:v="urn:schemas-microsoft-com:vml" xmlns:o="urn:schemas-microsoft-com:office:office" xmlns:mc="http://schemas.openxmlformats.org/markup-compatibility/2006" xmlns:wpc="http://schemas.microsoft.com/office/word/2010/wordprocessingCanvas" xmlns="" val="0"/>
+                          <a14:useLocalDpi xmlns="" xmlns:wpc="http://schemas.microsoft.com/office/word/2010/wordprocessingCanvas" xmlns:mc="http://schemas.openxmlformats.org/markup-compatibility/2006" xmlns:o="urn:schemas-microsoft-com:office:office" xmlns:v="urn:schemas-microsoft-com:vml" xmlns:wp14="http://schemas.microsoft.com/office/word/2010/wordprocessingDrawing" xmlns:w10="urn:schemas-microsoft-com:office:word" xmlns:w="http://schemas.openxmlformats.org/wordprocessingml/2006/main" xmlns:w14="http://schemas.microsoft.com/office/word/2010/wordml" xmlns:wpg="http://schemas.microsoft.com/office/word/2010/wordprocessingGroup" xmlns:wpi="http://schemas.microsoft.com/office/word/2010/wordprocessingInk" xmlns:wps="http://schemas.microsoft.com/office/word/2010/wordprocessingShape" xmlns:a14="http://schemas.microsoft.com/office/drawing/2010/main" val="0"/>
                         </a:ext>
                       </a:extLst>
                     </a:blip>
@@ -11735,7 +11745,21 @@
           <w:rFonts w:ascii="Arial" w:hAnsi="Arial"/>
           <w:sz w:val="24"/>
         </w:rPr>
-        <w:t xml:space="preserve">Fazer análise de robustez – O objetivo da análise de robustez é eliminar casos de ambiguidade nos casos de uso e identificar possíveis distanciações entre os casos de uso e o modelo de domínio. Para isso é feito um design preliminar, a partir dos casos de uso obtidos anteriormente, são identificados objetos necessários que não estão no modelo de domínio, e então o modelo de domínio é atualizado. Caso haja ambiguidade, os textos dos casos </w:t>
+        <w:t>Fazer análise de robustez – O objetivo da análise de robustez é eliminar casos de ambiguidade nos casos de uso e identificar possíveis distancia</w:t>
+      </w:r>
+      <w:r>
+        <w:rPr>
+          <w:rFonts w:ascii="Arial" w:hAnsi="Arial"/>
+          <w:sz w:val="24"/>
+        </w:rPr>
+        <w:t>mento</w:t>
+      </w:r>
+      <w:r>
+        <w:rPr>
+          <w:rFonts w:ascii="Arial" w:hAnsi="Arial"/>
+          <w:sz w:val="24"/>
+        </w:rPr>
+        <w:t xml:space="preserve">s entre os casos de uso e o modelo de domínio. Para isso é feito um design preliminar, a partir dos casos de uso obtidos anteriormente, são identificados objetos necessários que não estão no modelo de domínio, e então o modelo de domínio é atualizado. Caso haja ambiguidade, os textos dos casos </w:t>
       </w:r>
       <w:r>
         <w:rPr>
@@ -11848,7 +11872,7 @@
           <w:rFonts w:ascii="Arial" w:hAnsi="Arial"/>
           <w:sz w:val="24"/>
         </w:rPr>
-        <w:t xml:space="preserve">Alocar comportamentos para os objetos – Essa etapa marca o início do design. O principal diagrama a ser desenvolvido aqui é o diagrama de sequência, mas podem ser desenvolvidos outros, conforme a necessidade, como o diagrama de atividades </w:t>
+        <w:t xml:space="preserve">Alocar comportamentos para os objetos – Essa etapa marca o início do design. O principal diagrama a ser desenvolvido aqui é o diagrama de sequência, mas podem </w:t>
       </w:r>
       <w:r>
         <w:rPr>
@@ -11856,7 +11880,7 @@
           <w:sz w:val="24"/>
         </w:rPr>
         <w:lastRenderedPageBreak/>
-        <w:t>ou diagrama de estados. Cada caso de uso da orig</w:t>
+        <w:t>ser desenvolvidos outros, conforme a necessidade, como o diagrama de atividades ou diagrama de estados. Cada caso de uso da orig</w:t>
       </w:r>
       <w:r>
         <w:rPr>
@@ -12281,7 +12305,7 @@
                     <a:blip r:embed="rId12" cstate="print">
                       <a:extLst>
                         <a:ext uri="{28A0092B-C50C-407E-A947-70E740481C1C}">
-                          <a14:useLocalDpi xmlns:a14="http://schemas.microsoft.com/office/drawing/2010/main" xmlns:wps="http://schemas.microsoft.com/office/word/2010/wordprocessingShape" xmlns:wpi="http://schemas.microsoft.com/office/word/2010/wordprocessingInk" xmlns:wpg="http://schemas.microsoft.com/office/word/2010/wordprocessingGroup" xmlns:w14="http://schemas.microsoft.com/office/word/2010/wordml" xmlns:w="http://schemas.openxmlformats.org/wordprocessingml/2006/main" xmlns:w10="urn:schemas-microsoft-com:office:word" xmlns:wp14="http://schemas.microsoft.com/office/word/2010/wordprocessingDrawing" xmlns:v="urn:schemas-microsoft-com:vml" xmlns:o="urn:schemas-microsoft-com:office:office" xmlns:mc="http://schemas.openxmlformats.org/markup-compatibility/2006" xmlns:wpc="http://schemas.microsoft.com/office/word/2010/wordprocessingCanvas" xmlns="" val="0"/>
+                          <a14:useLocalDpi xmlns="" xmlns:wpc="http://schemas.microsoft.com/office/word/2010/wordprocessingCanvas" xmlns:mc="http://schemas.openxmlformats.org/markup-compatibility/2006" xmlns:o="urn:schemas-microsoft-com:office:office" xmlns:v="urn:schemas-microsoft-com:vml" xmlns:wp14="http://schemas.microsoft.com/office/word/2010/wordprocessingDrawing" xmlns:w10="urn:schemas-microsoft-com:office:word" xmlns:w="http://schemas.openxmlformats.org/wordprocessingml/2006/main" xmlns:w14="http://schemas.microsoft.com/office/word/2010/wordml" xmlns:wpg="http://schemas.microsoft.com/office/word/2010/wordprocessingGroup" xmlns:wpi="http://schemas.microsoft.com/office/word/2010/wordprocessingInk" xmlns:wps="http://schemas.microsoft.com/office/word/2010/wordprocessingShape" xmlns:a14="http://schemas.microsoft.com/office/drawing/2010/main" val="0"/>
                         </a:ext>
                       </a:extLst>
                     </a:blip>
@@ -14193,14 +14217,63 @@
           <w:rFonts w:ascii="Arial" w:hAnsi="Arial" w:cs="Arial"/>
           <w:sz w:val="24"/>
         </w:rPr>
-        <w:t>Neste período foi</w:t>
-      </w:r>
-      <w:r>
-        <w:rPr>
-          <w:rFonts w:ascii="Arial" w:hAnsi="Arial" w:cs="Arial"/>
-          <w:sz w:val="24"/>
-        </w:rPr>
-        <w:t xml:space="preserve"> realizada uma iteração, com o objetivo de oferecer a funcionalidade de calcular as métricas mencionadas anteriormente</w:t>
+        <w:t>Neste período fo</w:t>
+      </w:r>
+      <w:r>
+        <w:rPr>
+          <w:rFonts w:ascii="Arial" w:hAnsi="Arial" w:cs="Arial"/>
+          <w:sz w:val="24"/>
+        </w:rPr>
+        <w:t>ram</w:t>
+      </w:r>
+      <w:r>
+        <w:rPr>
+          <w:rFonts w:ascii="Arial" w:hAnsi="Arial" w:cs="Arial"/>
+          <w:sz w:val="24"/>
+        </w:rPr>
+        <w:t xml:space="preserve"> realizada</w:t>
+      </w:r>
+      <w:r>
+        <w:rPr>
+          <w:rFonts w:ascii="Arial" w:hAnsi="Arial" w:cs="Arial"/>
+          <w:sz w:val="24"/>
+        </w:rPr>
+        <w:t>s</w:t>
+      </w:r>
+      <w:r>
+        <w:rPr>
+          <w:rFonts w:ascii="Arial" w:hAnsi="Arial" w:cs="Arial"/>
+          <w:sz w:val="24"/>
+        </w:rPr>
+        <w:t xml:space="preserve"> </w:t>
+      </w:r>
+      <w:r>
+        <w:rPr>
+          <w:rFonts w:ascii="Arial" w:hAnsi="Arial" w:cs="Arial"/>
+          <w:sz w:val="24"/>
+        </w:rPr>
+        <w:t>duas iterações</w:t>
+      </w:r>
+      <w:r>
+        <w:rPr>
+          <w:rFonts w:ascii="Arial" w:hAnsi="Arial" w:cs="Arial"/>
+          <w:sz w:val="24"/>
+        </w:rPr>
+        <w:t>,</w:t>
+      </w:r>
+      <w:r>
+        <w:rPr>
+          <w:rFonts w:ascii="Arial" w:hAnsi="Arial" w:cs="Arial"/>
+          <w:sz w:val="24"/>
+        </w:rPr>
+        <w:t xml:space="preserve"> a primeira</w:t>
+      </w:r>
+      <w:r>
+        <w:rPr>
+          <w:rFonts w:ascii="Arial" w:hAnsi="Arial" w:cs="Arial"/>
+          <w:sz w:val="24"/>
+        </w:rPr>
+        <w:t xml:space="preserve"> com o objetivo de oferecer a funcionalidade de calcular as métricas mencionadas anteriormente</w:t>
       </w:r>
       <w:r>
         <w:rPr>
@@ -14214,28 +14287,35 @@
           <w:rFonts w:ascii="Arial" w:hAnsi="Arial" w:cs="Arial"/>
           <w:sz w:val="24"/>
         </w:rPr>
-        <w:t>].</w:t>
-      </w:r>
-      <w:r>
-        <w:rPr>
-          <w:rFonts w:ascii="Arial" w:hAnsi="Arial" w:cs="Arial"/>
-          <w:sz w:val="24"/>
-        </w:rPr>
-        <w:t xml:space="preserve"> A seguir seguem os modelos produzidos que a</w:t>
-      </w:r>
-      <w:r>
-        <w:rPr>
-          <w:rFonts w:ascii="Arial" w:hAnsi="Arial" w:cs="Arial"/>
-          <w:sz w:val="24"/>
-        </w:rPr>
-        <w:t>uxiliaram na produção do código</w:t>
-      </w:r>
-      <w:r>
-        <w:rPr>
-          <w:rFonts w:ascii="Arial" w:hAnsi="Arial" w:cs="Arial"/>
-          <w:sz w:val="24"/>
-        </w:rPr>
-        <w:t xml:space="preserve"> que realiza esta função.</w:t>
+        <w:t>]</w:t>
+      </w:r>
+      <w:r>
+        <w:rPr>
+          <w:rFonts w:ascii="Arial" w:hAnsi="Arial" w:cs="Arial"/>
+          <w:sz w:val="24"/>
+        </w:rPr>
+        <w:t>, e a segunda com o objetivo de acrescentar a funcionalidade referente aos teste</w:t>
+      </w:r>
+      <w:r>
+        <w:rPr>
+          <w:rFonts w:ascii="Arial" w:hAnsi="Arial" w:cs="Arial"/>
+          <w:sz w:val="24"/>
+        </w:rPr>
+        <w:t>s</w:t>
+      </w:r>
+      <w:r>
+        <w:rPr>
+          <w:rFonts w:ascii="Arial" w:hAnsi="Arial" w:cs="Arial"/>
+          <w:sz w:val="24"/>
+        </w:rPr>
+        <w:t>.</w:t>
+      </w:r>
+      <w:r>
+        <w:rPr>
+          <w:rFonts w:ascii="Arial" w:hAnsi="Arial" w:cs="Arial"/>
+          <w:sz w:val="24"/>
+        </w:rPr>
+        <w:t xml:space="preserve"> </w:t>
       </w:r>
     </w:p>
     <w:p>
@@ -14259,7 +14339,7 @@
         <w:jc w:val="both"/>
         <w:rPr>
           <w:rFonts w:ascii="Arial" w:hAnsi="Arial" w:cs="Arial"/>
-          <w:sz w:val="24"/>
+          <w:sz w:val="28"/>
         </w:rPr>
       </w:pPr>
     </w:p>
@@ -14287,6 +14367,27 @@
           <w:sz w:val="28"/>
         </w:rPr>
       </w:pPr>
+      <w:r>
+        <w:rPr>
+          <w:rFonts w:ascii="Arial" w:hAnsi="Arial" w:cs="Arial"/>
+          <w:sz w:val="28"/>
+        </w:rPr>
+        <w:t xml:space="preserve">6.1 </w:t>
+      </w:r>
+      <w:r>
+        <w:rPr>
+          <w:rFonts w:ascii="Arial" w:hAnsi="Arial" w:cs="Arial"/>
+          <w:sz w:val="28"/>
+        </w:rPr>
+        <w:t>–</w:t>
+      </w:r>
+      <w:r>
+        <w:rPr>
+          <w:rFonts w:ascii="Arial" w:hAnsi="Arial" w:cs="Arial"/>
+          <w:sz w:val="28"/>
+        </w:rPr>
+        <w:t xml:space="preserve"> Iteração I</w:t>
+      </w:r>
     </w:p>
     <w:p>
       <w:pPr>
@@ -14312,45 +14413,33 @@
           <w:sz w:val="28"/>
         </w:rPr>
       </w:pPr>
-    </w:p>
-    <w:p>
-      <w:pPr>
-        <w:tabs>
-          <w:tab w:val="left" w:pos="708"/>
-          <w:tab w:val="left" w:pos="1416"/>
-          <w:tab w:val="left" w:pos="2124"/>
-          <w:tab w:val="left" w:pos="2832"/>
-          <w:tab w:val="left" w:pos="3540"/>
-          <w:tab w:val="left" w:pos="4248"/>
-          <w:tab w:val="left" w:pos="4956"/>
-          <w:tab w:val="left" w:pos="5664"/>
-          <w:tab w:val="left" w:pos="6372"/>
-          <w:tab w:val="left" w:pos="7080"/>
-          <w:tab w:val="left" w:pos="7788"/>
-          <w:tab w:val="left" w:pos="8496"/>
-          <w:tab w:val="left" w:pos="9204"/>
-        </w:tabs>
-        <w:spacing w:after="0" w:line="360" w:lineRule="auto"/>
-        <w:jc w:val="both"/>
+      <w:r>
         <w:rPr>
           <w:rFonts w:ascii="Arial" w:hAnsi="Arial" w:cs="Arial"/>
           <w:sz w:val="28"/>
         </w:rPr>
-      </w:pPr>
+        <w:t>6</w:t>
+      </w:r>
       <w:r>
         <w:rPr>
           <w:rFonts w:ascii="Arial" w:hAnsi="Arial" w:cs="Arial"/>
           <w:sz w:val="28"/>
         </w:rPr>
-        <w:lastRenderedPageBreak/>
-        <w:t>6</w:t>
+        <w:t>.1</w:t>
       </w:r>
       <w:r>
         <w:rPr>
           <w:rFonts w:ascii="Arial" w:hAnsi="Arial" w:cs="Arial"/>
           <w:sz w:val="28"/>
         </w:rPr>
-        <w:t>.1 – Análise</w:t>
+        <w:t>.1</w:t>
+      </w:r>
+      <w:r>
+        <w:rPr>
+          <w:rFonts w:ascii="Arial" w:hAnsi="Arial" w:cs="Arial"/>
+          <w:sz w:val="28"/>
+        </w:rPr>
+        <w:t xml:space="preserve"> – Análise</w:t>
       </w:r>
     </w:p>
     <w:p>
@@ -14460,7 +14549,7 @@
                     <a:blip r:embed="rId13" cstate="print">
                       <a:extLst>
                         <a:ext uri="{28A0092B-C50C-407E-A947-70E740481C1C}">
-                          <a14:useLocalDpi xmlns:a14="http://schemas.microsoft.com/office/drawing/2010/main" xmlns:wps="http://schemas.microsoft.com/office/word/2010/wordprocessingShape" xmlns:wpi="http://schemas.microsoft.com/office/word/2010/wordprocessingInk" xmlns:wpg="http://schemas.microsoft.com/office/word/2010/wordprocessingGroup" xmlns:w14="http://schemas.microsoft.com/office/word/2010/wordml" xmlns:w="http://schemas.openxmlformats.org/wordprocessingml/2006/main" xmlns:w10="urn:schemas-microsoft-com:office:word" xmlns:wp14="http://schemas.microsoft.com/office/word/2010/wordprocessingDrawing" xmlns:v="urn:schemas-microsoft-com:vml" xmlns:o="urn:schemas-microsoft-com:office:office" xmlns:mc="http://schemas.openxmlformats.org/markup-compatibility/2006" xmlns:wpc="http://schemas.microsoft.com/office/word/2010/wordprocessingCanvas" xmlns="" val="0"/>
+                          <a14:useLocalDpi xmlns="" xmlns:wpc="http://schemas.microsoft.com/office/word/2010/wordprocessingCanvas" xmlns:mc="http://schemas.openxmlformats.org/markup-compatibility/2006" xmlns:o="urn:schemas-microsoft-com:office:office" xmlns:v="urn:schemas-microsoft-com:vml" xmlns:wp14="http://schemas.microsoft.com/office/word/2010/wordprocessingDrawing" xmlns:w10="urn:schemas-microsoft-com:office:word" xmlns:w="http://schemas.openxmlformats.org/wordprocessingml/2006/main" xmlns:w14="http://schemas.microsoft.com/office/word/2010/wordml" xmlns:wpg="http://schemas.microsoft.com/office/word/2010/wordprocessingGroup" xmlns:wpi="http://schemas.microsoft.com/office/word/2010/wordprocessingInk" xmlns:wps="http://schemas.microsoft.com/office/word/2010/wordprocessingShape" xmlns:a14="http://schemas.microsoft.com/office/drawing/2010/main" val="0"/>
                         </a:ext>
                       </a:extLst>
                     </a:blip>
@@ -14651,7 +14740,7 @@
                     <a:blip r:embed="rId14" cstate="print">
                       <a:extLst>
                         <a:ext uri="{28A0092B-C50C-407E-A947-70E740481C1C}">
-                          <a14:useLocalDpi xmlns:a14="http://schemas.microsoft.com/office/drawing/2010/main" xmlns:wps="http://schemas.microsoft.com/office/word/2010/wordprocessingShape" xmlns:wpi="http://schemas.microsoft.com/office/word/2010/wordprocessingInk" xmlns:wpg="http://schemas.microsoft.com/office/word/2010/wordprocessingGroup" xmlns:w14="http://schemas.microsoft.com/office/word/2010/wordml" xmlns:w="http://schemas.openxmlformats.org/wordprocessingml/2006/main" xmlns:w10="urn:schemas-microsoft-com:office:word" xmlns:wp14="http://schemas.microsoft.com/office/word/2010/wordprocessingDrawing" xmlns:v="urn:schemas-microsoft-com:vml" xmlns:o="urn:schemas-microsoft-com:office:office" xmlns:mc="http://schemas.openxmlformats.org/markup-compatibility/2006" xmlns:wpc="http://schemas.microsoft.com/office/word/2010/wordprocessingCanvas" xmlns="" val="0"/>
+                          <a14:useLocalDpi xmlns="" xmlns:wpc="http://schemas.microsoft.com/office/word/2010/wordprocessingCanvas" xmlns:mc="http://schemas.openxmlformats.org/markup-compatibility/2006" xmlns:o="urn:schemas-microsoft-com:office:office" xmlns:v="urn:schemas-microsoft-com:vml" xmlns:wp14="http://schemas.microsoft.com/office/word/2010/wordprocessingDrawing" xmlns:w10="urn:schemas-microsoft-com:office:word" xmlns:w="http://schemas.openxmlformats.org/wordprocessingml/2006/main" xmlns:w14="http://schemas.microsoft.com/office/word/2010/wordml" xmlns:wpg="http://schemas.microsoft.com/office/word/2010/wordprocessingGroup" xmlns:wpi="http://schemas.microsoft.com/office/word/2010/wordprocessingInk" xmlns:wps="http://schemas.microsoft.com/office/word/2010/wordprocessingShape" xmlns:a14="http://schemas.microsoft.com/office/drawing/2010/main" val="0"/>
                         </a:ext>
                       </a:extLst>
                     </a:blip>
@@ -14777,6 +14866,10 @@
     </w:p>
     <w:p>
       <w:pPr>
+        <w:numPr>
+          <w:ilvl w:val="0"/>
+          <w:numId w:val="13"/>
+        </w:numPr>
         <w:tabs>
           <w:tab w:val="left" w:pos="708"/>
           <w:tab w:val="left" w:pos="1416"/>
@@ -14793,8 +14886,32 @@
           <w:tab w:val="left" w:pos="9204"/>
         </w:tabs>
         <w:spacing w:after="0" w:line="360" w:lineRule="auto"/>
-        <w:jc w:val="center"/>
-      </w:pPr>
+        <w:rPr>
+          <w:rFonts w:ascii="Arial" w:hAnsi="Arial" w:cs="Arial"/>
+          <w:sz w:val="24"/>
+        </w:rPr>
+      </w:pPr>
+      <w:r>
+        <w:rPr>
+          <w:rFonts w:ascii="Arial" w:hAnsi="Arial" w:cs="Arial"/>
+          <w:sz w:val="24"/>
+        </w:rPr>
+        <w:t>Casos de Uso (</w:t>
+      </w:r>
+      <w:r>
+        <w:rPr>
+          <w:rFonts w:ascii="Arial" w:hAnsi="Arial" w:cs="Arial"/>
+          <w:sz w:val="24"/>
+        </w:rPr>
+        <w:t>CDU</w:t>
+      </w:r>
+      <w:r>
+        <w:rPr>
+          <w:rFonts w:ascii="Arial" w:hAnsi="Arial" w:cs="Arial"/>
+          <w:sz w:val="24"/>
+        </w:rPr>
+        <w:t>)</w:t>
+      </w:r>
     </w:p>
     <w:p>
       <w:pPr>
@@ -14816,123 +14933,12 @@
         <w:spacing w:after="0" w:line="360" w:lineRule="auto"/>
         <w:jc w:val="center"/>
       </w:pPr>
-    </w:p>
-    <w:p>
-      <w:pPr>
-        <w:tabs>
-          <w:tab w:val="left" w:pos="708"/>
-          <w:tab w:val="left" w:pos="1416"/>
-          <w:tab w:val="left" w:pos="2124"/>
-          <w:tab w:val="left" w:pos="2832"/>
-          <w:tab w:val="left" w:pos="3540"/>
-          <w:tab w:val="left" w:pos="4248"/>
-          <w:tab w:val="left" w:pos="4956"/>
-          <w:tab w:val="left" w:pos="5664"/>
-          <w:tab w:val="left" w:pos="6372"/>
-          <w:tab w:val="left" w:pos="7080"/>
-          <w:tab w:val="left" w:pos="7788"/>
-          <w:tab w:val="left" w:pos="8496"/>
-          <w:tab w:val="left" w:pos="9204"/>
-        </w:tabs>
-        <w:spacing w:after="0" w:line="360" w:lineRule="auto"/>
-        <w:jc w:val="center"/>
-      </w:pPr>
-    </w:p>
-    <w:p>
-      <w:pPr>
-        <w:tabs>
-          <w:tab w:val="left" w:pos="708"/>
-          <w:tab w:val="left" w:pos="1416"/>
-          <w:tab w:val="left" w:pos="2124"/>
-          <w:tab w:val="left" w:pos="2832"/>
-          <w:tab w:val="left" w:pos="3540"/>
-          <w:tab w:val="left" w:pos="4248"/>
-          <w:tab w:val="left" w:pos="4956"/>
-          <w:tab w:val="left" w:pos="5664"/>
-          <w:tab w:val="left" w:pos="6372"/>
-          <w:tab w:val="left" w:pos="7080"/>
-          <w:tab w:val="left" w:pos="7788"/>
-          <w:tab w:val="left" w:pos="8496"/>
-          <w:tab w:val="left" w:pos="9204"/>
-        </w:tabs>
-        <w:spacing w:after="0" w:line="360" w:lineRule="auto"/>
-        <w:jc w:val="center"/>
-      </w:pPr>
-    </w:p>
-    <w:p>
-      <w:pPr>
-        <w:numPr>
-          <w:ilvl w:val="0"/>
-          <w:numId w:val="13"/>
-        </w:numPr>
-        <w:tabs>
-          <w:tab w:val="left" w:pos="708"/>
-          <w:tab w:val="left" w:pos="1416"/>
-          <w:tab w:val="left" w:pos="2124"/>
-          <w:tab w:val="left" w:pos="2832"/>
-          <w:tab w:val="left" w:pos="3540"/>
-          <w:tab w:val="left" w:pos="4248"/>
-          <w:tab w:val="left" w:pos="4956"/>
-          <w:tab w:val="left" w:pos="5664"/>
-          <w:tab w:val="left" w:pos="6372"/>
-          <w:tab w:val="left" w:pos="7080"/>
-          <w:tab w:val="left" w:pos="7788"/>
-          <w:tab w:val="left" w:pos="8496"/>
-          <w:tab w:val="left" w:pos="9204"/>
-        </w:tabs>
-        <w:spacing w:after="0" w:line="360" w:lineRule="auto"/>
-        <w:rPr>
-          <w:rFonts w:ascii="Arial" w:hAnsi="Arial" w:cs="Arial"/>
-          <w:sz w:val="24"/>
-        </w:rPr>
-      </w:pPr>
-      <w:r>
-        <w:rPr>
-          <w:rFonts w:ascii="Arial" w:hAnsi="Arial" w:cs="Arial"/>
-          <w:sz w:val="24"/>
-        </w:rPr>
-        <w:t>Casos de Uso (</w:t>
-      </w:r>
-      <w:r>
-        <w:rPr>
-          <w:rFonts w:ascii="Arial" w:hAnsi="Arial" w:cs="Arial"/>
-          <w:sz w:val="24"/>
-        </w:rPr>
-        <w:t>CDU</w:t>
-      </w:r>
-      <w:r>
-        <w:rPr>
-          <w:rFonts w:ascii="Arial" w:hAnsi="Arial" w:cs="Arial"/>
-          <w:sz w:val="24"/>
-        </w:rPr>
-        <w:t>)</w:t>
-      </w:r>
-    </w:p>
-    <w:p>
-      <w:pPr>
-        <w:tabs>
-          <w:tab w:val="left" w:pos="708"/>
-          <w:tab w:val="left" w:pos="1416"/>
-          <w:tab w:val="left" w:pos="2124"/>
-          <w:tab w:val="left" w:pos="2832"/>
-          <w:tab w:val="left" w:pos="3540"/>
-          <w:tab w:val="left" w:pos="4248"/>
-          <w:tab w:val="left" w:pos="4956"/>
-          <w:tab w:val="left" w:pos="5664"/>
-          <w:tab w:val="left" w:pos="6372"/>
-          <w:tab w:val="left" w:pos="7080"/>
-          <w:tab w:val="left" w:pos="7788"/>
-          <w:tab w:val="left" w:pos="8496"/>
-          <w:tab w:val="left" w:pos="9204"/>
-        </w:tabs>
-        <w:spacing w:after="0" w:line="360" w:lineRule="auto"/>
-        <w:jc w:val="center"/>
-      </w:pPr>
       <w:r>
         <w:rPr>
           <w:noProof/>
           <w:lang w:eastAsia="pt-BR"/>
         </w:rPr>
+        <w:lastRenderedPageBreak/>
         <w:drawing>
           <wp:inline distT="0" distB="0" distL="0" distR="0">
             <wp:extent cx="3209925" cy="2286000"/>
@@ -14954,7 +14960,7 @@
                     <a:blip r:embed="rId15" cstate="print">
                       <a:extLst>
                         <a:ext uri="{28A0092B-C50C-407E-A947-70E740481C1C}">
-                          <a14:useLocalDpi xmlns:a14="http://schemas.microsoft.com/office/drawing/2010/main" xmlns:wps="http://schemas.microsoft.com/office/word/2010/wordprocessingShape" xmlns:wpi="http://schemas.microsoft.com/office/word/2010/wordprocessingInk" xmlns:wpg="http://schemas.microsoft.com/office/word/2010/wordprocessingGroup" xmlns:w14="http://schemas.microsoft.com/office/word/2010/wordml" xmlns:w="http://schemas.openxmlformats.org/wordprocessingml/2006/main" xmlns:w10="urn:schemas-microsoft-com:office:word" xmlns:wp14="http://schemas.microsoft.com/office/word/2010/wordprocessingDrawing" xmlns:v="urn:schemas-microsoft-com:vml" xmlns:o="urn:schemas-microsoft-com:office:office" xmlns:mc="http://schemas.openxmlformats.org/markup-compatibility/2006" xmlns:wpc="http://schemas.microsoft.com/office/word/2010/wordprocessingCanvas" xmlns="" val="0"/>
+                          <a14:useLocalDpi xmlns="" xmlns:wpc="http://schemas.microsoft.com/office/word/2010/wordprocessingCanvas" xmlns:mc="http://schemas.openxmlformats.org/markup-compatibility/2006" xmlns:o="urn:schemas-microsoft-com:office:office" xmlns:v="urn:schemas-microsoft-com:vml" xmlns:wp14="http://schemas.microsoft.com/office/word/2010/wordprocessingDrawing" xmlns:w10="urn:schemas-microsoft-com:office:word" xmlns:w="http://schemas.openxmlformats.org/wordprocessingml/2006/main" xmlns:w14="http://schemas.microsoft.com/office/word/2010/wordml" xmlns:wpg="http://schemas.microsoft.com/office/word/2010/wordprocessingGroup" xmlns:wpi="http://schemas.microsoft.com/office/word/2010/wordprocessingInk" xmlns:wps="http://schemas.microsoft.com/office/word/2010/wordprocessingShape" xmlns:a14="http://schemas.microsoft.com/office/drawing/2010/main" val="0"/>
                         </a:ext>
                       </a:extLst>
                     </a:blip>
@@ -15190,7 +15196,7 @@
                     <a:blip r:embed="rId16" cstate="print">
                       <a:extLst>
                         <a:ext uri="{28A0092B-C50C-407E-A947-70E740481C1C}">
-                          <a14:useLocalDpi xmlns:a14="http://schemas.microsoft.com/office/drawing/2010/main" xmlns:wps="http://schemas.microsoft.com/office/word/2010/wordprocessingShape" xmlns:wpi="http://schemas.microsoft.com/office/word/2010/wordprocessingInk" xmlns:wpg="http://schemas.microsoft.com/office/word/2010/wordprocessingGroup" xmlns:w14="http://schemas.microsoft.com/office/word/2010/wordml" xmlns:w="http://schemas.openxmlformats.org/wordprocessingml/2006/main" xmlns:w10="urn:schemas-microsoft-com:office:word" xmlns:wp14="http://schemas.microsoft.com/office/word/2010/wordprocessingDrawing" xmlns:v="urn:schemas-microsoft-com:vml" xmlns:o="urn:schemas-microsoft-com:office:office" xmlns:mc="http://schemas.openxmlformats.org/markup-compatibility/2006" xmlns:wpc="http://schemas.microsoft.com/office/word/2010/wordprocessingCanvas" xmlns="" val="0"/>
+                          <a14:useLocalDpi xmlns="" xmlns:wpc="http://schemas.microsoft.com/office/word/2010/wordprocessingCanvas" xmlns:mc="http://schemas.openxmlformats.org/markup-compatibility/2006" xmlns:o="urn:schemas-microsoft-com:office:office" xmlns:v="urn:schemas-microsoft-com:vml" xmlns:wp14="http://schemas.microsoft.com/office/word/2010/wordprocessingDrawing" xmlns:w10="urn:schemas-microsoft-com:office:word" xmlns:w="http://schemas.openxmlformats.org/wordprocessingml/2006/main" xmlns:w14="http://schemas.microsoft.com/office/word/2010/wordml" xmlns:wpg="http://schemas.microsoft.com/office/word/2010/wordprocessingGroup" xmlns:wpi="http://schemas.microsoft.com/office/word/2010/wordprocessingInk" xmlns:wps="http://schemas.microsoft.com/office/word/2010/wordprocessingShape" xmlns:a14="http://schemas.microsoft.com/office/drawing/2010/main" val="0"/>
                         </a:ext>
                       </a:extLst>
                     </a:blip>
@@ -15391,43 +15397,43 @@
           <w:rFonts w:ascii="Arial" w:hAnsi="Arial" w:cs="Arial"/>
           <w:sz w:val="24"/>
         </w:rPr>
+        <w:t>Lista de requisitos</w:t>
+      </w:r>
+      <w:r>
+        <w:rPr>
+          <w:rFonts w:ascii="Arial" w:hAnsi="Arial" w:cs="Arial"/>
+          <w:sz w:val="24"/>
+        </w:rPr>
+        <w:t>:</w:t>
+      </w:r>
+    </w:p>
+    <w:p>
+      <w:pPr>
+        <w:pStyle w:val="SemEspaamento"/>
+        <w:spacing w:line="360" w:lineRule="auto"/>
+        <w:jc w:val="both"/>
+        <w:rPr>
+          <w:rFonts w:ascii="Arial" w:hAnsi="Arial" w:cs="Arial"/>
+          <w:sz w:val="24"/>
+        </w:rPr>
+      </w:pPr>
+    </w:p>
+    <w:p>
+      <w:pPr>
+        <w:pStyle w:val="SemEspaamento"/>
+        <w:spacing w:line="360" w:lineRule="auto"/>
+        <w:jc w:val="both"/>
+        <w:rPr>
+          <w:rFonts w:ascii="Arial" w:hAnsi="Arial" w:cs="Arial"/>
+          <w:sz w:val="24"/>
+        </w:rPr>
+      </w:pPr>
+      <w:r>
+        <w:rPr>
+          <w:rFonts w:ascii="Arial" w:hAnsi="Arial" w:cs="Arial"/>
+          <w:sz w:val="24"/>
+        </w:rPr>
         <w:lastRenderedPageBreak/>
-        <w:t>Lista de requisitos</w:t>
-      </w:r>
-      <w:r>
-        <w:rPr>
-          <w:rFonts w:ascii="Arial" w:hAnsi="Arial" w:cs="Arial"/>
-          <w:sz w:val="24"/>
-        </w:rPr>
-        <w:t>:</w:t>
-      </w:r>
-    </w:p>
-    <w:p>
-      <w:pPr>
-        <w:pStyle w:val="SemEspaamento"/>
-        <w:spacing w:line="360" w:lineRule="auto"/>
-        <w:jc w:val="both"/>
-        <w:rPr>
-          <w:rFonts w:ascii="Arial" w:hAnsi="Arial" w:cs="Arial"/>
-          <w:sz w:val="24"/>
-        </w:rPr>
-      </w:pPr>
-    </w:p>
-    <w:p>
-      <w:pPr>
-        <w:pStyle w:val="SemEspaamento"/>
-        <w:spacing w:line="360" w:lineRule="auto"/>
-        <w:jc w:val="both"/>
-        <w:rPr>
-          <w:rFonts w:ascii="Arial" w:hAnsi="Arial" w:cs="Arial"/>
-          <w:sz w:val="24"/>
-        </w:rPr>
-      </w:pPr>
-      <w:r>
-        <w:rPr>
-          <w:rFonts w:ascii="Arial" w:hAnsi="Arial" w:cs="Arial"/>
-          <w:sz w:val="24"/>
-        </w:rPr>
         <w:t>R1 - A aplica</w:t>
       </w:r>
       <w:r>
@@ -15930,6 +15936,13 @@
           <w:sz w:val="28"/>
         </w:rPr>
         <w:t>6</w:t>
+      </w:r>
+      <w:r>
+        <w:rPr>
+          <w:rFonts w:ascii="Arial" w:hAnsi="Arial" w:cs="Arial"/>
+          <w:sz w:val="28"/>
+        </w:rPr>
+        <w:t>.1</w:t>
       </w:r>
       <w:r>
         <w:rPr>
@@ -16043,7 +16056,7 @@
                     <a:blip r:embed="rId17" cstate="print">
                       <a:extLst>
                         <a:ext uri="{28A0092B-C50C-407E-A947-70E740481C1C}">
-                          <a14:useLocalDpi xmlns:a14="http://schemas.microsoft.com/office/drawing/2010/main" xmlns:wps="http://schemas.microsoft.com/office/word/2010/wordprocessingShape" xmlns:wpi="http://schemas.microsoft.com/office/word/2010/wordprocessingInk" xmlns:wpg="http://schemas.microsoft.com/office/word/2010/wordprocessingGroup" xmlns:w14="http://schemas.microsoft.com/office/word/2010/wordml" xmlns:w="http://schemas.openxmlformats.org/wordprocessingml/2006/main" xmlns:w10="urn:schemas-microsoft-com:office:word" xmlns:wp14="http://schemas.microsoft.com/office/word/2010/wordprocessingDrawing" xmlns:v="urn:schemas-microsoft-com:vml" xmlns:o="urn:schemas-microsoft-com:office:office" xmlns:mc="http://schemas.openxmlformats.org/markup-compatibility/2006" xmlns:wpc="http://schemas.microsoft.com/office/word/2010/wordprocessingCanvas" xmlns="" val="0"/>
+                          <a14:useLocalDpi xmlns="" xmlns:wpc="http://schemas.microsoft.com/office/word/2010/wordprocessingCanvas" xmlns:mc="http://schemas.openxmlformats.org/markup-compatibility/2006" xmlns:o="urn:schemas-microsoft-com:office:office" xmlns:v="urn:schemas-microsoft-com:vml" xmlns:wp14="http://schemas.microsoft.com/office/word/2010/wordprocessingDrawing" xmlns:w10="urn:schemas-microsoft-com:office:word" xmlns:w="http://schemas.openxmlformats.org/wordprocessingml/2006/main" xmlns:w14="http://schemas.microsoft.com/office/word/2010/wordml" xmlns:wpg="http://schemas.microsoft.com/office/word/2010/wordprocessingGroup" xmlns:wpi="http://schemas.microsoft.com/office/word/2010/wordprocessingInk" xmlns:wps="http://schemas.microsoft.com/office/word/2010/wordprocessingShape" xmlns:a14="http://schemas.microsoft.com/office/drawing/2010/main" val="0"/>
                         </a:ext>
                       </a:extLst>
                     </a:blip>
@@ -16193,7 +16206,7 @@
                     <a:blip r:embed="rId18" cstate="print">
                       <a:extLst>
                         <a:ext uri="{28A0092B-C50C-407E-A947-70E740481C1C}">
-                          <a14:useLocalDpi xmlns:a14="http://schemas.microsoft.com/office/drawing/2010/main" xmlns:wps="http://schemas.microsoft.com/office/word/2010/wordprocessingShape" xmlns:wpi="http://schemas.microsoft.com/office/word/2010/wordprocessingInk" xmlns:wpg="http://schemas.microsoft.com/office/word/2010/wordprocessingGroup" xmlns:w14="http://schemas.microsoft.com/office/word/2010/wordml" xmlns:w="http://schemas.openxmlformats.org/wordprocessingml/2006/main" xmlns:w10="urn:schemas-microsoft-com:office:word" xmlns:wp14="http://schemas.microsoft.com/office/word/2010/wordprocessingDrawing" xmlns:v="urn:schemas-microsoft-com:vml" xmlns:o="urn:schemas-microsoft-com:office:office" xmlns:mc="http://schemas.openxmlformats.org/markup-compatibility/2006" xmlns:wpc="http://schemas.microsoft.com/office/word/2010/wordprocessingCanvas" xmlns="" val="0"/>
+                          <a14:useLocalDpi xmlns="" xmlns:wpc="http://schemas.microsoft.com/office/word/2010/wordprocessingCanvas" xmlns:mc="http://schemas.openxmlformats.org/markup-compatibility/2006" xmlns:o="urn:schemas-microsoft-com:office:office" xmlns:v="urn:schemas-microsoft-com:vml" xmlns:wp14="http://schemas.microsoft.com/office/word/2010/wordprocessingDrawing" xmlns:w10="urn:schemas-microsoft-com:office:word" xmlns:w="http://schemas.openxmlformats.org/wordprocessingml/2006/main" xmlns:w14="http://schemas.microsoft.com/office/word/2010/wordml" xmlns:wpg="http://schemas.microsoft.com/office/word/2010/wordprocessingGroup" xmlns:wpi="http://schemas.microsoft.com/office/word/2010/wordprocessingInk" xmlns:wps="http://schemas.microsoft.com/office/word/2010/wordprocessingShape" xmlns:a14="http://schemas.microsoft.com/office/drawing/2010/main" val="0"/>
                         </a:ext>
                       </a:extLst>
                     </a:blip>
@@ -16329,7 +16342,7 @@
                     <a:blip r:embed="rId19" cstate="print">
                       <a:extLst>
                         <a:ext uri="{28A0092B-C50C-407E-A947-70E740481C1C}">
-                          <a14:useLocalDpi xmlns:a14="http://schemas.microsoft.com/office/drawing/2010/main" xmlns:wps="http://schemas.microsoft.com/office/word/2010/wordprocessingShape" xmlns:wpi="http://schemas.microsoft.com/office/word/2010/wordprocessingInk" xmlns:wpg="http://schemas.microsoft.com/office/word/2010/wordprocessingGroup" xmlns:w14="http://schemas.microsoft.com/office/word/2010/wordml" xmlns:w="http://schemas.openxmlformats.org/wordprocessingml/2006/main" xmlns:w10="urn:schemas-microsoft-com:office:word" xmlns:wp14="http://schemas.microsoft.com/office/word/2010/wordprocessingDrawing" xmlns:v="urn:schemas-microsoft-com:vml" xmlns:o="urn:schemas-microsoft-com:office:office" xmlns:mc="http://schemas.openxmlformats.org/markup-compatibility/2006" xmlns:wpc="http://schemas.microsoft.com/office/word/2010/wordprocessingCanvas" xmlns="" val="0"/>
+                          <a14:useLocalDpi xmlns="" xmlns:wpc="http://schemas.microsoft.com/office/word/2010/wordprocessingCanvas" xmlns:mc="http://schemas.openxmlformats.org/markup-compatibility/2006" xmlns:o="urn:schemas-microsoft-com:office:office" xmlns:v="urn:schemas-microsoft-com:vml" xmlns:wp14="http://schemas.microsoft.com/office/word/2010/wordprocessingDrawing" xmlns:w10="urn:schemas-microsoft-com:office:word" xmlns:w="http://schemas.openxmlformats.org/wordprocessingml/2006/main" xmlns:w14="http://schemas.microsoft.com/office/word/2010/wordml" xmlns:wpg="http://schemas.microsoft.com/office/word/2010/wordprocessingGroup" xmlns:wpi="http://schemas.microsoft.com/office/word/2010/wordprocessingInk" xmlns:wps="http://schemas.microsoft.com/office/word/2010/wordprocessingShape" xmlns:a14="http://schemas.microsoft.com/office/drawing/2010/main" val="0"/>
                         </a:ext>
                       </a:extLst>
                     </a:blip>
@@ -16664,7 +16677,7 @@
                     <a:blip r:embed="rId20" cstate="print">
                       <a:extLst>
                         <a:ext uri="{28A0092B-C50C-407E-A947-70E740481C1C}">
-                          <a14:useLocalDpi xmlns:a14="http://schemas.microsoft.com/office/drawing/2010/main" xmlns:wps="http://schemas.microsoft.com/office/word/2010/wordprocessingShape" xmlns:wpi="http://schemas.microsoft.com/office/word/2010/wordprocessingInk" xmlns:wpg="http://schemas.microsoft.com/office/word/2010/wordprocessingGroup" xmlns:w14="http://schemas.microsoft.com/office/word/2010/wordml" xmlns:w="http://schemas.openxmlformats.org/wordprocessingml/2006/main" xmlns:w10="urn:schemas-microsoft-com:office:word" xmlns:wp14="http://schemas.microsoft.com/office/word/2010/wordprocessingDrawing" xmlns:v="urn:schemas-microsoft-com:vml" xmlns:o="urn:schemas-microsoft-com:office:office" xmlns:mc="http://schemas.openxmlformats.org/markup-compatibility/2006" xmlns:wpc="http://schemas.microsoft.com/office/word/2010/wordprocessingCanvas" xmlns="" val="0"/>
+                          <a14:useLocalDpi xmlns="" xmlns:wpc="http://schemas.microsoft.com/office/word/2010/wordprocessingCanvas" xmlns:mc="http://schemas.openxmlformats.org/markup-compatibility/2006" xmlns:o="urn:schemas-microsoft-com:office:office" xmlns:v="urn:schemas-microsoft-com:vml" xmlns:wp14="http://schemas.microsoft.com/office/word/2010/wordprocessingDrawing" xmlns:w10="urn:schemas-microsoft-com:office:word" xmlns:w="http://schemas.openxmlformats.org/wordprocessingml/2006/main" xmlns:w14="http://schemas.microsoft.com/office/word/2010/wordml" xmlns:wpg="http://schemas.microsoft.com/office/word/2010/wordprocessingGroup" xmlns:wpi="http://schemas.microsoft.com/office/word/2010/wordprocessingInk" xmlns:wps="http://schemas.microsoft.com/office/word/2010/wordprocessingShape" xmlns:a14="http://schemas.microsoft.com/office/drawing/2010/main" val="0"/>
                         </a:ext>
                       </a:extLst>
                     </a:blip>
@@ -16778,7 +16791,21 @@
           <w:rFonts w:ascii="Arial" w:hAnsi="Arial"/>
           <w:sz w:val="28"/>
         </w:rPr>
-        <w:t>6.3</w:t>
+        <w:t>6.</w:t>
+      </w:r>
+      <w:r>
+        <w:rPr>
+          <w:rFonts w:ascii="Arial" w:hAnsi="Arial"/>
+          <w:sz w:val="28"/>
+        </w:rPr>
+        <w:t>1.</w:t>
+      </w:r>
+      <w:r>
+        <w:rPr>
+          <w:rFonts w:ascii="Arial" w:hAnsi="Arial"/>
+          <w:sz w:val="28"/>
+        </w:rPr>
+        <w:t>3</w:t>
       </w:r>
       <w:r>
         <w:rPr>
@@ -17107,10 +17134,38 @@
         <w:spacing w:after="0" w:line="360" w:lineRule="auto"/>
         <w:jc w:val="both"/>
         <w:rPr>
-          <w:rFonts w:ascii="Arial" w:hAnsi="Arial"/>
-          <w:sz w:val="24"/>
-        </w:rPr>
-      </w:pPr>
+          <w:rFonts w:ascii="Arial" w:hAnsi="Arial" w:cs="Arial"/>
+          <w:sz w:val="28"/>
+        </w:rPr>
+      </w:pPr>
+      <w:r>
+        <w:rPr>
+          <w:rFonts w:ascii="Arial" w:hAnsi="Arial" w:cs="Arial"/>
+          <w:sz w:val="28"/>
+        </w:rPr>
+        <w:t xml:space="preserve">6.2 </w:t>
+      </w:r>
+      <w:r>
+        <w:rPr>
+          <w:rFonts w:ascii="Arial" w:hAnsi="Arial" w:cs="Arial"/>
+          <w:sz w:val="28"/>
+        </w:rPr>
+        <w:t>–</w:t>
+      </w:r>
+      <w:r>
+        <w:rPr>
+          <w:rFonts w:ascii="Arial" w:hAnsi="Arial" w:cs="Arial"/>
+          <w:sz w:val="28"/>
+        </w:rPr>
+        <w:t xml:space="preserve"> Iteração I</w:t>
+      </w:r>
+      <w:r>
+        <w:rPr>
+          <w:rFonts w:ascii="Arial" w:hAnsi="Arial" w:cs="Arial"/>
+          <w:sz w:val="28"/>
+        </w:rPr>
+        <w:t>I</w:t>
+      </w:r>
     </w:p>
     <w:p>
       <w:pPr>
@@ -17130,7 +17185,6 @@
           <w:tab w:val="left" w:pos="9204"/>
         </w:tabs>
         <w:spacing w:after="0" w:line="360" w:lineRule="auto"/>
-        <w:jc w:val="both"/>
         <w:rPr>
           <w:rFonts w:ascii="Arial" w:hAnsi="Arial" w:cs="Arial"/>
           <w:sz w:val="28"/>
@@ -17141,21 +17195,23 @@
           <w:rFonts w:ascii="Arial" w:hAnsi="Arial" w:cs="Arial"/>
           <w:sz w:val="28"/>
         </w:rPr>
-        <w:t>7</w:t>
+        <w:lastRenderedPageBreak/>
+        <w:t>6.</w:t>
       </w:r>
       <w:r>
         <w:rPr>
           <w:rFonts w:ascii="Arial" w:hAnsi="Arial" w:cs="Arial"/>
           <w:sz w:val="28"/>
         </w:rPr>
-        <w:t>. Resultados e Discussão</w:t>
-      </w:r>
-    </w:p>
-    <w:p>
-      <w:pPr>
-        <w:pStyle w:val="SemEspaamento"/>
-        <w:jc w:val="both"/>
-      </w:pPr>
+        <w:t>2.1</w:t>
+      </w:r>
+      <w:r>
+        <w:rPr>
+          <w:rFonts w:ascii="Arial" w:hAnsi="Arial" w:cs="Arial"/>
+          <w:sz w:val="28"/>
+        </w:rPr>
+        <w:t xml:space="preserve"> – Análise</w:t>
+      </w:r>
     </w:p>
     <w:p>
       <w:pPr>
@@ -17177,20 +17233,17 @@
         <w:spacing w:after="0" w:line="360" w:lineRule="auto"/>
         <w:jc w:val="both"/>
         <w:rPr>
-          <w:rFonts w:ascii="Arial" w:hAnsi="Arial"/>
-          <w:sz w:val="24"/>
-        </w:rPr>
-      </w:pPr>
-      <w:r>
-        <w:rPr>
-          <w:rFonts w:ascii="Arial" w:hAnsi="Arial"/>
-          <w:sz w:val="24"/>
-        </w:rPr>
-        <w:t>Durante esse semestre, foi desenvolvida a parte de métricas do ambiente proposto. Somente isso ainda não é suficiente para o propósito visado, as métricas sozinhas podem parecer um conceito vago e sem muita importância para um aluno iniciante em programação.</w:t>
-      </w:r>
-    </w:p>
-    <w:p>
-      <w:pPr>
+          <w:rFonts w:ascii="Arial" w:hAnsi="Arial" w:cs="Arial"/>
+          <w:sz w:val="24"/>
+        </w:rPr>
+      </w:pPr>
+    </w:p>
+    <w:p>
+      <w:pPr>
+        <w:numPr>
+          <w:ilvl w:val="0"/>
+          <w:numId w:val="13"/>
+        </w:numPr>
         <w:tabs>
           <w:tab w:val="left" w:pos="708"/>
           <w:tab w:val="left" w:pos="1416"/>
@@ -17209,46 +17262,16 @@
         <w:spacing w:after="0" w:line="360" w:lineRule="auto"/>
         <w:jc w:val="both"/>
         <w:rPr>
-          <w:rFonts w:ascii="Arial" w:hAnsi="Arial"/>
-          <w:sz w:val="24"/>
-        </w:rPr>
-      </w:pPr>
-      <w:r>
-        <w:rPr>
-          <w:rFonts w:ascii="Arial" w:hAnsi="Arial"/>
-          <w:sz w:val="24"/>
-        </w:rPr>
-        <w:t xml:space="preserve">Foram encontradas dificuldades na </w:t>
-      </w:r>
-      <w:proofErr w:type="gramStart"/>
-      <w:r>
-        <w:rPr>
-          <w:rFonts w:ascii="Arial" w:hAnsi="Arial"/>
-          <w:sz w:val="24"/>
-        </w:rPr>
-        <w:t>implementação</w:t>
-      </w:r>
-      <w:proofErr w:type="gramEnd"/>
-      <w:r>
-        <w:rPr>
-          <w:rFonts w:ascii="Arial" w:hAnsi="Arial"/>
-          <w:sz w:val="24"/>
-        </w:rPr>
-        <w:t xml:space="preserve"> do componente interpretador do código a ser medido, pois</w:t>
-      </w:r>
-      <w:r>
-        <w:rPr>
-          <w:rFonts w:ascii="Arial" w:hAnsi="Arial"/>
-          <w:sz w:val="24"/>
-        </w:rPr>
-        <w:t xml:space="preserve"> a linguagem Java não oferece recursos práticos para tal</w:t>
-      </w:r>
-      <w:r>
-        <w:rPr>
-          <w:rFonts w:ascii="Arial" w:hAnsi="Arial"/>
-          <w:sz w:val="24"/>
-        </w:rPr>
-        <w:t xml:space="preserve">. </w:t>
+          <w:rFonts w:ascii="Arial" w:hAnsi="Arial" w:cs="Arial"/>
+          <w:sz w:val="24"/>
+        </w:rPr>
+      </w:pPr>
+      <w:r>
+        <w:rPr>
+          <w:rFonts w:ascii="Arial" w:hAnsi="Arial" w:cs="Arial"/>
+          <w:sz w:val="24"/>
+        </w:rPr>
+        <w:t>Interface com ambiente (ICA)</w:t>
       </w:r>
     </w:p>
     <w:p>
@@ -17269,88 +17292,75 @@
           <w:tab w:val="left" w:pos="9204"/>
         </w:tabs>
         <w:spacing w:after="0" w:line="360" w:lineRule="auto"/>
-        <w:jc w:val="both"/>
-        <w:rPr>
-          <w:rFonts w:ascii="Arial" w:hAnsi="Arial"/>
-          <w:sz w:val="24"/>
-        </w:rPr>
-      </w:pPr>
-      <w:r>
-        <w:rPr>
-          <w:rFonts w:ascii="Arial" w:hAnsi="Arial"/>
-          <w:sz w:val="24"/>
-        </w:rPr>
-        <w:t>A maneira encontrada para realizar essa tarefa foram expressões regulares (REGEX), no entanto essa opção se mostrou mais trabalhosa do que o esperado. É difícil prever como o código a ser analisado vai estar formatado</w:t>
-      </w:r>
-      <w:r>
-        <w:rPr>
-          <w:rFonts w:ascii="Arial" w:hAnsi="Arial"/>
-          <w:sz w:val="24"/>
-        </w:rPr>
-        <w:t xml:space="preserve"> pelo aluno que irá submeter o seu código aos testes e medidas do nosso ambiente</w:t>
-      </w:r>
-      <w:r>
-        <w:rPr>
-          <w:rFonts w:ascii="Arial" w:hAnsi="Arial"/>
-          <w:sz w:val="24"/>
-        </w:rPr>
-        <w:t>,</w:t>
-      </w:r>
-      <w:r>
-        <w:rPr>
-          <w:rFonts w:ascii="Arial" w:hAnsi="Arial"/>
-          <w:sz w:val="24"/>
-        </w:rPr>
-        <w:t xml:space="preserve"> uma vez que,</w:t>
-      </w:r>
-      <w:r>
-        <w:rPr>
-          <w:rFonts w:ascii="Arial" w:hAnsi="Arial"/>
-          <w:sz w:val="24"/>
-        </w:rPr>
-        <w:t xml:space="preserve"> nada</w:t>
-      </w:r>
-      <w:r>
-        <w:rPr>
-          <w:rFonts w:ascii="Arial" w:hAnsi="Arial"/>
-          <w:sz w:val="24"/>
-        </w:rPr>
-        <w:t xml:space="preserve"> o</w:t>
-      </w:r>
-      <w:r>
-        <w:rPr>
-          <w:rFonts w:ascii="Arial" w:hAnsi="Arial"/>
-          <w:sz w:val="24"/>
-        </w:rPr>
-        <w:t xml:space="preserve"> impede que ele esteja escrito em uma formatação completamente diferente da que </w:t>
-      </w:r>
-      <w:r>
-        <w:rPr>
-          <w:rFonts w:ascii="Arial" w:hAnsi="Arial"/>
-          <w:sz w:val="24"/>
-        </w:rPr>
-        <w:t>se costuma</w:t>
-      </w:r>
-      <w:r>
-        <w:rPr>
-          <w:rFonts w:ascii="Arial" w:hAnsi="Arial"/>
-          <w:sz w:val="24"/>
-        </w:rPr>
-        <w:t xml:space="preserve"> utilizar</w:t>
-      </w:r>
-      <w:r>
-        <w:rPr>
-          <w:rFonts w:ascii="Arial" w:hAnsi="Arial"/>
-          <w:sz w:val="24"/>
-        </w:rPr>
-        <w:t xml:space="preserve"> em ambientes profissionais e/ou mais desenvolvidos conceitualmente dentro do contexto de engenharia de software.</w:t>
-      </w:r>
-      <w:r>
-        <w:rPr>
-          <w:rFonts w:ascii="Arial" w:hAnsi="Arial"/>
-          <w:sz w:val="24"/>
-        </w:rPr>
-        <w:t xml:space="preserve"> </w:t>
+        <w:jc w:val="center"/>
+        <w:rPr>
+          <w:rFonts w:ascii="Arial" w:hAnsi="Arial" w:cs="Arial"/>
+          <w:sz w:val="18"/>
+        </w:rPr>
+      </w:pPr>
+      <w:r>
+        <w:rPr>
+          <w:rFonts w:ascii="Arial" w:hAnsi="Arial" w:cs="Arial"/>
+          <w:noProof/>
+          <w:sz w:val="18"/>
+          <w:lang w:eastAsia="pt-BR"/>
+        </w:rPr>
+        <w:drawing>
+          <wp:inline distT="0" distB="0" distL="0" distR="0">
+            <wp:extent cx="6275536" cy="2847975"/>
+            <wp:effectExtent l="19050" t="0" r="0" b="0"/>
+            <wp:docPr id="5" name="Imagem 4" descr="ica2.jpg"/>
+            <wp:cNvGraphicFramePr>
+              <a:graphicFrameLocks xmlns:a="http://schemas.openxmlformats.org/drawingml/2006/main" noChangeAspect="1"/>
+            </wp:cNvGraphicFramePr>
+            <a:graphic xmlns:a="http://schemas.openxmlformats.org/drawingml/2006/main">
+              <a:graphicData uri="http://schemas.openxmlformats.org/drawingml/2006/picture">
+                <pic:pic xmlns:pic="http://schemas.openxmlformats.org/drawingml/2006/picture">
+                  <pic:nvPicPr>
+                    <pic:cNvPr id="0" name="ica2.jpg"/>
+                    <pic:cNvPicPr/>
+                  </pic:nvPicPr>
+                  <pic:blipFill>
+                    <a:blip r:embed="rId21" cstate="print"/>
+                    <a:stretch>
+                      <a:fillRect/>
+                    </a:stretch>
+                  </pic:blipFill>
+                  <pic:spPr>
+                    <a:xfrm>
+                      <a:off x="0" y="0"/>
+                      <a:ext cx="6277794" cy="2849000"/>
+                    </a:xfrm>
+                    <a:prstGeom prst="rect">
+                      <a:avLst/>
+                    </a:prstGeom>
+                  </pic:spPr>
+                </pic:pic>
+              </a:graphicData>
+            </a:graphic>
+          </wp:inline>
+        </w:drawing>
+      </w:r>
+      <w:r>
+        <w:rPr>
+          <w:rFonts w:ascii="Arial" w:hAnsi="Arial" w:cs="Arial"/>
+          <w:sz w:val="18"/>
+        </w:rPr>
+        <w:t xml:space="preserve">Figura </w:t>
+      </w:r>
+      <w:r>
+        <w:rPr>
+          <w:rFonts w:ascii="Arial" w:hAnsi="Arial" w:cs="Arial"/>
+          <w:sz w:val="18"/>
+        </w:rPr>
+        <w:t>10</w:t>
+      </w:r>
+      <w:r>
+        <w:rPr>
+          <w:rFonts w:ascii="Arial" w:hAnsi="Arial" w:cs="Arial"/>
+          <w:sz w:val="18"/>
+        </w:rPr>
+        <w:t xml:space="preserve"> – Interface com ambiente da aplicação.</w:t>
       </w:r>
     </w:p>
     <w:p>
@@ -17371,47 +17381,8 @@
           <w:tab w:val="left" w:pos="9204"/>
         </w:tabs>
         <w:spacing w:after="0" w:line="360" w:lineRule="auto"/>
-        <w:jc w:val="both"/>
-        <w:rPr>
-          <w:rFonts w:ascii="Arial" w:hAnsi="Arial"/>
-          <w:sz w:val="24"/>
-        </w:rPr>
-      </w:pPr>
-      <w:r>
-        <w:rPr>
-          <w:rFonts w:ascii="Arial" w:hAnsi="Arial"/>
-          <w:sz w:val="24"/>
-        </w:rPr>
-        <w:t xml:space="preserve">No entanto, apesar das dificuldades, a evolução na construção do ambiente </w:t>
-      </w:r>
-      <w:r>
-        <w:rPr>
-          <w:rFonts w:ascii="Arial" w:hAnsi="Arial"/>
-          <w:sz w:val="24"/>
-        </w:rPr>
-        <w:t>é continua</w:t>
-      </w:r>
-      <w:r>
-        <w:rPr>
-          <w:rFonts w:ascii="Arial" w:hAnsi="Arial"/>
-          <w:sz w:val="24"/>
-        </w:rPr>
-        <w:t xml:space="preserve"> e acreditamos que até o final do cronograma, o ambiente </w:t>
-      </w:r>
-      <w:r>
-        <w:rPr>
-          <w:rFonts w:ascii="Arial" w:hAnsi="Arial"/>
-          <w:sz w:val="24"/>
-        </w:rPr>
-        <w:t xml:space="preserve">estará pronto e </w:t>
-      </w:r>
-      <w:r>
-        <w:rPr>
-          <w:rFonts w:ascii="Arial" w:hAnsi="Arial"/>
-          <w:sz w:val="24"/>
-        </w:rPr>
-        <w:t>cumprirá seu objetivo.</w:t>
-      </w:r>
+        <w:jc w:val="center"/>
+      </w:pPr>
     </w:p>
     <w:p>
       <w:pPr>
@@ -17431,15 +17402,15 @@
           <w:tab w:val="left" w:pos="9204"/>
         </w:tabs>
         <w:spacing w:after="0" w:line="360" w:lineRule="auto"/>
-        <w:jc w:val="both"/>
-        <w:rPr>
-          <w:rFonts w:ascii="Arial" w:hAnsi="Arial"/>
-          <w:sz w:val="24"/>
-        </w:rPr>
-      </w:pPr>
-    </w:p>
-    <w:p>
-      <w:pPr>
+        <w:jc w:val="center"/>
+      </w:pPr>
+    </w:p>
+    <w:p>
+      <w:pPr>
+        <w:numPr>
+          <w:ilvl w:val="0"/>
+          <w:numId w:val="13"/>
+        </w:numPr>
         <w:tabs>
           <w:tab w:val="left" w:pos="708"/>
           <w:tab w:val="left" w:pos="1416"/>
@@ -17456,15 +17427,89 @@
           <w:tab w:val="left" w:pos="9204"/>
         </w:tabs>
         <w:spacing w:after="0" w:line="360" w:lineRule="auto"/>
-        <w:jc w:val="both"/>
-        <w:rPr>
-          <w:rFonts w:ascii="Arial" w:hAnsi="Arial"/>
-          <w:sz w:val="24"/>
-        </w:rPr>
-      </w:pPr>
-    </w:p>
-    <w:p>
-      <w:pPr>
+        <w:rPr>
+          <w:rFonts w:ascii="Arial" w:hAnsi="Arial" w:cs="Arial"/>
+          <w:sz w:val="24"/>
+        </w:rPr>
+      </w:pPr>
+      <w:r>
+        <w:rPr>
+          <w:rFonts w:ascii="Arial" w:hAnsi="Arial" w:cs="Arial"/>
+          <w:sz w:val="24"/>
+        </w:rPr>
+        <w:t>Modelo de Domínio (DOM</w:t>
+      </w:r>
+      <w:proofErr w:type="gramStart"/>
+      <w:r>
+        <w:rPr>
+          <w:rFonts w:ascii="Arial" w:hAnsi="Arial" w:cs="Arial"/>
+          <w:sz w:val="24"/>
+        </w:rPr>
+        <w:t>)</w:t>
+      </w:r>
+      <w:proofErr w:type="gramEnd"/>
+      <w:r>
+        <w:rPr>
+          <w:noProof/>
+          <w:lang w:eastAsia="pt-BR"/>
+        </w:rPr>
+        <w:drawing>
+          <wp:inline distT="0" distB="0" distL="0" distR="0">
+            <wp:extent cx="4724400" cy="2752725"/>
+            <wp:effectExtent l="0" t="0" r="0" b="9525"/>
+            <wp:docPr id="9" name="Imagem 165" descr="bTlNG4HGQsNTtNJ_Vp0yTuKkLOV_BkYSdrNkMSv9qHE"/>
+            <wp:cNvGraphicFramePr>
+              <a:graphicFrameLocks xmlns:a="http://schemas.openxmlformats.org/drawingml/2006/main" noChangeAspect="1"/>
+            </wp:cNvGraphicFramePr>
+            <a:graphic xmlns:a="http://schemas.openxmlformats.org/drawingml/2006/main">
+              <a:graphicData uri="http://schemas.openxmlformats.org/drawingml/2006/picture">
+                <pic:pic xmlns:pic="http://schemas.openxmlformats.org/drawingml/2006/picture">
+                  <pic:nvPicPr>
+                    <pic:cNvPr id="0" name="Picture 165" descr="bTlNG4HGQsNTtNJ_Vp0yTuKkLOV_BkYSdrNkMSv9qHE"/>
+                    <pic:cNvPicPr>
+                      <a:picLocks noChangeAspect="1" noChangeArrowheads="1"/>
+                    </pic:cNvPicPr>
+                  </pic:nvPicPr>
+                  <pic:blipFill>
+                    <a:blip r:embed="rId14" cstate="print">
+                      <a:extLst>
+                        <a:ext uri="{28A0092B-C50C-407E-A947-70E740481C1C}">
+                          <a14:useLocalDpi xmlns="" xmlns:wpc="http://schemas.microsoft.com/office/word/2010/wordprocessingCanvas" xmlns:mc="http://schemas.openxmlformats.org/markup-compatibility/2006" xmlns:o="urn:schemas-microsoft-com:office:office" xmlns:v="urn:schemas-microsoft-com:vml" xmlns:wp14="http://schemas.microsoft.com/office/word/2010/wordprocessingDrawing" xmlns:w10="urn:schemas-microsoft-com:office:word" xmlns:w="http://schemas.openxmlformats.org/wordprocessingml/2006/main" xmlns:w14="http://schemas.microsoft.com/office/word/2010/wordml" xmlns:wpg="http://schemas.microsoft.com/office/word/2010/wordprocessingGroup" xmlns:wpi="http://schemas.microsoft.com/office/word/2010/wordprocessingInk" xmlns:wps="http://schemas.microsoft.com/office/word/2010/wordprocessingShape" xmlns:a14="http://schemas.microsoft.com/office/drawing/2010/main" val="0"/>
+                        </a:ext>
+                      </a:extLst>
+                    </a:blip>
+                    <a:srcRect/>
+                    <a:stretch>
+                      <a:fillRect/>
+                    </a:stretch>
+                  </pic:blipFill>
+                  <pic:spPr bwMode="auto">
+                    <a:xfrm>
+                      <a:off x="0" y="0"/>
+                      <a:ext cx="4724400" cy="2752725"/>
+                    </a:xfrm>
+                    <a:prstGeom prst="rect">
+                      <a:avLst/>
+                    </a:prstGeom>
+                    <a:noFill/>
+                    <a:ln>
+                      <a:noFill/>
+                    </a:ln>
+                  </pic:spPr>
+                </pic:pic>
+              </a:graphicData>
+            </a:graphic>
+          </wp:inline>
+        </w:drawing>
+      </w:r>
+    </w:p>
+    <w:p>
+      <w:pPr>
+        <w:pStyle w:val="PargrafodaLista"/>
+        <w:numPr>
+          <w:ilvl w:val="0"/>
+          <w:numId w:val="13"/>
+        </w:numPr>
         <w:tabs>
           <w:tab w:val="left" w:pos="708"/>
           <w:tab w:val="left" w:pos="1416"/>
@@ -17481,31 +17526,19 @@
           <w:tab w:val="left" w:pos="9204"/>
         </w:tabs>
         <w:spacing w:after="0" w:line="360" w:lineRule="auto"/>
-        <w:jc w:val="both"/>
-        <w:rPr>
-          <w:rFonts w:ascii="Arial" w:hAnsi="Arial" w:cs="Arial"/>
-          <w:sz w:val="28"/>
-        </w:rPr>
-      </w:pPr>
-      <w:r>
-        <w:rPr>
-          <w:rFonts w:ascii="Arial" w:hAnsi="Arial" w:cs="Arial"/>
-          <w:sz w:val="28"/>
-        </w:rPr>
-        <w:t>8</w:t>
-      </w:r>
-      <w:r>
-        <w:rPr>
-          <w:rFonts w:ascii="Arial" w:hAnsi="Arial" w:cs="Arial"/>
-          <w:sz w:val="28"/>
-        </w:rPr>
-        <w:t xml:space="preserve">. Conclusão </w:t>
-      </w:r>
-    </w:p>
-    <w:p>
-      <w:pPr>
-        <w:pStyle w:val="SemEspaamento"/>
-      </w:pPr>
+        <w:jc w:val="center"/>
+        <w:rPr>
+          <w:rFonts w:ascii="Arial" w:hAnsi="Arial" w:cs="Arial"/>
+          <w:sz w:val="18"/>
+        </w:rPr>
+      </w:pPr>
+      <w:r>
+        <w:rPr>
+          <w:rFonts w:ascii="Arial" w:hAnsi="Arial" w:cs="Arial"/>
+          <w:sz w:val="18"/>
+        </w:rPr>
+        <w:t>Figura 3 – Modelo de domínio da aplicação.</w:t>
+      </w:r>
     </w:p>
     <w:p>
       <w:pPr>
@@ -17525,6 +17558,1309 @@
           <w:tab w:val="left" w:pos="9204"/>
         </w:tabs>
         <w:spacing w:after="0" w:line="360" w:lineRule="auto"/>
+        <w:ind w:left="720"/>
+        <w:rPr>
+          <w:rFonts w:ascii="Arial" w:hAnsi="Arial" w:cs="Arial"/>
+          <w:sz w:val="24"/>
+        </w:rPr>
+      </w:pPr>
+    </w:p>
+    <w:p>
+      <w:pPr>
+        <w:tabs>
+          <w:tab w:val="left" w:pos="708"/>
+          <w:tab w:val="left" w:pos="1416"/>
+          <w:tab w:val="left" w:pos="2124"/>
+          <w:tab w:val="left" w:pos="2832"/>
+          <w:tab w:val="left" w:pos="3540"/>
+          <w:tab w:val="left" w:pos="4248"/>
+          <w:tab w:val="left" w:pos="4956"/>
+          <w:tab w:val="left" w:pos="5664"/>
+          <w:tab w:val="left" w:pos="6372"/>
+          <w:tab w:val="left" w:pos="7080"/>
+          <w:tab w:val="left" w:pos="7788"/>
+          <w:tab w:val="left" w:pos="8496"/>
+          <w:tab w:val="left" w:pos="9204"/>
+        </w:tabs>
+        <w:spacing w:after="0" w:line="360" w:lineRule="auto"/>
+        <w:ind w:left="720"/>
+        <w:rPr>
+          <w:rFonts w:ascii="Arial" w:hAnsi="Arial" w:cs="Arial"/>
+          <w:sz w:val="24"/>
+        </w:rPr>
+      </w:pPr>
+    </w:p>
+    <w:p>
+      <w:pPr>
+        <w:numPr>
+          <w:ilvl w:val="0"/>
+          <w:numId w:val="13"/>
+        </w:numPr>
+        <w:tabs>
+          <w:tab w:val="left" w:pos="708"/>
+          <w:tab w:val="left" w:pos="1416"/>
+          <w:tab w:val="left" w:pos="2124"/>
+          <w:tab w:val="left" w:pos="2832"/>
+          <w:tab w:val="left" w:pos="3540"/>
+          <w:tab w:val="left" w:pos="4248"/>
+          <w:tab w:val="left" w:pos="4956"/>
+          <w:tab w:val="left" w:pos="5664"/>
+          <w:tab w:val="left" w:pos="6372"/>
+          <w:tab w:val="left" w:pos="7080"/>
+          <w:tab w:val="left" w:pos="7788"/>
+          <w:tab w:val="left" w:pos="8496"/>
+          <w:tab w:val="left" w:pos="9204"/>
+        </w:tabs>
+        <w:spacing w:after="0" w:line="360" w:lineRule="auto"/>
+        <w:rPr>
+          <w:rFonts w:ascii="Arial" w:hAnsi="Arial" w:cs="Arial"/>
+          <w:sz w:val="24"/>
+        </w:rPr>
+      </w:pPr>
+      <w:r>
+        <w:rPr>
+          <w:rFonts w:ascii="Arial" w:hAnsi="Arial" w:cs="Arial"/>
+          <w:sz w:val="24"/>
+        </w:rPr>
+        <w:t>Casos de Uso (</w:t>
+      </w:r>
+      <w:r>
+        <w:rPr>
+          <w:rFonts w:ascii="Arial" w:hAnsi="Arial" w:cs="Arial"/>
+          <w:sz w:val="24"/>
+        </w:rPr>
+        <w:t>CDU</w:t>
+      </w:r>
+      <w:r>
+        <w:rPr>
+          <w:rFonts w:ascii="Arial" w:hAnsi="Arial" w:cs="Arial"/>
+          <w:sz w:val="24"/>
+        </w:rPr>
+        <w:t>)</w:t>
+      </w:r>
+    </w:p>
+    <w:p>
+      <w:pPr>
+        <w:tabs>
+          <w:tab w:val="left" w:pos="708"/>
+          <w:tab w:val="left" w:pos="1416"/>
+          <w:tab w:val="left" w:pos="2124"/>
+          <w:tab w:val="left" w:pos="2832"/>
+          <w:tab w:val="left" w:pos="3540"/>
+          <w:tab w:val="left" w:pos="4248"/>
+          <w:tab w:val="left" w:pos="4956"/>
+          <w:tab w:val="left" w:pos="5664"/>
+          <w:tab w:val="left" w:pos="6372"/>
+          <w:tab w:val="left" w:pos="7080"/>
+          <w:tab w:val="left" w:pos="7788"/>
+          <w:tab w:val="left" w:pos="8496"/>
+          <w:tab w:val="left" w:pos="9204"/>
+        </w:tabs>
+        <w:spacing w:after="0" w:line="360" w:lineRule="auto"/>
+        <w:ind w:left="720"/>
+        <w:rPr>
+          <w:rFonts w:ascii="Arial" w:hAnsi="Arial" w:cs="Arial"/>
+          <w:sz w:val="24"/>
+        </w:rPr>
+      </w:pPr>
+      <w:r>
+        <w:rPr>
+          <w:rFonts w:ascii="Arial" w:hAnsi="Arial" w:cs="Arial"/>
+          <w:noProof/>
+          <w:sz w:val="24"/>
+          <w:lang w:eastAsia="pt-BR"/>
+        </w:rPr>
+        <w:lastRenderedPageBreak/>
+        <w:drawing>
+          <wp:inline distT="0" distB="0" distL="0" distR="0">
+            <wp:extent cx="3771900" cy="3048000"/>
+            <wp:effectExtent l="19050" t="0" r="0" b="0"/>
+            <wp:docPr id="7" name="Imagem 6" descr="cdu2.jpg"/>
+            <wp:cNvGraphicFramePr>
+              <a:graphicFrameLocks xmlns:a="http://schemas.openxmlformats.org/drawingml/2006/main" noChangeAspect="1"/>
+            </wp:cNvGraphicFramePr>
+            <a:graphic xmlns:a="http://schemas.openxmlformats.org/drawingml/2006/main">
+              <a:graphicData uri="http://schemas.openxmlformats.org/drawingml/2006/picture">
+                <pic:pic xmlns:pic="http://schemas.openxmlformats.org/drawingml/2006/picture">
+                  <pic:nvPicPr>
+                    <pic:cNvPr id="0" name="cdu2.jpg"/>
+                    <pic:cNvPicPr/>
+                  </pic:nvPicPr>
+                  <pic:blipFill>
+                    <a:blip r:embed="rId22" cstate="print"/>
+                    <a:stretch>
+                      <a:fillRect/>
+                    </a:stretch>
+                  </pic:blipFill>
+                  <pic:spPr>
+                    <a:xfrm>
+                      <a:off x="0" y="0"/>
+                      <a:ext cx="3771900" cy="3048000"/>
+                    </a:xfrm>
+                    <a:prstGeom prst="rect">
+                      <a:avLst/>
+                    </a:prstGeom>
+                  </pic:spPr>
+                </pic:pic>
+              </a:graphicData>
+            </a:graphic>
+          </wp:inline>
+        </w:drawing>
+      </w:r>
+    </w:p>
+    <w:p>
+      <w:pPr>
+        <w:tabs>
+          <w:tab w:val="left" w:pos="708"/>
+          <w:tab w:val="left" w:pos="1416"/>
+          <w:tab w:val="left" w:pos="2124"/>
+          <w:tab w:val="left" w:pos="2832"/>
+          <w:tab w:val="left" w:pos="3540"/>
+          <w:tab w:val="left" w:pos="4248"/>
+          <w:tab w:val="left" w:pos="4956"/>
+          <w:tab w:val="left" w:pos="5664"/>
+          <w:tab w:val="left" w:pos="6372"/>
+          <w:tab w:val="left" w:pos="7080"/>
+          <w:tab w:val="left" w:pos="7788"/>
+          <w:tab w:val="left" w:pos="8496"/>
+          <w:tab w:val="left" w:pos="9204"/>
+        </w:tabs>
+        <w:spacing w:after="0" w:line="360" w:lineRule="auto"/>
+        <w:jc w:val="center"/>
+        <w:rPr>
+          <w:rFonts w:ascii="Arial" w:hAnsi="Arial" w:cs="Arial"/>
+          <w:sz w:val="18"/>
+        </w:rPr>
+      </w:pPr>
+      <w:r>
+        <w:rPr>
+          <w:rFonts w:ascii="Arial" w:hAnsi="Arial" w:cs="Arial"/>
+          <w:sz w:val="18"/>
+        </w:rPr>
+        <w:t xml:space="preserve">Figura </w:t>
+      </w:r>
+      <w:r>
+        <w:rPr>
+          <w:rFonts w:ascii="Arial" w:hAnsi="Arial" w:cs="Arial"/>
+          <w:sz w:val="18"/>
+        </w:rPr>
+        <w:t>12</w:t>
+      </w:r>
+      <w:r>
+        <w:rPr>
+          <w:rFonts w:ascii="Arial" w:hAnsi="Arial" w:cs="Arial"/>
+          <w:sz w:val="18"/>
+        </w:rPr>
+        <w:t xml:space="preserve"> – </w:t>
+      </w:r>
+      <w:r>
+        <w:rPr>
+          <w:rFonts w:ascii="Arial" w:hAnsi="Arial" w:cs="Arial"/>
+          <w:sz w:val="18"/>
+        </w:rPr>
+        <w:t>Caso de uso</w:t>
+      </w:r>
+      <w:r>
+        <w:rPr>
+          <w:rFonts w:ascii="Arial" w:hAnsi="Arial" w:cs="Arial"/>
+          <w:sz w:val="18"/>
+        </w:rPr>
+        <w:t>.</w:t>
+      </w:r>
+    </w:p>
+    <w:p>
+      <w:pPr>
+        <w:pStyle w:val="SemEspaamento"/>
+        <w:spacing w:line="360" w:lineRule="auto"/>
+        <w:jc w:val="both"/>
+        <w:rPr>
+          <w:rFonts w:ascii="Arial" w:hAnsi="Arial" w:cs="Arial"/>
+          <w:sz w:val="24"/>
+        </w:rPr>
+      </w:pPr>
+    </w:p>
+    <w:p>
+      <w:pPr>
+        <w:pStyle w:val="SemEspaamento"/>
+        <w:spacing w:line="360" w:lineRule="auto"/>
+        <w:jc w:val="both"/>
+        <w:rPr>
+          <w:rFonts w:ascii="Arial" w:hAnsi="Arial" w:cs="Arial"/>
+          <w:sz w:val="24"/>
+        </w:rPr>
+      </w:pPr>
+      <w:r>
+        <w:rPr>
+          <w:rFonts w:ascii="Arial" w:hAnsi="Arial" w:cs="Arial"/>
+          <w:sz w:val="24"/>
+        </w:rPr>
+        <w:t>A lista de requisitos foi atualizada, de acordo com as modificações feitas na análise, para adicionar a funcionalidade de testes.</w:t>
+      </w:r>
+    </w:p>
+    <w:p>
+      <w:pPr>
+        <w:pStyle w:val="SemEspaamento"/>
+        <w:spacing w:line="360" w:lineRule="auto"/>
+        <w:jc w:val="both"/>
+        <w:rPr>
+          <w:rFonts w:ascii="Arial" w:hAnsi="Arial" w:cs="Arial"/>
+          <w:sz w:val="24"/>
+        </w:rPr>
+      </w:pPr>
+    </w:p>
+    <w:p>
+      <w:pPr>
+        <w:pStyle w:val="SemEspaamento"/>
+        <w:spacing w:line="360" w:lineRule="auto"/>
+        <w:jc w:val="both"/>
+        <w:rPr>
+          <w:rFonts w:ascii="Arial" w:hAnsi="Arial" w:cs="Arial"/>
+          <w:sz w:val="24"/>
+        </w:rPr>
+      </w:pPr>
+      <w:r>
+        <w:rPr>
+          <w:rFonts w:ascii="Arial" w:hAnsi="Arial" w:cs="Arial"/>
+          <w:sz w:val="24"/>
+        </w:rPr>
+        <w:t>Lista de requisitos</w:t>
+      </w:r>
+      <w:r>
+        <w:rPr>
+          <w:rFonts w:ascii="Arial" w:hAnsi="Arial" w:cs="Arial"/>
+          <w:sz w:val="24"/>
+        </w:rPr>
+        <w:t>:</w:t>
+      </w:r>
+    </w:p>
+    <w:p>
+      <w:pPr>
+        <w:pStyle w:val="SemEspaamento"/>
+        <w:spacing w:line="360" w:lineRule="auto"/>
+        <w:jc w:val="both"/>
+        <w:rPr>
+          <w:rFonts w:ascii="Arial" w:hAnsi="Arial" w:cs="Arial"/>
+          <w:sz w:val="24"/>
+        </w:rPr>
+      </w:pPr>
+    </w:p>
+    <w:p>
+      <w:pPr>
+        <w:pStyle w:val="SemEspaamento"/>
+        <w:spacing w:line="360" w:lineRule="auto"/>
+        <w:jc w:val="both"/>
+        <w:rPr>
+          <w:rFonts w:ascii="Arial" w:hAnsi="Arial" w:cs="Arial"/>
+          <w:sz w:val="24"/>
+        </w:rPr>
+      </w:pPr>
+      <w:r>
+        <w:rPr>
+          <w:rFonts w:ascii="Arial" w:hAnsi="Arial" w:cs="Arial"/>
+          <w:sz w:val="24"/>
+        </w:rPr>
+        <w:t>R1 - A aplica</w:t>
+      </w:r>
+      <w:r>
+        <w:rPr>
+          <w:rFonts w:ascii="Arial" w:hAnsi="Arial" w:cs="Arial" w:hint="cs"/>
+          <w:sz w:val="24"/>
+        </w:rPr>
+        <w:t>çã</w:t>
+      </w:r>
+      <w:r>
+        <w:rPr>
+          <w:rFonts w:ascii="Arial" w:hAnsi="Arial" w:cs="Arial"/>
+          <w:sz w:val="24"/>
+        </w:rPr>
+        <w:t>o deve permitir ao aluno selecionar qual o c</w:t>
+      </w:r>
+      <w:r>
+        <w:rPr>
+          <w:rFonts w:ascii="Arial" w:hAnsi="Arial" w:cs="Arial" w:hint="cs"/>
+          <w:sz w:val="24"/>
+        </w:rPr>
+        <w:t>ó</w:t>
+      </w:r>
+      <w:r>
+        <w:rPr>
+          <w:rFonts w:ascii="Arial" w:hAnsi="Arial" w:cs="Arial"/>
+          <w:sz w:val="24"/>
+        </w:rPr>
+        <w:t xml:space="preserve">digo ele quer analisar. </w:t>
+      </w:r>
+    </w:p>
+    <w:p>
+      <w:pPr>
+        <w:pStyle w:val="SemEspaamento"/>
+        <w:spacing w:line="360" w:lineRule="auto"/>
+        <w:jc w:val="both"/>
+        <w:rPr>
+          <w:rFonts w:ascii="Arial" w:hAnsi="Arial" w:cs="Arial"/>
+          <w:sz w:val="24"/>
+        </w:rPr>
+      </w:pPr>
+      <w:r>
+        <w:rPr>
+          <w:rFonts w:ascii="Arial" w:hAnsi="Arial" w:cs="Arial"/>
+          <w:sz w:val="24"/>
+        </w:rPr>
+        <w:t>R2 - A aplica</w:t>
+      </w:r>
+      <w:r>
+        <w:rPr>
+          <w:rFonts w:ascii="Arial" w:hAnsi="Arial" w:cs="Arial" w:hint="cs"/>
+          <w:sz w:val="24"/>
+        </w:rPr>
+        <w:t>çã</w:t>
+      </w:r>
+      <w:r>
+        <w:rPr>
+          <w:rFonts w:ascii="Arial" w:hAnsi="Arial" w:cs="Arial"/>
+          <w:sz w:val="24"/>
+        </w:rPr>
+        <w:t>o deve permitir ao professor selecionar quais medidas ele deseja realizar no c</w:t>
+      </w:r>
+      <w:r>
+        <w:rPr>
+          <w:rFonts w:ascii="Arial" w:hAnsi="Arial" w:cs="Arial" w:hint="cs"/>
+          <w:sz w:val="24"/>
+        </w:rPr>
+        <w:t>ó</w:t>
+      </w:r>
+      <w:r>
+        <w:rPr>
+          <w:rFonts w:ascii="Arial" w:hAnsi="Arial" w:cs="Arial"/>
+          <w:sz w:val="24"/>
+        </w:rPr>
+        <w:t xml:space="preserve">digo do aluno. </w:t>
+      </w:r>
+    </w:p>
+    <w:p>
+      <w:pPr>
+        <w:pStyle w:val="SemEspaamento"/>
+        <w:spacing w:line="360" w:lineRule="auto"/>
+        <w:jc w:val="both"/>
+        <w:rPr>
+          <w:rFonts w:ascii="Arial" w:hAnsi="Arial" w:cs="Arial"/>
+          <w:sz w:val="24"/>
+        </w:rPr>
+      </w:pPr>
+      <w:r>
+        <w:rPr>
+          <w:rFonts w:ascii="Arial" w:hAnsi="Arial" w:cs="Arial"/>
+          <w:sz w:val="24"/>
+        </w:rPr>
+        <w:t>R3 - A aplica</w:t>
+      </w:r>
+      <w:r>
+        <w:rPr>
+          <w:rFonts w:ascii="Arial" w:hAnsi="Arial" w:cs="Arial" w:hint="cs"/>
+          <w:sz w:val="24"/>
+        </w:rPr>
+        <w:t>çã</w:t>
+      </w:r>
+      <w:r>
+        <w:rPr>
+          <w:rFonts w:ascii="Arial" w:hAnsi="Arial" w:cs="Arial"/>
+          <w:sz w:val="24"/>
+        </w:rPr>
+        <w:t>o deve analisar o c</w:t>
+      </w:r>
+      <w:r>
+        <w:rPr>
+          <w:rFonts w:ascii="Arial" w:hAnsi="Arial" w:cs="Arial" w:hint="cs"/>
+          <w:sz w:val="24"/>
+        </w:rPr>
+        <w:t>ó</w:t>
+      </w:r>
+      <w:r>
+        <w:rPr>
+          <w:rFonts w:ascii="Arial" w:hAnsi="Arial" w:cs="Arial"/>
+          <w:sz w:val="24"/>
+        </w:rPr>
+        <w:t>digo selecionado, usando as medidas selecionadas pelo professor e mostrar o resultado no espa</w:t>
+      </w:r>
+      <w:r>
+        <w:rPr>
+          <w:rFonts w:ascii="Arial" w:hAnsi="Arial" w:cs="Arial" w:hint="cs"/>
+          <w:sz w:val="24"/>
+        </w:rPr>
+        <w:t>ç</w:t>
+      </w:r>
+      <w:r>
+        <w:rPr>
+          <w:rFonts w:ascii="Arial" w:hAnsi="Arial" w:cs="Arial"/>
+          <w:sz w:val="24"/>
+        </w:rPr>
+        <w:t xml:space="preserve">o reservado. </w:t>
+      </w:r>
+    </w:p>
+    <w:p>
+      <w:pPr>
+        <w:pStyle w:val="SemEspaamento"/>
+        <w:spacing w:line="360" w:lineRule="auto"/>
+        <w:jc w:val="both"/>
+        <w:rPr>
+          <w:rFonts w:ascii="Arial" w:hAnsi="Arial" w:cs="Arial"/>
+          <w:sz w:val="24"/>
+        </w:rPr>
+      </w:pPr>
+      <w:r>
+        <w:rPr>
+          <w:rFonts w:ascii="Arial" w:hAnsi="Arial" w:cs="Arial"/>
+          <w:sz w:val="24"/>
+        </w:rPr>
+        <w:t>R4 - A aplica</w:t>
+      </w:r>
+      <w:r>
+        <w:rPr>
+          <w:rFonts w:ascii="Arial" w:hAnsi="Arial" w:cs="Arial" w:hint="cs"/>
+          <w:sz w:val="24"/>
+        </w:rPr>
+        <w:t>çã</w:t>
+      </w:r>
+      <w:r>
+        <w:rPr>
+          <w:rFonts w:ascii="Arial" w:hAnsi="Arial" w:cs="Arial"/>
+          <w:sz w:val="24"/>
+        </w:rPr>
+        <w:t xml:space="preserve">o deve oferecer pelo menos </w:t>
+      </w:r>
+      <w:proofErr w:type="gramStart"/>
+      <w:r>
+        <w:rPr>
+          <w:rFonts w:ascii="Arial" w:hAnsi="Arial" w:cs="Arial"/>
+          <w:sz w:val="24"/>
+        </w:rPr>
+        <w:t>6</w:t>
+      </w:r>
+      <w:proofErr w:type="gramEnd"/>
+      <w:r>
+        <w:rPr>
+          <w:rFonts w:ascii="Arial" w:hAnsi="Arial" w:cs="Arial"/>
+          <w:sz w:val="24"/>
+        </w:rPr>
+        <w:t xml:space="preserve"> medidas diferentes: WMC, DIT, NOC, CBO, RFC e LCOM. </w:t>
+      </w:r>
+    </w:p>
+    <w:p>
+      <w:pPr>
+        <w:pStyle w:val="SemEspaamento"/>
+        <w:spacing w:line="360" w:lineRule="auto"/>
+        <w:jc w:val="both"/>
+        <w:rPr>
+          <w:rFonts w:ascii="Arial" w:hAnsi="Arial" w:cs="Arial"/>
+          <w:sz w:val="24"/>
+        </w:rPr>
+      </w:pPr>
+      <w:r>
+        <w:rPr>
+          <w:rFonts w:ascii="Arial" w:hAnsi="Arial" w:cs="Arial"/>
+          <w:sz w:val="24"/>
+        </w:rPr>
+        <w:t>R5 - Todos os resultados das m</w:t>
+      </w:r>
+      <w:r>
+        <w:rPr>
+          <w:rFonts w:ascii="Arial" w:hAnsi="Arial" w:cs="Arial" w:hint="cs"/>
+          <w:sz w:val="24"/>
+        </w:rPr>
+        <w:t>é</w:t>
+      </w:r>
+      <w:r>
+        <w:rPr>
+          <w:rFonts w:ascii="Arial" w:hAnsi="Arial" w:cs="Arial"/>
+          <w:sz w:val="24"/>
+        </w:rPr>
+        <w:t>tricas s</w:t>
+      </w:r>
+      <w:r>
+        <w:rPr>
+          <w:rFonts w:ascii="Arial" w:hAnsi="Arial" w:cs="Arial" w:hint="cs"/>
+          <w:sz w:val="24"/>
+        </w:rPr>
+        <w:t>ã</w:t>
+      </w:r>
+      <w:r>
+        <w:rPr>
+          <w:rFonts w:ascii="Arial" w:hAnsi="Arial" w:cs="Arial"/>
+          <w:sz w:val="24"/>
+        </w:rPr>
+        <w:t xml:space="preserve">o </w:t>
+      </w:r>
+      <w:proofErr w:type="gramStart"/>
+      <w:r>
+        <w:rPr>
+          <w:rFonts w:ascii="Arial" w:hAnsi="Arial" w:cs="Arial"/>
+          <w:sz w:val="24"/>
+        </w:rPr>
+        <w:t>representadas</w:t>
+      </w:r>
+      <w:proofErr w:type="gramEnd"/>
+      <w:r>
+        <w:rPr>
+          <w:rFonts w:ascii="Arial" w:hAnsi="Arial" w:cs="Arial"/>
+          <w:sz w:val="24"/>
+        </w:rPr>
+        <w:t xml:space="preserve"> por n</w:t>
+      </w:r>
+      <w:r>
+        <w:rPr>
+          <w:rFonts w:ascii="Arial" w:hAnsi="Arial" w:cs="Arial" w:hint="cs"/>
+          <w:sz w:val="24"/>
+        </w:rPr>
+        <w:t>ú</w:t>
+      </w:r>
+      <w:r>
+        <w:rPr>
+          <w:rFonts w:ascii="Arial" w:hAnsi="Arial" w:cs="Arial"/>
+          <w:sz w:val="24"/>
+        </w:rPr>
+        <w:t xml:space="preserve">meros inteiros positivos. (&gt;=0) </w:t>
+      </w:r>
+    </w:p>
+    <w:p>
+      <w:pPr>
+        <w:pStyle w:val="SemEspaamento"/>
+        <w:spacing w:line="360" w:lineRule="auto"/>
+        <w:jc w:val="both"/>
+        <w:rPr>
+          <w:rFonts w:ascii="Arial" w:hAnsi="Arial" w:cs="Arial"/>
+          <w:sz w:val="24"/>
+        </w:rPr>
+      </w:pPr>
+      <w:r>
+        <w:rPr>
+          <w:rFonts w:ascii="Arial" w:hAnsi="Arial" w:cs="Arial"/>
+          <w:sz w:val="24"/>
+        </w:rPr>
+        <w:t>R6 - A aplica</w:t>
+      </w:r>
+      <w:r>
+        <w:rPr>
+          <w:rFonts w:ascii="Arial" w:hAnsi="Arial" w:cs="Arial" w:hint="cs"/>
+          <w:sz w:val="24"/>
+        </w:rPr>
+        <w:t>çã</w:t>
+      </w:r>
+      <w:r>
+        <w:rPr>
+          <w:rFonts w:ascii="Arial" w:hAnsi="Arial" w:cs="Arial"/>
+          <w:sz w:val="24"/>
+        </w:rPr>
+        <w:t>o deve realizar as m</w:t>
+      </w:r>
+      <w:r>
+        <w:rPr>
+          <w:rFonts w:ascii="Arial" w:hAnsi="Arial" w:cs="Arial" w:hint="cs"/>
+          <w:sz w:val="24"/>
+        </w:rPr>
+        <w:t>é</w:t>
+      </w:r>
+      <w:r>
+        <w:rPr>
+          <w:rFonts w:ascii="Arial" w:hAnsi="Arial" w:cs="Arial"/>
+          <w:sz w:val="24"/>
+        </w:rPr>
+        <w:t>tricas de acordo com as especifica</w:t>
+      </w:r>
+      <w:r>
+        <w:rPr>
+          <w:rFonts w:ascii="Arial" w:hAnsi="Arial" w:cs="Arial" w:hint="cs"/>
+          <w:sz w:val="24"/>
+        </w:rPr>
+        <w:t>çõ</w:t>
+      </w:r>
+      <w:r>
+        <w:rPr>
+          <w:rFonts w:ascii="Arial" w:hAnsi="Arial" w:cs="Arial"/>
+          <w:sz w:val="24"/>
+        </w:rPr>
+        <w:t xml:space="preserve">es apresentadas por </w:t>
+      </w:r>
+      <w:proofErr w:type="spellStart"/>
+      <w:r>
+        <w:rPr>
+          <w:rFonts w:ascii="Arial" w:hAnsi="Arial" w:cs="Arial"/>
+          <w:sz w:val="24"/>
+        </w:rPr>
+        <w:t>Chidamber</w:t>
+      </w:r>
+      <w:proofErr w:type="spellEnd"/>
+      <w:r>
+        <w:rPr>
+          <w:rFonts w:ascii="Arial" w:hAnsi="Arial" w:cs="Arial"/>
+          <w:sz w:val="24"/>
+        </w:rPr>
+        <w:t xml:space="preserve"> e </w:t>
+      </w:r>
+      <w:proofErr w:type="spellStart"/>
+      <w:r>
+        <w:rPr>
+          <w:rFonts w:ascii="Arial" w:hAnsi="Arial" w:cs="Arial"/>
+          <w:sz w:val="24"/>
+        </w:rPr>
+        <w:t>Kemerer</w:t>
+      </w:r>
+      <w:proofErr w:type="spellEnd"/>
+      <w:r>
+        <w:rPr>
+          <w:rFonts w:ascii="Arial" w:hAnsi="Arial" w:cs="Arial"/>
+          <w:sz w:val="24"/>
+        </w:rPr>
+        <w:t>.</w:t>
+      </w:r>
+    </w:p>
+    <w:p>
+      <w:pPr>
+        <w:pStyle w:val="SemEspaamento"/>
+        <w:spacing w:line="360" w:lineRule="auto"/>
+        <w:jc w:val="both"/>
+        <w:rPr>
+          <w:rFonts w:ascii="Arial" w:hAnsi="Arial" w:cs="Arial"/>
+          <w:sz w:val="24"/>
+        </w:rPr>
+      </w:pPr>
+      <w:r>
+        <w:rPr>
+          <w:rFonts w:ascii="Arial" w:hAnsi="Arial" w:cs="Arial"/>
+          <w:sz w:val="24"/>
+        </w:rPr>
+        <w:t>R7 - A aplica</w:t>
+      </w:r>
+      <w:r>
+        <w:rPr>
+          <w:rFonts w:ascii="Arial" w:hAnsi="Arial" w:cs="Arial" w:hint="cs"/>
+          <w:sz w:val="24"/>
+        </w:rPr>
+        <w:t>çã</w:t>
+      </w:r>
+      <w:r>
+        <w:rPr>
+          <w:rFonts w:ascii="Arial" w:hAnsi="Arial" w:cs="Arial"/>
+          <w:sz w:val="24"/>
+        </w:rPr>
+        <w:t>o deve receber um arquivo de configura</w:t>
+      </w:r>
+      <w:r>
+        <w:rPr>
+          <w:rFonts w:ascii="Arial" w:hAnsi="Arial" w:cs="Arial" w:hint="cs"/>
+          <w:sz w:val="24"/>
+        </w:rPr>
+        <w:t>çõ</w:t>
+      </w:r>
+      <w:r>
+        <w:rPr>
+          <w:rFonts w:ascii="Arial" w:hAnsi="Arial" w:cs="Arial"/>
+          <w:sz w:val="24"/>
+        </w:rPr>
+        <w:t>es, contendo informa</w:t>
+      </w:r>
+      <w:r>
+        <w:rPr>
+          <w:rFonts w:ascii="Arial" w:hAnsi="Arial" w:cs="Arial" w:hint="cs"/>
+          <w:sz w:val="24"/>
+        </w:rPr>
+        <w:t>çõ</w:t>
+      </w:r>
+      <w:r>
+        <w:rPr>
+          <w:rFonts w:ascii="Arial" w:hAnsi="Arial" w:cs="Arial"/>
+          <w:sz w:val="24"/>
+        </w:rPr>
+        <w:t>es sobre quais m</w:t>
+      </w:r>
+      <w:r>
+        <w:rPr>
+          <w:rFonts w:ascii="Arial" w:hAnsi="Arial" w:cs="Arial" w:hint="cs"/>
+          <w:sz w:val="24"/>
+        </w:rPr>
+        <w:t>é</w:t>
+      </w:r>
+      <w:r>
+        <w:rPr>
+          <w:rFonts w:ascii="Arial" w:hAnsi="Arial" w:cs="Arial"/>
+          <w:sz w:val="24"/>
+        </w:rPr>
+        <w:t>tricas usar.</w:t>
+      </w:r>
+    </w:p>
+    <w:p>
+      <w:pPr>
+        <w:pStyle w:val="SemEspaamento"/>
+        <w:spacing w:line="360" w:lineRule="auto"/>
+        <w:jc w:val="both"/>
+        <w:rPr>
+          <w:rFonts w:ascii="Arial" w:hAnsi="Arial" w:cs="Arial"/>
+          <w:sz w:val="24"/>
+        </w:rPr>
+      </w:pPr>
+      <w:r>
+        <w:rPr>
+          <w:rFonts w:ascii="Arial" w:hAnsi="Arial" w:cs="Arial"/>
+          <w:sz w:val="24"/>
+        </w:rPr>
+        <w:t>R8 - A aplica</w:t>
+      </w:r>
+      <w:r>
+        <w:rPr>
+          <w:rFonts w:ascii="Arial" w:hAnsi="Arial" w:cs="Arial" w:hint="cs"/>
+          <w:sz w:val="24"/>
+        </w:rPr>
+        <w:t>çã</w:t>
+      </w:r>
+      <w:r>
+        <w:rPr>
+          <w:rFonts w:ascii="Arial" w:hAnsi="Arial" w:cs="Arial"/>
+          <w:sz w:val="24"/>
+        </w:rPr>
+        <w:t>o deve ser capaz de ler as configura</w:t>
+      </w:r>
+      <w:r>
+        <w:rPr>
+          <w:rFonts w:ascii="Arial" w:hAnsi="Arial" w:cs="Arial" w:hint="cs"/>
+          <w:sz w:val="24"/>
+        </w:rPr>
+        <w:t>çõ</w:t>
+      </w:r>
+      <w:r>
+        <w:rPr>
+          <w:rFonts w:ascii="Arial" w:hAnsi="Arial" w:cs="Arial"/>
+          <w:sz w:val="24"/>
+        </w:rPr>
+        <w:t>es fornecidas pelo professor.</w:t>
+      </w:r>
+    </w:p>
+    <w:p>
+      <w:pPr>
+        <w:pStyle w:val="SemEspaamento"/>
+        <w:spacing w:line="360" w:lineRule="auto"/>
+        <w:jc w:val="both"/>
+        <w:rPr>
+          <w:rFonts w:ascii="Arial" w:hAnsi="Arial" w:cs="Arial"/>
+          <w:sz w:val="24"/>
+        </w:rPr>
+      </w:pPr>
+      <w:r>
+        <w:rPr>
+          <w:rFonts w:ascii="Arial" w:hAnsi="Arial" w:cs="Arial"/>
+          <w:sz w:val="24"/>
+        </w:rPr>
+        <w:t>R9 - A aplicação deve permitir ao professor inserir os testes a serem realizados.</w:t>
+      </w:r>
+    </w:p>
+    <w:p>
+      <w:pPr>
+        <w:pStyle w:val="SemEspaamento"/>
+        <w:spacing w:line="360" w:lineRule="auto"/>
+        <w:jc w:val="both"/>
+        <w:rPr>
+          <w:rFonts w:ascii="Arial" w:hAnsi="Arial" w:cs="Arial"/>
+          <w:sz w:val="24"/>
+        </w:rPr>
+      </w:pPr>
+      <w:r>
+        <w:rPr>
+          <w:rFonts w:ascii="Arial" w:hAnsi="Arial" w:cs="Arial"/>
+          <w:sz w:val="24"/>
+        </w:rPr>
+        <w:lastRenderedPageBreak/>
+        <w:t>R10 - A aplicação deve ser capaz de realizar os testes carregados pelo professor, no código do aluno.</w:t>
+      </w:r>
+    </w:p>
+    <w:p>
+      <w:pPr>
+        <w:pStyle w:val="SemEspaamento"/>
+        <w:spacing w:line="360" w:lineRule="auto"/>
+        <w:jc w:val="both"/>
+        <w:rPr>
+          <w:rFonts w:ascii="Arial" w:hAnsi="Arial" w:cs="Arial"/>
+          <w:sz w:val="24"/>
+        </w:rPr>
+      </w:pPr>
+      <w:r>
+        <w:rPr>
+          <w:rFonts w:ascii="Arial" w:hAnsi="Arial" w:cs="Arial"/>
+          <w:sz w:val="24"/>
+        </w:rPr>
+        <w:t>R11 - A aplicação deve exibir o resultado dos testes realizados para o aluno.</w:t>
+      </w:r>
+    </w:p>
+    <w:p>
+      <w:pPr>
+        <w:pStyle w:val="SemEspaamento"/>
+        <w:spacing w:line="360" w:lineRule="auto"/>
+        <w:jc w:val="both"/>
+        <w:rPr>
+          <w:rFonts w:ascii="Arial" w:hAnsi="Arial" w:cs="Arial"/>
+          <w:sz w:val="28"/>
+        </w:rPr>
+      </w:pPr>
+    </w:p>
+    <w:p>
+      <w:pPr>
+        <w:tabs>
+          <w:tab w:val="left" w:pos="708"/>
+          <w:tab w:val="left" w:pos="1416"/>
+          <w:tab w:val="left" w:pos="2124"/>
+          <w:tab w:val="left" w:pos="2832"/>
+          <w:tab w:val="left" w:pos="3540"/>
+          <w:tab w:val="left" w:pos="4248"/>
+          <w:tab w:val="left" w:pos="4956"/>
+          <w:tab w:val="left" w:pos="5664"/>
+          <w:tab w:val="left" w:pos="6372"/>
+          <w:tab w:val="left" w:pos="7080"/>
+          <w:tab w:val="left" w:pos="7788"/>
+          <w:tab w:val="left" w:pos="8496"/>
+          <w:tab w:val="left" w:pos="9204"/>
+        </w:tabs>
+        <w:spacing w:after="0" w:line="360" w:lineRule="auto"/>
+        <w:jc w:val="both"/>
+        <w:rPr>
+          <w:rFonts w:ascii="Arial" w:hAnsi="Arial"/>
+          <w:sz w:val="24"/>
+        </w:rPr>
+      </w:pPr>
+    </w:p>
+    <w:p>
+      <w:pPr>
+        <w:tabs>
+          <w:tab w:val="left" w:pos="708"/>
+          <w:tab w:val="left" w:pos="1416"/>
+          <w:tab w:val="left" w:pos="2124"/>
+          <w:tab w:val="left" w:pos="2832"/>
+          <w:tab w:val="left" w:pos="3540"/>
+          <w:tab w:val="left" w:pos="4248"/>
+          <w:tab w:val="left" w:pos="4956"/>
+          <w:tab w:val="left" w:pos="5664"/>
+          <w:tab w:val="left" w:pos="6372"/>
+          <w:tab w:val="left" w:pos="7080"/>
+          <w:tab w:val="left" w:pos="7788"/>
+          <w:tab w:val="left" w:pos="8496"/>
+          <w:tab w:val="left" w:pos="9204"/>
+        </w:tabs>
+        <w:spacing w:after="0" w:line="360" w:lineRule="auto"/>
+        <w:jc w:val="both"/>
+        <w:rPr>
+          <w:rFonts w:ascii="Arial" w:hAnsi="Arial"/>
+          <w:sz w:val="24"/>
+        </w:rPr>
+      </w:pPr>
+    </w:p>
+    <w:p>
+      <w:pPr>
+        <w:tabs>
+          <w:tab w:val="left" w:pos="708"/>
+          <w:tab w:val="left" w:pos="1416"/>
+          <w:tab w:val="left" w:pos="2124"/>
+          <w:tab w:val="left" w:pos="2832"/>
+          <w:tab w:val="left" w:pos="3540"/>
+          <w:tab w:val="left" w:pos="4248"/>
+          <w:tab w:val="left" w:pos="4956"/>
+          <w:tab w:val="left" w:pos="5664"/>
+          <w:tab w:val="left" w:pos="6372"/>
+          <w:tab w:val="left" w:pos="7080"/>
+          <w:tab w:val="left" w:pos="7788"/>
+          <w:tab w:val="left" w:pos="8496"/>
+          <w:tab w:val="left" w:pos="9204"/>
+        </w:tabs>
+        <w:spacing w:after="0" w:line="360" w:lineRule="auto"/>
+        <w:jc w:val="both"/>
+        <w:rPr>
+          <w:rFonts w:ascii="Arial" w:hAnsi="Arial" w:cs="Arial"/>
+          <w:sz w:val="28"/>
+        </w:rPr>
+      </w:pPr>
+      <w:r>
+        <w:rPr>
+          <w:rFonts w:ascii="Arial" w:hAnsi="Arial" w:cs="Arial"/>
+          <w:sz w:val="28"/>
+        </w:rPr>
+        <w:t>7</w:t>
+      </w:r>
+      <w:r>
+        <w:rPr>
+          <w:rFonts w:ascii="Arial" w:hAnsi="Arial" w:cs="Arial"/>
+          <w:sz w:val="28"/>
+        </w:rPr>
+        <w:t>. Resultados e Discussão</w:t>
+      </w:r>
+    </w:p>
+    <w:p>
+      <w:pPr>
+        <w:pStyle w:val="SemEspaamento"/>
+        <w:jc w:val="both"/>
+      </w:pPr>
+    </w:p>
+    <w:p>
+      <w:pPr>
+        <w:tabs>
+          <w:tab w:val="left" w:pos="708"/>
+          <w:tab w:val="left" w:pos="1416"/>
+          <w:tab w:val="left" w:pos="2124"/>
+          <w:tab w:val="left" w:pos="2832"/>
+          <w:tab w:val="left" w:pos="3540"/>
+          <w:tab w:val="left" w:pos="4248"/>
+          <w:tab w:val="left" w:pos="4956"/>
+          <w:tab w:val="left" w:pos="5664"/>
+          <w:tab w:val="left" w:pos="6372"/>
+          <w:tab w:val="left" w:pos="7080"/>
+          <w:tab w:val="left" w:pos="7788"/>
+          <w:tab w:val="left" w:pos="8496"/>
+          <w:tab w:val="left" w:pos="9204"/>
+        </w:tabs>
+        <w:spacing w:after="0" w:line="360" w:lineRule="auto"/>
+        <w:jc w:val="both"/>
+        <w:rPr>
+          <w:rFonts w:ascii="Arial" w:hAnsi="Arial"/>
+          <w:sz w:val="24"/>
+        </w:rPr>
+      </w:pPr>
+      <w:r>
+        <w:rPr>
+          <w:rFonts w:ascii="Arial" w:hAnsi="Arial"/>
+          <w:sz w:val="24"/>
+        </w:rPr>
+        <w:t>Durante esse semestre, foi desenvolvida a parte de métricas do ambiente proposto. Somente isso ainda não é suficiente para o propósito visado, as métricas sozinhas podem parecer um conceito vago e sem muita importância para um aluno iniciante em programação.</w:t>
+      </w:r>
+    </w:p>
+    <w:p>
+      <w:pPr>
+        <w:tabs>
+          <w:tab w:val="left" w:pos="708"/>
+          <w:tab w:val="left" w:pos="1416"/>
+          <w:tab w:val="left" w:pos="2124"/>
+          <w:tab w:val="left" w:pos="2832"/>
+          <w:tab w:val="left" w:pos="3540"/>
+          <w:tab w:val="left" w:pos="4248"/>
+          <w:tab w:val="left" w:pos="4956"/>
+          <w:tab w:val="left" w:pos="5664"/>
+          <w:tab w:val="left" w:pos="6372"/>
+          <w:tab w:val="left" w:pos="7080"/>
+          <w:tab w:val="left" w:pos="7788"/>
+          <w:tab w:val="left" w:pos="8496"/>
+          <w:tab w:val="left" w:pos="9204"/>
+        </w:tabs>
+        <w:spacing w:after="0" w:line="360" w:lineRule="auto"/>
+        <w:jc w:val="both"/>
+        <w:rPr>
+          <w:rFonts w:ascii="Arial" w:hAnsi="Arial"/>
+          <w:sz w:val="24"/>
+        </w:rPr>
+      </w:pPr>
+      <w:r>
+        <w:rPr>
+          <w:rFonts w:ascii="Arial" w:hAnsi="Arial"/>
+          <w:sz w:val="24"/>
+        </w:rPr>
+        <w:t xml:space="preserve">Foram encontradas dificuldades na </w:t>
+      </w:r>
+      <w:proofErr w:type="gramStart"/>
+      <w:r>
+        <w:rPr>
+          <w:rFonts w:ascii="Arial" w:hAnsi="Arial"/>
+          <w:sz w:val="24"/>
+        </w:rPr>
+        <w:t>implementação</w:t>
+      </w:r>
+      <w:proofErr w:type="gramEnd"/>
+      <w:r>
+        <w:rPr>
+          <w:rFonts w:ascii="Arial" w:hAnsi="Arial"/>
+          <w:sz w:val="24"/>
+        </w:rPr>
+        <w:t xml:space="preserve"> do componente interpretador do código a ser medido, pois</w:t>
+      </w:r>
+      <w:r>
+        <w:rPr>
+          <w:rFonts w:ascii="Arial" w:hAnsi="Arial"/>
+          <w:sz w:val="24"/>
+        </w:rPr>
+        <w:t xml:space="preserve"> a linguagem Java não oferece recursos práticos para tal</w:t>
+      </w:r>
+      <w:r>
+        <w:rPr>
+          <w:rFonts w:ascii="Arial" w:hAnsi="Arial"/>
+          <w:sz w:val="24"/>
+        </w:rPr>
+        <w:t xml:space="preserve">. </w:t>
+      </w:r>
+    </w:p>
+    <w:p>
+      <w:pPr>
+        <w:tabs>
+          <w:tab w:val="left" w:pos="708"/>
+          <w:tab w:val="left" w:pos="1416"/>
+          <w:tab w:val="left" w:pos="2124"/>
+          <w:tab w:val="left" w:pos="2832"/>
+          <w:tab w:val="left" w:pos="3540"/>
+          <w:tab w:val="left" w:pos="4248"/>
+          <w:tab w:val="left" w:pos="4956"/>
+          <w:tab w:val="left" w:pos="5664"/>
+          <w:tab w:val="left" w:pos="6372"/>
+          <w:tab w:val="left" w:pos="7080"/>
+          <w:tab w:val="left" w:pos="7788"/>
+          <w:tab w:val="left" w:pos="8496"/>
+          <w:tab w:val="left" w:pos="9204"/>
+        </w:tabs>
+        <w:spacing w:after="0" w:line="360" w:lineRule="auto"/>
+        <w:jc w:val="both"/>
+        <w:rPr>
+          <w:rFonts w:ascii="Arial" w:hAnsi="Arial"/>
+          <w:sz w:val="24"/>
+        </w:rPr>
+      </w:pPr>
+      <w:r>
+        <w:rPr>
+          <w:rFonts w:ascii="Arial" w:hAnsi="Arial"/>
+          <w:sz w:val="24"/>
+        </w:rPr>
+        <w:t>A maneira encontrada para realizar essa tarefa foram expressões regulares (REGEX), no entanto essa opção se mostrou mais trabalhosa do que o esperado. É difícil prever como o código a ser analisado vai estar formatado</w:t>
+      </w:r>
+      <w:r>
+        <w:rPr>
+          <w:rFonts w:ascii="Arial" w:hAnsi="Arial"/>
+          <w:sz w:val="24"/>
+        </w:rPr>
+        <w:t xml:space="preserve"> pelo aluno que irá submeter o seu código aos testes e medidas do nosso ambiente</w:t>
+      </w:r>
+      <w:r>
+        <w:rPr>
+          <w:rFonts w:ascii="Arial" w:hAnsi="Arial"/>
+          <w:sz w:val="24"/>
+        </w:rPr>
+        <w:t>,</w:t>
+      </w:r>
+      <w:r>
+        <w:rPr>
+          <w:rFonts w:ascii="Arial" w:hAnsi="Arial"/>
+          <w:sz w:val="24"/>
+        </w:rPr>
+        <w:t xml:space="preserve"> uma vez que,</w:t>
+      </w:r>
+      <w:r>
+        <w:rPr>
+          <w:rFonts w:ascii="Arial" w:hAnsi="Arial"/>
+          <w:sz w:val="24"/>
+        </w:rPr>
+        <w:t xml:space="preserve"> nada</w:t>
+      </w:r>
+      <w:r>
+        <w:rPr>
+          <w:rFonts w:ascii="Arial" w:hAnsi="Arial"/>
+          <w:sz w:val="24"/>
+        </w:rPr>
+        <w:t xml:space="preserve"> o</w:t>
+      </w:r>
+      <w:r>
+        <w:rPr>
+          <w:rFonts w:ascii="Arial" w:hAnsi="Arial"/>
+          <w:sz w:val="24"/>
+        </w:rPr>
+        <w:t xml:space="preserve"> impede que ele esteja escrito em uma formatação completamente diferente da que </w:t>
+      </w:r>
+      <w:r>
+        <w:rPr>
+          <w:rFonts w:ascii="Arial" w:hAnsi="Arial"/>
+          <w:sz w:val="24"/>
+        </w:rPr>
+        <w:t>se costuma</w:t>
+      </w:r>
+      <w:r>
+        <w:rPr>
+          <w:rFonts w:ascii="Arial" w:hAnsi="Arial"/>
+          <w:sz w:val="24"/>
+        </w:rPr>
+        <w:t xml:space="preserve"> utilizar</w:t>
+      </w:r>
+      <w:r>
+        <w:rPr>
+          <w:rFonts w:ascii="Arial" w:hAnsi="Arial"/>
+          <w:sz w:val="24"/>
+        </w:rPr>
+        <w:t xml:space="preserve"> em ambientes profissionais e/ou mais desenvolvidos conceitualmente dentro do contexto de engenharia de software.</w:t>
+      </w:r>
+      <w:r>
+        <w:rPr>
+          <w:rFonts w:ascii="Arial" w:hAnsi="Arial"/>
+          <w:sz w:val="24"/>
+        </w:rPr>
+        <w:t xml:space="preserve"> </w:t>
+      </w:r>
+    </w:p>
+    <w:p>
+      <w:pPr>
+        <w:tabs>
+          <w:tab w:val="left" w:pos="708"/>
+          <w:tab w:val="left" w:pos="1416"/>
+          <w:tab w:val="left" w:pos="2124"/>
+          <w:tab w:val="left" w:pos="2832"/>
+          <w:tab w:val="left" w:pos="3540"/>
+          <w:tab w:val="left" w:pos="4248"/>
+          <w:tab w:val="left" w:pos="4956"/>
+          <w:tab w:val="left" w:pos="5664"/>
+          <w:tab w:val="left" w:pos="6372"/>
+          <w:tab w:val="left" w:pos="7080"/>
+          <w:tab w:val="left" w:pos="7788"/>
+          <w:tab w:val="left" w:pos="8496"/>
+          <w:tab w:val="left" w:pos="9204"/>
+        </w:tabs>
+        <w:spacing w:after="0" w:line="360" w:lineRule="auto"/>
+        <w:jc w:val="both"/>
+        <w:rPr>
+          <w:rFonts w:ascii="Arial" w:hAnsi="Arial"/>
+          <w:sz w:val="24"/>
+        </w:rPr>
+      </w:pPr>
+      <w:r>
+        <w:rPr>
+          <w:rFonts w:ascii="Arial" w:hAnsi="Arial"/>
+          <w:sz w:val="24"/>
+        </w:rPr>
+        <w:t xml:space="preserve">No entanto, apesar das dificuldades, a evolução na construção do ambiente </w:t>
+      </w:r>
+      <w:r>
+        <w:rPr>
+          <w:rFonts w:ascii="Arial" w:hAnsi="Arial"/>
+          <w:sz w:val="24"/>
+        </w:rPr>
+        <w:t>é continua</w:t>
+      </w:r>
+      <w:r>
+        <w:rPr>
+          <w:rFonts w:ascii="Arial" w:hAnsi="Arial"/>
+          <w:sz w:val="24"/>
+        </w:rPr>
+        <w:t xml:space="preserve"> e acreditamos que até o final do cronograma, o ambiente </w:t>
+      </w:r>
+      <w:r>
+        <w:rPr>
+          <w:rFonts w:ascii="Arial" w:hAnsi="Arial"/>
+          <w:sz w:val="24"/>
+        </w:rPr>
+        <w:t xml:space="preserve">estará pronto e </w:t>
+      </w:r>
+      <w:r>
+        <w:rPr>
+          <w:rFonts w:ascii="Arial" w:hAnsi="Arial"/>
+          <w:sz w:val="24"/>
+        </w:rPr>
+        <w:t>cumprirá seu objetivo.</w:t>
+      </w:r>
+    </w:p>
+    <w:p>
+      <w:pPr>
+        <w:tabs>
+          <w:tab w:val="left" w:pos="708"/>
+          <w:tab w:val="left" w:pos="1416"/>
+          <w:tab w:val="left" w:pos="2124"/>
+          <w:tab w:val="left" w:pos="2832"/>
+          <w:tab w:val="left" w:pos="3540"/>
+          <w:tab w:val="left" w:pos="4248"/>
+          <w:tab w:val="left" w:pos="4956"/>
+          <w:tab w:val="left" w:pos="5664"/>
+          <w:tab w:val="left" w:pos="6372"/>
+          <w:tab w:val="left" w:pos="7080"/>
+          <w:tab w:val="left" w:pos="7788"/>
+          <w:tab w:val="left" w:pos="8496"/>
+          <w:tab w:val="left" w:pos="9204"/>
+        </w:tabs>
+        <w:spacing w:after="0" w:line="360" w:lineRule="auto"/>
+        <w:jc w:val="both"/>
+        <w:rPr>
+          <w:rFonts w:ascii="Arial" w:hAnsi="Arial"/>
+          <w:sz w:val="24"/>
+        </w:rPr>
+      </w:pPr>
+    </w:p>
+    <w:p>
+      <w:pPr>
+        <w:tabs>
+          <w:tab w:val="left" w:pos="708"/>
+          <w:tab w:val="left" w:pos="1416"/>
+          <w:tab w:val="left" w:pos="2124"/>
+          <w:tab w:val="left" w:pos="2832"/>
+          <w:tab w:val="left" w:pos="3540"/>
+          <w:tab w:val="left" w:pos="4248"/>
+          <w:tab w:val="left" w:pos="4956"/>
+          <w:tab w:val="left" w:pos="5664"/>
+          <w:tab w:val="left" w:pos="6372"/>
+          <w:tab w:val="left" w:pos="7080"/>
+          <w:tab w:val="left" w:pos="7788"/>
+          <w:tab w:val="left" w:pos="8496"/>
+          <w:tab w:val="left" w:pos="9204"/>
+        </w:tabs>
+        <w:spacing w:after="0" w:line="360" w:lineRule="auto"/>
+        <w:jc w:val="both"/>
+        <w:rPr>
+          <w:rFonts w:ascii="Arial" w:hAnsi="Arial"/>
+          <w:sz w:val="24"/>
+        </w:rPr>
+      </w:pPr>
+    </w:p>
+    <w:p>
+      <w:pPr>
+        <w:tabs>
+          <w:tab w:val="left" w:pos="708"/>
+          <w:tab w:val="left" w:pos="1416"/>
+          <w:tab w:val="left" w:pos="2124"/>
+          <w:tab w:val="left" w:pos="2832"/>
+          <w:tab w:val="left" w:pos="3540"/>
+          <w:tab w:val="left" w:pos="4248"/>
+          <w:tab w:val="left" w:pos="4956"/>
+          <w:tab w:val="left" w:pos="5664"/>
+          <w:tab w:val="left" w:pos="6372"/>
+          <w:tab w:val="left" w:pos="7080"/>
+          <w:tab w:val="left" w:pos="7788"/>
+          <w:tab w:val="left" w:pos="8496"/>
+          <w:tab w:val="left" w:pos="9204"/>
+        </w:tabs>
+        <w:spacing w:after="0" w:line="360" w:lineRule="auto"/>
+        <w:jc w:val="both"/>
+        <w:rPr>
+          <w:rFonts w:ascii="Arial" w:hAnsi="Arial" w:cs="Arial"/>
+          <w:sz w:val="28"/>
+        </w:rPr>
+      </w:pPr>
+      <w:r>
+        <w:rPr>
+          <w:rFonts w:ascii="Arial" w:hAnsi="Arial" w:cs="Arial"/>
+          <w:sz w:val="28"/>
+        </w:rPr>
+        <w:t>8</w:t>
+      </w:r>
+      <w:r>
+        <w:rPr>
+          <w:rFonts w:ascii="Arial" w:hAnsi="Arial" w:cs="Arial"/>
+          <w:sz w:val="28"/>
+        </w:rPr>
+        <w:t xml:space="preserve">. Conclusão </w:t>
+      </w:r>
+    </w:p>
+    <w:p>
+      <w:pPr>
+        <w:pStyle w:val="SemEspaamento"/>
+      </w:pPr>
+    </w:p>
+    <w:p>
+      <w:pPr>
+        <w:tabs>
+          <w:tab w:val="left" w:pos="708"/>
+          <w:tab w:val="left" w:pos="1416"/>
+          <w:tab w:val="left" w:pos="2124"/>
+          <w:tab w:val="left" w:pos="2832"/>
+          <w:tab w:val="left" w:pos="3540"/>
+          <w:tab w:val="left" w:pos="4248"/>
+          <w:tab w:val="left" w:pos="4956"/>
+          <w:tab w:val="left" w:pos="5664"/>
+          <w:tab w:val="left" w:pos="6372"/>
+          <w:tab w:val="left" w:pos="7080"/>
+          <w:tab w:val="left" w:pos="7788"/>
+          <w:tab w:val="left" w:pos="8496"/>
+          <w:tab w:val="left" w:pos="9204"/>
+        </w:tabs>
+        <w:spacing w:after="0" w:line="360" w:lineRule="auto"/>
         <w:jc w:val="both"/>
         <w:rPr>
           <w:rFonts w:ascii="Arial" w:hAnsi="Arial" w:cs="Arial"/>
@@ -17643,7 +18979,15 @@
           <w:rFonts w:ascii="Arial" w:hAnsi="Arial" w:cs="Arial"/>
           <w:sz w:val="24"/>
         </w:rPr>
-        <w:t xml:space="preserve"> existam, para que a questão do funcionamento do software possa ser tra</w:t>
+        <w:t xml:space="preserve"> existam, para que a questão do funcionamento do </w:t>
+      </w:r>
+      <w:r>
+        <w:rPr>
+          <w:rFonts w:ascii="Arial" w:hAnsi="Arial" w:cs="Arial"/>
+          <w:sz w:val="24"/>
+        </w:rPr>
+        <w:lastRenderedPageBreak/>
+        <w:t>software possa ser tra</w:t>
       </w:r>
       <w:r>
         <w:rPr>
@@ -19246,7 +20590,7 @@
         </w:rPr>
         <w:t xml:space="preserve">Eclipse Juno: </w:t>
       </w:r>
-      <w:hyperlink r:id="rId21" w:history="1">
+      <w:hyperlink r:id="rId23" w:history="1">
         <w:r>
           <w:rPr>
             <w:rStyle w:val="Hyperlink"/>
@@ -19273,7 +20617,7 @@
         </w:rPr>
         <w:t xml:space="preserve">GIT: </w:t>
       </w:r>
-      <w:hyperlink r:id="rId22" w:history="1">
+      <w:hyperlink r:id="rId24" w:history="1">
         <w:r>
           <w:rPr>
             <w:rStyle w:val="Hyperlink"/>
@@ -19369,9 +20713,10 @@
           <w:rFonts w:ascii="Arial" w:hAnsi="Arial" w:cs="Arial"/>
           <w:sz w:val="24"/>
         </w:rPr>
+        <w:lastRenderedPageBreak/>
         <w:t xml:space="preserve">[1] Professor Cristiano R.R. Portela. Prototipação exploratória. Disponível em: </w:t>
       </w:r>
-      <w:hyperlink r:id="rId23" w:history="1">
+      <w:hyperlink r:id="rId25" w:history="1">
         <w:r>
           <w:rPr>
             <w:rStyle w:val="Hyperlink"/>
@@ -19509,7 +20854,7 @@
         </w:rPr>
         <w:t xml:space="preserve">Disponível em: </w:t>
       </w:r>
-      <w:hyperlink r:id="rId24" w:history="1">
+      <w:hyperlink r:id="rId26" w:history="1">
         <w:r>
           <w:rPr>
             <w:rStyle w:val="Hyperlink"/>
@@ -19628,7 +20973,6 @@
           <w:sz w:val="24"/>
           <w:lang w:val="en-US"/>
         </w:rPr>
-        <w:lastRenderedPageBreak/>
         <w:t>[3</w:t>
       </w:r>
       <w:r>
@@ -19903,7 +21247,7 @@
         </w:rPr>
         <w:t xml:space="preserve">Disponível em: </w:t>
       </w:r>
-      <w:hyperlink r:id="rId25" w:history="1">
+      <w:hyperlink r:id="rId27" w:history="1">
         <w:r>
           <w:rPr>
             <w:rStyle w:val="Hyperlink1"/>
@@ -19975,7 +21319,7 @@
         </w:rPr>
         <w:t xml:space="preserve">Disponível em: </w:t>
       </w:r>
-      <w:hyperlink r:id="rId26" w:history="1">
+      <w:hyperlink r:id="rId28" w:history="1">
         <w:r>
           <w:rPr>
             <w:rStyle w:val="Hyperlink1"/>
@@ -20214,7 +21558,7 @@
         </w:rPr>
         <w:t xml:space="preserve">: </w:t>
       </w:r>
-      <w:hyperlink r:id="rId27" w:history="1">
+      <w:hyperlink r:id="rId29" w:history="1">
         <w:r>
           <w:rPr>
             <w:rStyle w:val="Hyperlink1"/>
@@ -20377,7 +21721,7 @@
         </w:rPr>
         <w:t xml:space="preserve">. Disponível em: </w:t>
       </w:r>
-      <w:hyperlink r:id="rId28" w:history="1">
+      <w:hyperlink r:id="rId30" w:history="1">
         <w:r>
           <w:rPr>
             <w:rFonts w:ascii="Arial" w:hAnsi="Arial" w:cs="Arial"/>
@@ -20451,7 +21795,7 @@
         </w:rPr>
         <w:t xml:space="preserve">. Disponível em: </w:t>
       </w:r>
-      <w:hyperlink r:id="rId29" w:history="1">
+      <w:hyperlink r:id="rId31" w:history="1">
         <w:r>
           <w:rPr>
             <w:rStyle w:val="Hyperlink"/>
@@ -20524,7 +21868,7 @@
       </w:pPr>
     </w:p>
     <w:sectPr>
-      <w:footerReference w:type="default" r:id="rId30"/>
+      <w:footerReference w:type="default" r:id="rId32"/>
       <w:pgSz w:w="11900" w:h="16840"/>
       <w:pgMar w:top="1134" w:right="1134" w:bottom="1134" w:left="1134" w:header="0" w:footer="0" w:gutter="0"/>
       <w:pgNumType w:start="1"/>
@@ -20630,7 +21974,7 @@
       <w:rPr>
         <w:noProof/>
       </w:rPr>
-      <w:t>3</w:t>
+      <w:t>22</w:t>
     </w:r>
     <w:r>
       <w:fldChar w:fldCharType="end"/>
@@ -24105,6 +25449,7 @@
 
 <file path=word/charts/chart1.xml><?xml version="1.0" encoding="utf-8"?>
 <c:chartSpace xmlns:c="http://schemas.openxmlformats.org/drawingml/2006/chart" xmlns:a="http://schemas.openxmlformats.org/drawingml/2006/main" xmlns:r="http://schemas.openxmlformats.org/officeDocument/2006/relationships">
+  <c:date1904 val="1"/>
   <c:lang val="pt-BR"/>
   <c:clrMapOvr bg1="lt1" tx1="dk1" bg2="lt2" tx2="dk2" accent1="accent1" accent2="accent2" accent3="accent3" accent4="accent4" accent5="accent5" accent6="accent6" hlink="hlink" folHlink="folHlink"/>
   <c:chart>
@@ -24192,34 +25537,34 @@
                 <c:formatCode>0.00%</c:formatCode>
                 <c:ptCount val="11"/>
                 <c:pt idx="0">
-                  <c:v>9.9000000000000046E-2</c:v>
+                  <c:v>9.9000000000000157E-2</c:v>
                 </c:pt>
                 <c:pt idx="1">
                   <c:v>4.3000000000000003E-2</c:v>
                 </c:pt>
                 <c:pt idx="2">
-                  <c:v>6.200000000000002E-2</c:v>
+                  <c:v>6.200000000000009E-2</c:v>
                 </c:pt>
                 <c:pt idx="3">
-                  <c:v>7.5000000000000011E-2</c:v>
+                  <c:v>7.5000000000000094E-2</c:v>
                 </c:pt>
                 <c:pt idx="4">
-                  <c:v>8.1000000000000016E-2</c:v>
+                  <c:v>8.1000000000000044E-2</c:v>
                 </c:pt>
                 <c:pt idx="5">
                   <c:v>8.7000000000000022E-2</c:v>
                 </c:pt>
                 <c:pt idx="6">
-                  <c:v>9.3000000000000055E-2</c:v>
+                  <c:v>9.3000000000000235E-2</c:v>
                 </c:pt>
                 <c:pt idx="7">
-                  <c:v>9.9000000000000046E-2</c:v>
+                  <c:v>9.9000000000000157E-2</c:v>
                 </c:pt>
                 <c:pt idx="8">
                   <c:v>0.10600000000000002</c:v>
                 </c:pt>
                 <c:pt idx="9">
-                  <c:v>0.12400000000000003</c:v>
+                  <c:v>0.12400000000000011</c:v>
                 </c:pt>
                 <c:pt idx="10">
                   <c:v>0.13100000000000001</c:v>
@@ -24229,25 +25574,25 @@
           </c:val>
         </c:ser>
         <c:overlap val="100"/>
-        <c:axId val="45712896"/>
-        <c:axId val="45714432"/>
+        <c:axId val="73192576"/>
+        <c:axId val="73194496"/>
       </c:barChart>
       <c:catAx>
-        <c:axId val="45712896"/>
+        <c:axId val="73192576"/>
         <c:scaling>
           <c:orientation val="minMax"/>
         </c:scaling>
         <c:axPos val="l"/>
         <c:numFmt formatCode="General" sourceLinked="1"/>
         <c:tickLblPos val="nextTo"/>
-        <c:crossAx val="45714432"/>
+        <c:crossAx val="73194496"/>
         <c:crosses val="autoZero"/>
         <c:auto val="1"/>
         <c:lblAlgn val="ctr"/>
         <c:lblOffset val="100"/>
       </c:catAx>
       <c:valAx>
-        <c:axId val="45714432"/>
+        <c:axId val="73194496"/>
         <c:scaling>
           <c:orientation val="minMax"/>
         </c:scaling>
@@ -24255,7 +25600,7 @@
         <c:majorGridlines/>
         <c:numFmt formatCode="0.00%" sourceLinked="1"/>
         <c:tickLblPos val="nextTo"/>
-        <c:crossAx val="45712896"/>
+        <c:crossAx val="73192576"/>
         <c:crosses val="autoZero"/>
         <c:crossBetween val="between"/>
       </c:valAx>
@@ -24838,7 +26183,7 @@
 </file>
 
 <file path=customXml/itemProps1.xml><?xml version="1.0" encoding="utf-8"?>
-<ds:datastoreItem xmlns:ds="http://schemas.openxmlformats.org/officeDocument/2006/customXml" ds:itemID="{BA78FF0A-6090-48A1-8E8D-381DAE8EF4F5}">
+<ds:datastoreItem xmlns:ds="http://schemas.openxmlformats.org/officeDocument/2006/customXml" ds:itemID="{E18A9D19-4D16-4F6F-BB11-8CFA3A4CF928}">
   <ds:schemaRefs>
     <ds:schemaRef ds:uri="http://schemas.openxmlformats.org/officeDocument/2006/bibliography"/>
   </ds:schemaRefs>

</xml_diff>

<commit_message>
Fundamentacao Teorica atualizada - parte sobre testes
</commit_message>
<xml_diff>
--- a/Texto_Final_Atualizado.docx
+++ b/Texto_Final_Atualizado.docx
@@ -1,6 +1,6 @@
 
 <file path=word/document.xml><?xml version="1.0" encoding="utf-8"?>
-<w:document xmlns:wpc="http://schemas.microsoft.com/office/word/2010/wordprocessingCanvas" xmlns:mc="http://schemas.openxmlformats.org/markup-compatibility/2006" xmlns:o="urn:schemas-microsoft-com:office:office" xmlns:r="http://schemas.openxmlformats.org/officeDocument/2006/relationships" xmlns:m="http://schemas.openxmlformats.org/officeDocument/2006/math" xmlns:v="urn:schemas-microsoft-com:vml" xmlns:wp14="http://schemas.microsoft.com/office/word/2010/wordprocessingDrawing" xmlns:wp="http://schemas.openxmlformats.org/drawingml/2006/wordprocessingDrawing" xmlns:w10="urn:schemas-microsoft-com:office:word" xmlns:w="http://schemas.openxmlformats.org/wordprocessingml/2006/main" xmlns:w14="http://schemas.microsoft.com/office/word/2010/wordml" xmlns:wpg="http://schemas.microsoft.com/office/word/2010/wordprocessingGroup" xmlns:wpi="http://schemas.microsoft.com/office/word/2010/wordprocessingInk" xmlns:wne="http://schemas.microsoft.com/office/word/2006/wordml" xmlns:wps="http://schemas.microsoft.com/office/word/2010/wordprocessingShape" mc:Ignorable="w14 wp14">
+<w:document xmlns:ve="http://schemas.openxmlformats.org/markup-compatibility/2006" xmlns:o="urn:schemas-microsoft-com:office:office" xmlns:r="http://schemas.openxmlformats.org/officeDocument/2006/relationships" xmlns:m="http://schemas.openxmlformats.org/officeDocument/2006/math" xmlns:v="urn:schemas-microsoft-com:vml" xmlns:wp="http://schemas.openxmlformats.org/drawingml/2006/wordprocessingDrawing" xmlns:w10="urn:schemas-microsoft-com:office:word" xmlns:w="http://schemas.openxmlformats.org/wordprocessingml/2006/main" xmlns:wne="http://schemas.microsoft.com/office/word/2006/wordml">
   <w:body>
     <w:p>
       <w:pPr>
@@ -2606,8 +2606,8 @@
           <w:lang w:val="pt-BR"/>
         </w:rPr>
         <w:sectPr>
-          <w:footerReference w:type="even" r:id="rId9"/>
-          <w:footerReference w:type="default" r:id="rId10"/>
+          <w:footerReference w:type="even" r:id="rId8"/>
+          <w:footerReference w:type="default" r:id="rId9"/>
           <w:pgSz w:w="11900" w:h="16840"/>
           <w:pgMar w:top="1134" w:right="1134" w:bottom="1134" w:left="1134" w:header="0" w:footer="0" w:gutter="0"/>
           <w:pgNumType w:start="1"/>
@@ -4427,13 +4427,23 @@
         </w:rPr>
         <w:t xml:space="preserve"> </w:t>
       </w:r>
+      <w:proofErr w:type="spellStart"/>
       <w:r>
         <w:rPr>
           <w:rFonts w:ascii="Arial" w:hAnsi="Arial" w:cs="Arial"/>
           <w:i/>
           <w:sz w:val="24"/>
         </w:rPr>
-        <w:t xml:space="preserve">Domain </w:t>
+        <w:t>Domain</w:t>
+      </w:r>
+      <w:proofErr w:type="spellEnd"/>
+      <w:r>
+        <w:rPr>
+          <w:rFonts w:ascii="Arial" w:hAnsi="Arial" w:cs="Arial"/>
+          <w:i/>
+          <w:sz w:val="24"/>
+        </w:rPr>
+        <w:t xml:space="preserve"> </w:t>
       </w:r>
       <w:proofErr w:type="spellStart"/>
       <w:r>
@@ -4793,6 +4803,7 @@
         </w:rPr>
         <w:t xml:space="preserve">  </w:t>
       </w:r>
+      <w:proofErr w:type="spellStart"/>
       <w:proofErr w:type="gramEnd"/>
       <w:r>
         <w:rPr>
@@ -4800,7 +4811,16 @@
           <w:i/>
           <w:sz w:val="24"/>
         </w:rPr>
-        <w:t xml:space="preserve">Response For a </w:t>
+        <w:t>Response</w:t>
+      </w:r>
+      <w:proofErr w:type="spellEnd"/>
+      <w:r>
+        <w:rPr>
+          <w:rFonts w:ascii="Arial" w:hAnsi="Arial" w:cs="Arial"/>
+          <w:i/>
+          <w:sz w:val="24"/>
+        </w:rPr>
+        <w:t xml:space="preserve"> For a </w:t>
       </w:r>
       <w:proofErr w:type="spellStart"/>
       <w:r>
@@ -5118,18 +5138,8 @@
           <w:i/>
           <w:sz w:val="24"/>
         </w:rPr>
-        <w:t xml:space="preserve">Extreme </w:t>
-      </w:r>
-      <w:proofErr w:type="spellStart"/>
-      <w:r>
-        <w:rPr>
-          <w:rFonts w:ascii="Arial" w:hAnsi="Arial" w:cs="Arial"/>
-          <w:i/>
-          <w:sz w:val="24"/>
-        </w:rPr>
-        <w:t>Programming</w:t>
-      </w:r>
-      <w:proofErr w:type="spellEnd"/>
+        <w:t>Extreme Programming</w:t>
+      </w:r>
     </w:p>
     <w:p>
       <w:pPr>
@@ -8527,7 +8537,7 @@
             </wp:cNvGraphicFramePr>
             <a:graphic xmlns:a="http://schemas.openxmlformats.org/drawingml/2006/main">
               <a:graphicData uri="http://schemas.openxmlformats.org/drawingml/2006/chart">
-                <c:chart xmlns:c="http://schemas.openxmlformats.org/drawingml/2006/chart" xmlns:r="http://schemas.openxmlformats.org/officeDocument/2006/relationships" r:id="rId11"/>
+                <c:chart xmlns:c="http://schemas.openxmlformats.org/drawingml/2006/chart" xmlns:r="http://schemas.openxmlformats.org/officeDocument/2006/relationships" r:id="rId10"/>
               </a:graphicData>
             </a:graphic>
           </wp:inline>
@@ -8849,7 +8859,21 @@
           <w:rFonts w:ascii="Arial" w:hAnsi="Arial"/>
           <w:sz w:val="24"/>
         </w:rPr>
-        <w:t xml:space="preserve"> própria natureza do software, não é possível prever todo o comportamento que ele apresentará diante da realidade. Porem, supondo que fosse possível prever da forma mais minuciosa possível seu comportamento, isso não seria ainda prova o suficiente do seu funcionamento.</w:t>
+        <w:t xml:space="preserve"> própria natureza do software, não é possível prever todo o comportamento que ele apresentará diante da realidade. Porem, supondo que fosse possível prever da forma mais minuciosa possível seu comportamen</w:t>
+      </w:r>
+      <w:r>
+        <w:rPr>
+          <w:rFonts w:ascii="Arial" w:hAnsi="Arial"/>
+          <w:sz w:val="24"/>
+        </w:rPr>
+        <w:t>to, isso não seria ainda prova</w:t>
+      </w:r>
+      <w:r>
+        <w:rPr>
+          <w:rFonts w:ascii="Arial" w:hAnsi="Arial"/>
+          <w:sz w:val="24"/>
+        </w:rPr>
+        <w:t xml:space="preserve"> suficiente do seu funcionamento.</w:t>
       </w:r>
     </w:p>
     <w:p>
@@ -8867,23 +8891,98 @@
           <w:rFonts w:ascii="Arial" w:hAnsi="Arial"/>
           <w:lang w:val="pt-BR"/>
         </w:rPr>
-        <w:t xml:space="preserve">O funcionamento do software é relativo ao que se é esperado dele, à sua especificação. Esta pode ser diferente para o cliente, para o gerente de projetos e para o engenheiro do programa. De forma geral é exigido de um software de produção a funcionalidade que é requisitada pelo cliente ou usuário, se ele é adaptável </w:t>
-      </w:r>
-      <w:proofErr w:type="gramStart"/>
-      <w:r>
-        <w:rPr>
-          <w:rFonts w:ascii="Arial" w:hAnsi="Arial"/>
-          <w:lang w:val="pt-BR"/>
-        </w:rPr>
-        <w:t>à</w:t>
-      </w:r>
-      <w:proofErr w:type="gramEnd"/>
-      <w:r>
-        <w:rPr>
-          <w:rFonts w:ascii="Arial" w:hAnsi="Arial"/>
-          <w:lang w:val="pt-BR"/>
-        </w:rPr>
-        <w:t xml:space="preserve"> mudanças de requisitos e se ele é maleável o suficiente para adaptar-se a qualquer ambiente que seja necessário.</w:t>
+        <w:t xml:space="preserve">O funcionamento do software é relativo ao que se é esperado dele, à sua especificação. Esta pode ser diferente para o cliente, para o gerente de projetos e para o engenheiro do programa. </w:t>
+      </w:r>
+      <w:r>
+        <w:rPr>
+          <w:rFonts w:ascii="Arial" w:hAnsi="Arial"/>
+          <w:lang w:val="pt-BR"/>
+        </w:rPr>
+        <w:t>De forma geral, exige-se de um software de produ</w:t>
+      </w:r>
+      <w:r>
+        <w:rPr>
+          <w:rFonts w:ascii="Arial" w:hAnsi="Arial" w:hint="cs"/>
+          <w:lang w:val="pt-BR"/>
+        </w:rPr>
+        <w:t>çã</w:t>
+      </w:r>
+      <w:r>
+        <w:rPr>
+          <w:rFonts w:ascii="Arial" w:hAnsi="Arial"/>
+          <w:lang w:val="pt-BR"/>
+        </w:rPr>
+        <w:t>o a realiza</w:t>
+      </w:r>
+      <w:r>
+        <w:rPr>
+          <w:rFonts w:ascii="Arial" w:hAnsi="Arial" w:hint="cs"/>
+          <w:lang w:val="pt-BR"/>
+        </w:rPr>
+        <w:t>çã</w:t>
+      </w:r>
+      <w:r>
+        <w:rPr>
+          <w:rFonts w:ascii="Arial" w:hAnsi="Arial"/>
+          <w:lang w:val="pt-BR"/>
+        </w:rPr>
+        <w:t>o das funcionalidades requisitadas pelo cliente, ou usu</w:t>
+      </w:r>
+      <w:r>
+        <w:rPr>
+          <w:rFonts w:ascii="Arial" w:hAnsi="Arial" w:hint="cs"/>
+          <w:lang w:val="pt-BR"/>
+        </w:rPr>
+        <w:t>á</w:t>
+      </w:r>
+      <w:r>
+        <w:rPr>
+          <w:rFonts w:ascii="Arial" w:hAnsi="Arial"/>
+          <w:lang w:val="pt-BR"/>
+        </w:rPr>
+        <w:t>rio, e adaptabilidade. O software deve ser capaz de adaptar-se a mudan</w:t>
+      </w:r>
+      <w:r>
+        <w:rPr>
+          <w:rFonts w:ascii="Arial" w:hAnsi="Arial" w:hint="cs"/>
+          <w:lang w:val="pt-BR"/>
+        </w:rPr>
+        <w:t>ç</w:t>
+      </w:r>
+      <w:r>
+        <w:rPr>
+          <w:rFonts w:ascii="Arial" w:hAnsi="Arial"/>
+          <w:lang w:val="pt-BR"/>
+        </w:rPr>
+        <w:t>as de requisitos, e ser male</w:t>
+      </w:r>
+      <w:r>
+        <w:rPr>
+          <w:rFonts w:ascii="Arial" w:hAnsi="Arial" w:hint="cs"/>
+          <w:lang w:val="pt-BR"/>
+        </w:rPr>
+        <w:t>á</w:t>
+      </w:r>
+      <w:r>
+        <w:rPr>
+          <w:rFonts w:ascii="Arial" w:hAnsi="Arial"/>
+          <w:lang w:val="pt-BR"/>
+        </w:rPr>
+        <w:t>vel o suficiente para realizar as funcionalidades requisitadas em qualquer ambiente que seja necess</w:t>
+      </w:r>
+      <w:r>
+        <w:rPr>
+          <w:rFonts w:ascii="Arial" w:hAnsi="Arial" w:hint="cs"/>
+          <w:lang w:val="pt-BR"/>
+        </w:rPr>
+        <w:t>á</w:t>
+      </w:r>
+      <w:r>
+        <w:rPr>
+          <w:rFonts w:ascii="Arial" w:hAnsi="Arial"/>
+          <w:lang w:val="pt-BR"/>
+        </w:rPr>
+        <w:t>rio.</w:t>
       </w:r>
     </w:p>
     <w:p>
@@ -8943,7 +9042,21 @@
           <w:rFonts w:ascii="Arial" w:hAnsi="Arial"/>
           <w:lang w:val="pt-BR"/>
         </w:rPr>
-        <w:t xml:space="preserve"> utilizará nosso ambiente de forma a testar e analisar o software criado por ele contra o que é esperado de forma geral do funcionamento de um software de produção.</w:t>
+        <w:t xml:space="preserve"> utilizará nosso ambiente de forma a testar e analisar o software criado por ele </w:t>
+      </w:r>
+      <w:r>
+        <w:rPr>
+          <w:rFonts w:ascii="Arial" w:hAnsi="Arial"/>
+          <w:lang w:val="pt-BR"/>
+        </w:rPr>
+        <w:t>de acordo com</w:t>
+      </w:r>
+      <w:r>
+        <w:rPr>
+          <w:rFonts w:ascii="Arial" w:hAnsi="Arial"/>
+          <w:lang w:val="pt-BR"/>
+        </w:rPr>
+        <w:t xml:space="preserve"> o que é esperado de forma geral do funcionamento de um software de produção.</w:t>
       </w:r>
     </w:p>
     <w:p>
@@ -9056,7 +9169,21 @@
           <w:rFonts w:ascii="Arial" w:hAnsi="Arial"/>
           <w:lang w:val="pt-BR"/>
         </w:rPr>
-        <w:t>possibilitarão medir a adaptabilidade e maleabilidade do código que for analisado contra elas, pois medem princípios amplamente aceitos e fornecidos por desenvolvedores de software OO experientes [1]. E os testes representarão o que seria a exigência de funcionalidade do clie</w:t>
+        <w:t xml:space="preserve">possibilitarão medir a adaptabilidade e maleabilidade do código que for analisado </w:t>
+      </w:r>
+      <w:r>
+        <w:rPr>
+          <w:rFonts w:ascii="Arial" w:hAnsi="Arial"/>
+          <w:lang w:val="pt-BR"/>
+        </w:rPr>
+        <w:t>com base n</w:t>
+      </w:r>
+      <w:r>
+        <w:rPr>
+          <w:rFonts w:ascii="Arial" w:hAnsi="Arial"/>
+          <w:lang w:val="pt-BR"/>
+        </w:rPr>
+        <w:t>elas, pois medem princípios amplamente aceitos e fornecidos por desenvolvedores de software OO experientes [1]. E os testes representarão o que seria a exigência de funcionalidade do clie</w:t>
       </w:r>
       <w:r>
         <w:rPr>
@@ -9584,10 +9711,10 @@
                     </pic:cNvPicPr>
                   </pic:nvPicPr>
                   <pic:blipFill>
-                    <a:blip r:embed="rId12" cstate="print">
+                    <a:blip r:embed="rId11" cstate="print">
                       <a:extLst>
                         <a:ext uri="{28A0092B-C50C-407E-A947-70E740481C1C}">
-                          <a14:useLocalDpi xmlns:a14="http://schemas.microsoft.com/office/drawing/2010/main" val="0"/>
+                          <a14:useLocalDpi xmlns:a14="http://schemas.microsoft.com/office/drawing/2010/main" xmlns:wps="http://schemas.microsoft.com/office/word/2010/wordprocessingShape" xmlns:wpi="http://schemas.microsoft.com/office/word/2010/wordprocessingInk" xmlns:wpg="http://schemas.microsoft.com/office/word/2010/wordprocessingGroup" xmlns:w14="http://schemas.microsoft.com/office/word/2010/wordml" xmlns:w="http://schemas.openxmlformats.org/wordprocessingml/2006/main" xmlns:w10="urn:schemas-microsoft-com:office:word" xmlns:wp14="http://schemas.microsoft.com/office/word/2010/wordprocessingDrawing" xmlns:v="urn:schemas-microsoft-com:vml" xmlns:o="urn:schemas-microsoft-com:office:office" xmlns:mc="http://schemas.openxmlformats.org/markup-compatibility/2006" xmlns:wpc="http://schemas.microsoft.com/office/word/2010/wordprocessingCanvas" xmlns="" val="0"/>
                         </a:ext>
                       </a:extLst>
                     </a:blip>
@@ -10774,13 +10901,23 @@
         </w:rPr>
         <w:t xml:space="preserve">: </w:t>
       </w:r>
+      <w:proofErr w:type="spellStart"/>
       <w:r>
         <w:rPr>
           <w:rFonts w:ascii="Arial" w:hAnsi="Arial"/>
           <w:i/>
           <w:lang w:val="pt-BR"/>
         </w:rPr>
-        <w:t xml:space="preserve">Response For a </w:t>
+        <w:t>Response</w:t>
+      </w:r>
+      <w:proofErr w:type="spellEnd"/>
+      <w:r>
+        <w:rPr>
+          <w:rFonts w:ascii="Arial" w:hAnsi="Arial"/>
+          <w:i/>
+          <w:lang w:val="pt-BR"/>
+        </w:rPr>
+        <w:t xml:space="preserve"> For a </w:t>
       </w:r>
       <w:proofErr w:type="spellStart"/>
       <w:r>
@@ -11202,6 +11339,797 @@
           <w:lang w:val="pt-BR"/>
         </w:rPr>
         <w:t>]</w:t>
+      </w:r>
+    </w:p>
+    <w:p>
+      <w:pPr>
+        <w:pStyle w:val="FreeForm"/>
+        <w:spacing w:after="240" w:line="360" w:lineRule="auto"/>
+        <w:jc w:val="both"/>
+        <w:rPr>
+          <w:rFonts w:ascii="Arial" w:hAnsi="Arial"/>
+          <w:lang w:val="pt-BR"/>
+        </w:rPr>
+      </w:pPr>
+      <w:r>
+        <w:rPr>
+          <w:rFonts w:ascii="Arial" w:hAnsi="Arial"/>
+          <w:lang w:val="pt-BR"/>
+        </w:rPr>
+        <w:t>Um software de produ</w:t>
+      </w:r>
+      <w:r>
+        <w:rPr>
+          <w:rFonts w:ascii="Arial" w:hAnsi="Arial" w:hint="cs"/>
+          <w:lang w:val="pt-BR"/>
+        </w:rPr>
+        <w:t>çã</w:t>
+      </w:r>
+      <w:r>
+        <w:rPr>
+          <w:rFonts w:ascii="Arial" w:hAnsi="Arial"/>
+          <w:lang w:val="pt-BR"/>
+        </w:rPr>
+        <w:t>o precisa ser confi</w:t>
+      </w:r>
+      <w:r>
+        <w:rPr>
+          <w:rFonts w:ascii="Arial" w:hAnsi="Arial" w:hint="cs"/>
+          <w:lang w:val="pt-BR"/>
+        </w:rPr>
+        <w:t>á</w:t>
+      </w:r>
+      <w:r>
+        <w:rPr>
+          <w:rFonts w:ascii="Arial" w:hAnsi="Arial"/>
+          <w:lang w:val="pt-BR"/>
+        </w:rPr>
+        <w:t>vel, e cumprir as suas funcionalidades sem apresentar problemas para o usu</w:t>
+      </w:r>
+      <w:r>
+        <w:rPr>
+          <w:rFonts w:ascii="Arial" w:hAnsi="Arial" w:hint="cs"/>
+          <w:lang w:val="pt-BR"/>
+        </w:rPr>
+        <w:t>á</w:t>
+      </w:r>
+      <w:r>
+        <w:rPr>
+          <w:rFonts w:ascii="Arial" w:hAnsi="Arial"/>
+          <w:lang w:val="pt-BR"/>
+        </w:rPr>
+        <w:t xml:space="preserve">rio. No entanto, devido </w:t>
+      </w:r>
+      <w:r>
+        <w:rPr>
+          <w:rFonts w:ascii="Arial" w:hAnsi="Arial" w:hint="cs"/>
+          <w:lang w:val="pt-BR"/>
+        </w:rPr>
+        <w:t>à</w:t>
+      </w:r>
+      <w:r>
+        <w:rPr>
+          <w:rFonts w:ascii="Arial" w:hAnsi="Arial"/>
+          <w:lang w:val="pt-BR"/>
+        </w:rPr>
+        <w:t xml:space="preserve"> sua complexidade e mutabilidade, um software nunca deve ser visto como completamente livre de erros.</w:t>
+      </w:r>
+    </w:p>
+    <w:p>
+      <w:pPr>
+        <w:pStyle w:val="FreeForm"/>
+        <w:spacing w:after="240" w:line="360" w:lineRule="auto"/>
+        <w:jc w:val="both"/>
+        <w:rPr>
+          <w:rFonts w:ascii="Arial" w:hAnsi="Arial"/>
+          <w:lang w:val="pt-BR"/>
+        </w:rPr>
+      </w:pPr>
+      <w:r>
+        <w:rPr>
+          <w:rFonts w:ascii="Arial" w:hAnsi="Arial"/>
+          <w:lang w:val="pt-BR"/>
+        </w:rPr>
+        <w:t>Como n</w:t>
+      </w:r>
+      <w:r>
+        <w:rPr>
+          <w:rFonts w:ascii="Arial" w:hAnsi="Arial" w:hint="cs"/>
+          <w:lang w:val="pt-BR"/>
+        </w:rPr>
+        <w:t>ã</w:t>
+      </w:r>
+      <w:r>
+        <w:rPr>
+          <w:rFonts w:ascii="Arial" w:hAnsi="Arial"/>
+          <w:lang w:val="pt-BR"/>
+        </w:rPr>
+        <w:t xml:space="preserve">o </w:t>
+      </w:r>
+      <w:r>
+        <w:rPr>
+          <w:rFonts w:ascii="Arial" w:hAnsi="Arial" w:hint="cs"/>
+          <w:lang w:val="pt-BR"/>
+        </w:rPr>
+        <w:t>é</w:t>
+      </w:r>
+      <w:r>
+        <w:rPr>
+          <w:rFonts w:ascii="Arial" w:hAnsi="Arial"/>
+          <w:lang w:val="pt-BR"/>
+        </w:rPr>
+        <w:t xml:space="preserve"> poss</w:t>
+      </w:r>
+      <w:r>
+        <w:rPr>
+          <w:rFonts w:ascii="Arial" w:hAnsi="Arial" w:hint="cs"/>
+          <w:lang w:val="pt-BR"/>
+        </w:rPr>
+        <w:t>í</w:t>
+      </w:r>
+      <w:r>
+        <w:rPr>
+          <w:rFonts w:ascii="Arial" w:hAnsi="Arial"/>
+          <w:lang w:val="pt-BR"/>
+        </w:rPr>
+        <w:t>vel garantir que um software funciona perfeitamente em todas as situa</w:t>
+      </w:r>
+      <w:r>
+        <w:rPr>
+          <w:rFonts w:ascii="Arial" w:hAnsi="Arial" w:hint="cs"/>
+          <w:lang w:val="pt-BR"/>
+        </w:rPr>
+        <w:t>çõ</w:t>
+      </w:r>
+      <w:r>
+        <w:rPr>
+          <w:rFonts w:ascii="Arial" w:hAnsi="Arial"/>
+          <w:lang w:val="pt-BR"/>
+        </w:rPr>
+        <w:t>es, devemos reduzir o risco de erros. Os testes s</w:t>
+      </w:r>
+      <w:r>
+        <w:rPr>
+          <w:rFonts w:ascii="Arial" w:hAnsi="Arial" w:hint="cs"/>
+          <w:lang w:val="pt-BR"/>
+        </w:rPr>
+        <w:t>ã</w:t>
+      </w:r>
+      <w:r>
+        <w:rPr>
+          <w:rFonts w:ascii="Arial" w:hAnsi="Arial"/>
+          <w:lang w:val="pt-BR"/>
+        </w:rPr>
+        <w:t>o uma garantia, de que ao menos aquilo que passou nos testes funciona da maneira especificada por eles.</w:t>
+      </w:r>
+    </w:p>
+    <w:p>
+      <w:pPr>
+        <w:pStyle w:val="FreeForm"/>
+        <w:spacing w:after="240" w:line="360" w:lineRule="auto"/>
+        <w:jc w:val="both"/>
+        <w:rPr>
+          <w:rFonts w:ascii="Arial" w:hAnsi="Arial"/>
+          <w:lang w:val="pt-BR"/>
+        </w:rPr>
+      </w:pPr>
+      <w:r>
+        <w:rPr>
+          <w:rFonts w:ascii="Arial" w:hAnsi="Arial"/>
+          <w:lang w:val="pt-BR"/>
+        </w:rPr>
+        <w:t>No entanto, n</w:t>
+      </w:r>
+      <w:r>
+        <w:rPr>
+          <w:rFonts w:ascii="Arial" w:hAnsi="Arial" w:hint="cs"/>
+          <w:lang w:val="pt-BR"/>
+        </w:rPr>
+        <w:t>ã</w:t>
+      </w:r>
+      <w:r>
+        <w:rPr>
+          <w:rFonts w:ascii="Arial" w:hAnsi="Arial"/>
+          <w:lang w:val="pt-BR"/>
+        </w:rPr>
+        <w:t>o devemos esquecer de que os testes, assim como o resto do c</w:t>
+      </w:r>
+      <w:r>
+        <w:rPr>
+          <w:rFonts w:ascii="Arial" w:hAnsi="Arial" w:hint="cs"/>
+          <w:lang w:val="pt-BR"/>
+        </w:rPr>
+        <w:t>ó</w:t>
+      </w:r>
+      <w:r>
+        <w:rPr>
+          <w:rFonts w:ascii="Arial" w:hAnsi="Arial"/>
+          <w:lang w:val="pt-BR"/>
+        </w:rPr>
+        <w:t>digo, ainda podem tem erros, ou falhas de compreens</w:t>
+      </w:r>
+      <w:r>
+        <w:rPr>
+          <w:rFonts w:ascii="Arial" w:hAnsi="Arial" w:hint="cs"/>
+          <w:lang w:val="pt-BR"/>
+        </w:rPr>
+        <w:t>ã</w:t>
+      </w:r>
+      <w:r>
+        <w:rPr>
+          <w:rFonts w:ascii="Arial" w:hAnsi="Arial"/>
+          <w:lang w:val="pt-BR"/>
+        </w:rPr>
+        <w:t>o sobre aquilo que deveria ser testado.</w:t>
+      </w:r>
+    </w:p>
+    <w:p>
+      <w:pPr>
+        <w:pStyle w:val="FreeForm"/>
+        <w:spacing w:after="240" w:line="360" w:lineRule="auto"/>
+        <w:jc w:val="both"/>
+        <w:rPr>
+          <w:rFonts w:ascii="Arial" w:hAnsi="Arial"/>
+          <w:lang w:val="pt-BR"/>
+        </w:rPr>
+      </w:pPr>
+      <w:r>
+        <w:rPr>
+          <w:rFonts w:ascii="Arial" w:hAnsi="Arial"/>
+          <w:lang w:val="pt-BR"/>
+        </w:rPr>
+        <w:t xml:space="preserve">As vantagens de um software devidamente testado ficam mais claras quando </w:t>
+      </w:r>
+      <w:r>
+        <w:rPr>
+          <w:rFonts w:ascii="Arial" w:hAnsi="Arial" w:hint="cs"/>
+          <w:lang w:val="pt-BR"/>
+        </w:rPr>
+        <w:t>é</w:t>
+      </w:r>
+      <w:r>
+        <w:rPr>
+          <w:rFonts w:ascii="Arial" w:hAnsi="Arial"/>
+          <w:lang w:val="pt-BR"/>
+        </w:rPr>
+        <w:t xml:space="preserve"> necess</w:t>
+      </w:r>
+      <w:r>
+        <w:rPr>
+          <w:rFonts w:ascii="Arial" w:hAnsi="Arial" w:hint="cs"/>
+          <w:lang w:val="pt-BR"/>
+        </w:rPr>
+        <w:t>á</w:t>
+      </w:r>
+      <w:r>
+        <w:rPr>
+          <w:rFonts w:ascii="Arial" w:hAnsi="Arial"/>
+          <w:lang w:val="pt-BR"/>
+        </w:rPr>
+        <w:t>rio lidar com softwares maiores, e consequentemente mais complexos, e com mudan</w:t>
+      </w:r>
+      <w:r>
+        <w:rPr>
+          <w:rFonts w:ascii="Arial" w:hAnsi="Arial" w:hint="cs"/>
+          <w:lang w:val="pt-BR"/>
+        </w:rPr>
+        <w:t>ç</w:t>
+      </w:r>
+      <w:r>
+        <w:rPr>
+          <w:rFonts w:ascii="Arial" w:hAnsi="Arial"/>
+          <w:lang w:val="pt-BR"/>
+        </w:rPr>
+        <w:t>as em um c</w:t>
+      </w:r>
+      <w:r>
+        <w:rPr>
+          <w:rFonts w:ascii="Arial" w:hAnsi="Arial" w:hint="cs"/>
+          <w:lang w:val="pt-BR"/>
+        </w:rPr>
+        <w:t>ó</w:t>
+      </w:r>
+      <w:r>
+        <w:rPr>
+          <w:rFonts w:ascii="Arial" w:hAnsi="Arial"/>
+          <w:lang w:val="pt-BR"/>
+        </w:rPr>
+        <w:t>digo entregue, para acrescentar, modificar ou corrigir algo.</w:t>
+      </w:r>
+    </w:p>
+    <w:p>
+      <w:pPr>
+        <w:pStyle w:val="FreeForm"/>
+        <w:spacing w:after="240" w:line="360" w:lineRule="auto"/>
+        <w:jc w:val="both"/>
+        <w:rPr>
+          <w:rFonts w:ascii="Arial" w:hAnsi="Arial"/>
+          <w:lang w:val="pt-BR"/>
+        </w:rPr>
+      </w:pPr>
+      <w:r>
+        <w:rPr>
+          <w:rFonts w:ascii="Arial" w:hAnsi="Arial"/>
+          <w:lang w:val="pt-BR"/>
+        </w:rPr>
+        <w:t>Alunos iniciantes n</w:t>
+      </w:r>
+      <w:r>
+        <w:rPr>
+          <w:rFonts w:ascii="Arial" w:hAnsi="Arial" w:hint="cs"/>
+          <w:lang w:val="pt-BR"/>
+        </w:rPr>
+        <w:t>ã</w:t>
+      </w:r>
+      <w:r>
+        <w:rPr>
+          <w:rFonts w:ascii="Arial" w:hAnsi="Arial"/>
+          <w:lang w:val="pt-BR"/>
+        </w:rPr>
+        <w:t>o tem experi</w:t>
+      </w:r>
+      <w:r>
+        <w:rPr>
+          <w:rFonts w:ascii="Arial" w:hAnsi="Arial" w:hint="cs"/>
+          <w:lang w:val="pt-BR"/>
+        </w:rPr>
+        <w:t>ê</w:t>
+      </w:r>
+      <w:r>
+        <w:rPr>
+          <w:rFonts w:ascii="Arial" w:hAnsi="Arial"/>
+          <w:lang w:val="pt-BR"/>
+        </w:rPr>
+        <w:t xml:space="preserve">ncia, e dificilmente </w:t>
+      </w:r>
+      <w:proofErr w:type="gramStart"/>
+      <w:r>
+        <w:rPr>
+          <w:rFonts w:ascii="Arial" w:hAnsi="Arial"/>
+          <w:lang w:val="pt-BR"/>
+        </w:rPr>
+        <w:t>adquirem</w:t>
+      </w:r>
+      <w:proofErr w:type="gramEnd"/>
+      <w:r>
+        <w:rPr>
+          <w:rFonts w:ascii="Arial" w:hAnsi="Arial"/>
+          <w:lang w:val="pt-BR"/>
+        </w:rPr>
+        <w:t xml:space="preserve"> ela em experi</w:t>
+      </w:r>
+      <w:r>
+        <w:rPr>
+          <w:rFonts w:ascii="Arial" w:hAnsi="Arial" w:hint="cs"/>
+          <w:lang w:val="pt-BR"/>
+        </w:rPr>
+        <w:t>ê</w:t>
+      </w:r>
+      <w:r>
+        <w:rPr>
+          <w:rFonts w:ascii="Arial" w:hAnsi="Arial"/>
+          <w:lang w:val="pt-BR"/>
+        </w:rPr>
+        <w:t>ncias pr</w:t>
+      </w:r>
+      <w:r>
+        <w:rPr>
+          <w:rFonts w:ascii="Arial" w:hAnsi="Arial" w:hint="cs"/>
+          <w:lang w:val="pt-BR"/>
+        </w:rPr>
+        <w:t>á</w:t>
+      </w:r>
+      <w:r>
+        <w:rPr>
+          <w:rFonts w:ascii="Arial" w:hAnsi="Arial"/>
+          <w:lang w:val="pt-BR"/>
+        </w:rPr>
+        <w:t xml:space="preserve">ticas ao longo do curso. O intuito da funcionalidade de testes </w:t>
+      </w:r>
+      <w:r>
+        <w:rPr>
+          <w:rFonts w:ascii="Arial" w:hAnsi="Arial" w:hint="cs"/>
+          <w:lang w:val="pt-BR"/>
+        </w:rPr>
+        <w:t>é</w:t>
+      </w:r>
+      <w:r>
+        <w:rPr>
+          <w:rFonts w:ascii="Arial" w:hAnsi="Arial"/>
+          <w:lang w:val="pt-BR"/>
+        </w:rPr>
+        <w:t xml:space="preserve"> apresentar e incentivar o uso de testes aos alunos desde o in</w:t>
+      </w:r>
+      <w:r>
+        <w:rPr>
+          <w:rFonts w:ascii="Arial" w:hAnsi="Arial" w:hint="cs"/>
+          <w:lang w:val="pt-BR"/>
+        </w:rPr>
+        <w:t>í</w:t>
+      </w:r>
+      <w:r>
+        <w:rPr>
+          <w:rFonts w:ascii="Arial" w:hAnsi="Arial"/>
+          <w:lang w:val="pt-BR"/>
+        </w:rPr>
+        <w:t>cio de seu aprendizado, apontando aos alunos a frequ</w:t>
+      </w:r>
+      <w:r>
+        <w:rPr>
+          <w:rFonts w:ascii="Arial" w:hAnsi="Arial" w:hint="cs"/>
+          <w:lang w:val="pt-BR"/>
+        </w:rPr>
+        <w:t>ê</w:t>
+      </w:r>
+      <w:r>
+        <w:rPr>
+          <w:rFonts w:ascii="Arial" w:hAnsi="Arial"/>
+          <w:lang w:val="pt-BR"/>
+        </w:rPr>
+        <w:t xml:space="preserve">ncia </w:t>
+      </w:r>
+      <w:r>
+        <w:rPr>
+          <w:rFonts w:ascii="Arial" w:hAnsi="Arial"/>
+          <w:lang w:val="pt-BR"/>
+        </w:rPr>
+        <w:t>em</w:t>
+      </w:r>
+      <w:r>
+        <w:rPr>
+          <w:rFonts w:ascii="Arial" w:hAnsi="Arial"/>
+          <w:lang w:val="pt-BR"/>
+        </w:rPr>
+        <w:t xml:space="preserve"> que erros </w:t>
+      </w:r>
+      <w:proofErr w:type="gramStart"/>
+      <w:r>
+        <w:rPr>
+          <w:rFonts w:ascii="Arial" w:hAnsi="Arial"/>
+          <w:lang w:val="pt-BR"/>
+        </w:rPr>
+        <w:t>aparecem,</w:t>
+      </w:r>
+      <w:proofErr w:type="gramEnd"/>
+      <w:r>
+        <w:rPr>
+          <w:rFonts w:ascii="Arial" w:hAnsi="Arial"/>
+          <w:lang w:val="pt-BR"/>
+        </w:rPr>
+        <w:t xml:space="preserve"> mesmo em softwares pequenos, feitos para uso did</w:t>
+      </w:r>
+      <w:r>
+        <w:rPr>
+          <w:rFonts w:ascii="Arial" w:hAnsi="Arial" w:hint="cs"/>
+          <w:lang w:val="pt-BR"/>
+        </w:rPr>
+        <w:t>á</w:t>
+      </w:r>
+      <w:r>
+        <w:rPr>
+          <w:rFonts w:ascii="Arial" w:hAnsi="Arial"/>
+          <w:lang w:val="pt-BR"/>
+        </w:rPr>
+        <w:t>tico.</w:t>
+      </w:r>
+    </w:p>
+    <w:p>
+      <w:pPr>
+        <w:pStyle w:val="FreeForm"/>
+        <w:spacing w:after="240" w:line="360" w:lineRule="auto"/>
+        <w:jc w:val="both"/>
+        <w:rPr>
+          <w:rFonts w:ascii="Arial" w:hAnsi="Arial"/>
+          <w:lang w:val="pt-BR"/>
+        </w:rPr>
+      </w:pPr>
+      <w:r>
+        <w:rPr>
+          <w:rFonts w:ascii="Arial" w:hAnsi="Arial"/>
+          <w:lang w:val="pt-BR"/>
+        </w:rPr>
+        <w:lastRenderedPageBreak/>
+        <w:t>A funcionalidade de m</w:t>
+      </w:r>
+      <w:r>
+        <w:rPr>
+          <w:rFonts w:ascii="Arial" w:hAnsi="Arial" w:hint="cs"/>
+          <w:lang w:val="pt-BR"/>
+        </w:rPr>
+        <w:t>é</w:t>
+      </w:r>
+      <w:r>
+        <w:rPr>
+          <w:rFonts w:ascii="Arial" w:hAnsi="Arial"/>
+          <w:lang w:val="pt-BR"/>
+        </w:rPr>
+        <w:t xml:space="preserve">tricas e testes juntas </w:t>
+      </w:r>
+      <w:proofErr w:type="gramStart"/>
+      <w:r>
+        <w:rPr>
+          <w:rFonts w:ascii="Arial" w:hAnsi="Arial"/>
+          <w:lang w:val="pt-BR"/>
+        </w:rPr>
+        <w:t>complementam</w:t>
+      </w:r>
+      <w:proofErr w:type="gramEnd"/>
+      <w:r>
+        <w:rPr>
+          <w:rFonts w:ascii="Arial" w:hAnsi="Arial"/>
+          <w:lang w:val="pt-BR"/>
+        </w:rPr>
+        <w:t xml:space="preserve"> uma </w:t>
+      </w:r>
+      <w:r>
+        <w:rPr>
+          <w:rFonts w:ascii="Arial" w:hAnsi="Arial" w:hint="cs"/>
+          <w:lang w:val="pt-BR"/>
+        </w:rPr>
+        <w:t>à</w:t>
+      </w:r>
+      <w:r>
+        <w:rPr>
+          <w:rFonts w:ascii="Arial" w:hAnsi="Arial"/>
+          <w:lang w:val="pt-BR"/>
+        </w:rPr>
+        <w:t xml:space="preserve"> outra, e tornam o ensino de ambas mais eficiente. Enquanto os testes indicam ao aluno que </w:t>
+      </w:r>
+      <w:r>
+        <w:rPr>
+          <w:rFonts w:ascii="Arial" w:hAnsi="Arial" w:hint="cs"/>
+          <w:lang w:val="pt-BR"/>
+        </w:rPr>
+        <w:t>é</w:t>
+      </w:r>
+      <w:r>
+        <w:rPr>
+          <w:rFonts w:ascii="Arial" w:hAnsi="Arial"/>
+          <w:lang w:val="pt-BR"/>
+        </w:rPr>
+        <w:t xml:space="preserve"> necess</w:t>
+      </w:r>
+      <w:r>
+        <w:rPr>
+          <w:rFonts w:ascii="Arial" w:hAnsi="Arial" w:hint="cs"/>
+          <w:lang w:val="pt-BR"/>
+        </w:rPr>
+        <w:t>á</w:t>
+      </w:r>
+      <w:r>
+        <w:rPr>
+          <w:rFonts w:ascii="Arial" w:hAnsi="Arial"/>
+          <w:lang w:val="pt-BR"/>
+        </w:rPr>
+        <w:t>rio garantir que um software faz o que devia fazer, as m</w:t>
+      </w:r>
+      <w:r>
+        <w:rPr>
+          <w:rFonts w:ascii="Arial" w:hAnsi="Arial" w:hint="cs"/>
+          <w:lang w:val="pt-BR"/>
+        </w:rPr>
+        <w:t>é</w:t>
+      </w:r>
+      <w:r>
+        <w:rPr>
+          <w:rFonts w:ascii="Arial" w:hAnsi="Arial"/>
+          <w:lang w:val="pt-BR"/>
+        </w:rPr>
+        <w:t>tricas apontam que s</w:t>
+      </w:r>
+      <w:r>
+        <w:rPr>
+          <w:rFonts w:ascii="Arial" w:hAnsi="Arial" w:hint="cs"/>
+          <w:lang w:val="pt-BR"/>
+        </w:rPr>
+        <w:t>ó</w:t>
+      </w:r>
+      <w:r>
+        <w:rPr>
+          <w:rFonts w:ascii="Arial" w:hAnsi="Arial"/>
+          <w:lang w:val="pt-BR"/>
+        </w:rPr>
+        <w:t xml:space="preserve"> isso n</w:t>
+      </w:r>
+      <w:r>
+        <w:rPr>
+          <w:rFonts w:ascii="Arial" w:hAnsi="Arial" w:hint="cs"/>
+          <w:lang w:val="pt-BR"/>
+        </w:rPr>
+        <w:t>ã</w:t>
+      </w:r>
+      <w:r>
+        <w:rPr>
+          <w:rFonts w:ascii="Arial" w:hAnsi="Arial"/>
+          <w:lang w:val="pt-BR"/>
+        </w:rPr>
+        <w:t xml:space="preserve">o </w:t>
+      </w:r>
+      <w:r>
+        <w:rPr>
+          <w:rFonts w:ascii="Arial" w:hAnsi="Arial" w:hint="cs"/>
+          <w:lang w:val="pt-BR"/>
+        </w:rPr>
+        <w:t>é</w:t>
+      </w:r>
+      <w:r>
+        <w:rPr>
+          <w:rFonts w:ascii="Arial" w:hAnsi="Arial"/>
+          <w:lang w:val="pt-BR"/>
+        </w:rPr>
+        <w:t xml:space="preserve"> suficiente, e que para um software de produ</w:t>
+      </w:r>
+      <w:r>
+        <w:rPr>
+          <w:rFonts w:ascii="Arial" w:hAnsi="Arial" w:hint="cs"/>
+          <w:lang w:val="pt-BR"/>
+        </w:rPr>
+        <w:t>çã</w:t>
+      </w:r>
+      <w:r>
+        <w:rPr>
+          <w:rFonts w:ascii="Arial" w:hAnsi="Arial"/>
+          <w:lang w:val="pt-BR"/>
+        </w:rPr>
+        <w:t xml:space="preserve">o estar bom, </w:t>
+      </w:r>
+      <w:r>
+        <w:rPr>
+          <w:rFonts w:ascii="Arial" w:hAnsi="Arial" w:hint="cs"/>
+          <w:lang w:val="pt-BR"/>
+        </w:rPr>
+        <w:t>é</w:t>
+      </w:r>
+      <w:r>
+        <w:rPr>
+          <w:rFonts w:ascii="Arial" w:hAnsi="Arial"/>
+          <w:lang w:val="pt-BR"/>
+        </w:rPr>
+        <w:t xml:space="preserve"> necess</w:t>
+      </w:r>
+      <w:r>
+        <w:rPr>
+          <w:rFonts w:ascii="Arial" w:hAnsi="Arial" w:hint="cs"/>
+          <w:lang w:val="pt-BR"/>
+        </w:rPr>
+        <w:t>á</w:t>
+      </w:r>
+      <w:r>
+        <w:rPr>
+          <w:rFonts w:ascii="Arial" w:hAnsi="Arial"/>
+          <w:lang w:val="pt-BR"/>
+        </w:rPr>
+        <w:t>rio produzi-lo de maneira estruturada, organizada de modo a facilitar futuras altera</w:t>
+      </w:r>
+      <w:r>
+        <w:rPr>
+          <w:rFonts w:ascii="Arial" w:hAnsi="Arial" w:hint="cs"/>
+          <w:lang w:val="pt-BR"/>
+        </w:rPr>
+        <w:t>çõ</w:t>
+      </w:r>
+      <w:r>
+        <w:rPr>
+          <w:rFonts w:ascii="Arial" w:hAnsi="Arial"/>
+          <w:lang w:val="pt-BR"/>
+        </w:rPr>
+        <w:t>es.</w:t>
+      </w:r>
+    </w:p>
+    <w:p>
+      <w:pPr>
+        <w:pStyle w:val="FreeForm"/>
+        <w:spacing w:after="240" w:line="360" w:lineRule="auto"/>
+        <w:jc w:val="both"/>
+        <w:rPr>
+          <w:rFonts w:ascii="Arial" w:hAnsi="Arial"/>
+          <w:lang w:val="pt-BR"/>
+        </w:rPr>
+      </w:pPr>
+      <w:r>
+        <w:rPr>
+          <w:rFonts w:ascii="Arial" w:hAnsi="Arial"/>
+          <w:lang w:val="pt-BR"/>
+        </w:rPr>
+        <w:t>Por ser uma ferramenta para o apoio de ensino a alunos iniciantes, que geralmente produzem c</w:t>
+      </w:r>
+      <w:r>
+        <w:rPr>
+          <w:rFonts w:ascii="Arial" w:hAnsi="Arial" w:hint="cs"/>
+          <w:lang w:val="pt-BR"/>
+        </w:rPr>
+        <w:t>ó</w:t>
+      </w:r>
+      <w:r>
+        <w:rPr>
+          <w:rFonts w:ascii="Arial" w:hAnsi="Arial"/>
+          <w:lang w:val="pt-BR"/>
+        </w:rPr>
+        <w:t xml:space="preserve">digos simples, e devido </w:t>
+      </w:r>
+      <w:r>
+        <w:rPr>
+          <w:rFonts w:ascii="Arial" w:hAnsi="Arial" w:hint="cs"/>
+          <w:lang w:val="pt-BR"/>
+        </w:rPr>
+        <w:t>à</w:t>
+      </w:r>
+      <w:r>
+        <w:rPr>
+          <w:rFonts w:ascii="Arial" w:hAnsi="Arial"/>
+          <w:lang w:val="pt-BR"/>
+        </w:rPr>
+        <w:t xml:space="preserve"> restri</w:t>
+      </w:r>
+      <w:r>
+        <w:rPr>
+          <w:rFonts w:ascii="Arial" w:hAnsi="Arial" w:hint="cs"/>
+          <w:lang w:val="pt-BR"/>
+        </w:rPr>
+        <w:t>çã</w:t>
+      </w:r>
+      <w:r>
+        <w:rPr>
+          <w:rFonts w:ascii="Arial" w:hAnsi="Arial"/>
+          <w:lang w:val="pt-BR"/>
+        </w:rPr>
+        <w:t>o de tempo, foi decidido que os testes oferecidos se limitar</w:t>
+      </w:r>
+      <w:r>
+        <w:rPr>
+          <w:rFonts w:ascii="Arial" w:hAnsi="Arial" w:hint="cs"/>
+          <w:lang w:val="pt-BR"/>
+        </w:rPr>
+        <w:t>ã</w:t>
+      </w:r>
+      <w:r>
+        <w:rPr>
+          <w:rFonts w:ascii="Arial" w:hAnsi="Arial"/>
+          <w:lang w:val="pt-BR"/>
+        </w:rPr>
+        <w:t>o a m</w:t>
+      </w:r>
+      <w:r>
+        <w:rPr>
+          <w:rFonts w:ascii="Arial" w:hAnsi="Arial" w:hint="cs"/>
+          <w:lang w:val="pt-BR"/>
+        </w:rPr>
+        <w:t>é</w:t>
+      </w:r>
+      <w:r>
+        <w:rPr>
+          <w:rFonts w:ascii="Arial" w:hAnsi="Arial"/>
+          <w:lang w:val="pt-BR"/>
+        </w:rPr>
+        <w:t>todos simples, que recebam de entrada e tenham como sa</w:t>
+      </w:r>
+      <w:r>
+        <w:rPr>
+          <w:rFonts w:ascii="Arial" w:hAnsi="Arial" w:hint="cs"/>
+          <w:lang w:val="pt-BR"/>
+        </w:rPr>
+        <w:t>í</w:t>
+      </w:r>
+      <w:r>
+        <w:rPr>
+          <w:rFonts w:ascii="Arial" w:hAnsi="Arial"/>
+          <w:lang w:val="pt-BR"/>
+        </w:rPr>
+        <w:t>da apenas par</w:t>
+      </w:r>
+      <w:r>
+        <w:rPr>
+          <w:rFonts w:ascii="Arial" w:hAnsi="Arial" w:hint="cs"/>
+          <w:lang w:val="pt-BR"/>
+        </w:rPr>
+        <w:t>â</w:t>
+      </w:r>
+      <w:r>
+        <w:rPr>
+          <w:rFonts w:ascii="Arial" w:hAnsi="Arial"/>
+          <w:lang w:val="pt-BR"/>
+        </w:rPr>
+        <w:t>metros dos tipos definidos pela linguagem Java.</w:t>
       </w:r>
     </w:p>
     <w:p>
@@ -11615,7 +12543,6 @@
           <w:rFonts w:ascii="Arial" w:hAnsi="Arial"/>
           <w:sz w:val="24"/>
         </w:rPr>
-        <w:lastRenderedPageBreak/>
         <w:t>O processo ICONIX divide o modelo em duas partes: estática e dinâmica. Na parte estática ficam os modelos de domínio e diagramas de classe, e na parte dinâmica, os casos de</w:t>
       </w:r>
       <w:r>
@@ -11708,7 +12635,15 @@
           <w:rFonts w:ascii="Arial" w:hAnsi="Arial"/>
           <w:sz w:val="24"/>
         </w:rPr>
-        <w:t>define um ciclo de vida iterativo incremental, o que possibilita alterações no projeto durante o seu desenvolvimento e um refinamento sucessivo. A cada iteração são executadas as mesmas atividades, divididas em quatro estágios: análise de requisitos, análise e design preliminar, des</w:t>
+        <w:t xml:space="preserve">define um ciclo de vida iterativo incremental, o que possibilita alterações no projeto durante o seu desenvolvimento e um refinamento sucessivo. A cada iteração são executadas as mesmas atividades, divididas em quatro estágios: análise de requisitos, </w:t>
+      </w:r>
+      <w:r>
+        <w:rPr>
+          <w:rFonts w:ascii="Arial" w:hAnsi="Arial"/>
+          <w:sz w:val="24"/>
+        </w:rPr>
+        <w:lastRenderedPageBreak/>
+        <w:t>análise e design preliminar, des</w:t>
       </w:r>
       <w:r>
         <w:rPr>
@@ -12254,15 +13189,7 @@
           <w:rFonts w:ascii="Arial" w:hAnsi="Arial"/>
           <w:sz w:val="24"/>
         </w:rPr>
-        <w:t xml:space="preserve">Alocar comportamentos para os objetos – Essa etapa marca o início do design. O principal diagrama a ser desenvolvido aqui é o diagrama de sequência, mas podem </w:t>
-      </w:r>
-      <w:r>
-        <w:rPr>
-          <w:rFonts w:ascii="Arial" w:hAnsi="Arial"/>
-          <w:sz w:val="24"/>
-        </w:rPr>
-        <w:lastRenderedPageBreak/>
-        <w:t>ser desenvolvidos outros, conforme a necessidade, como o diagrama de atividades ou diagrama de estados. Cada caso de uso da orig</w:t>
+        <w:t>Alocar comportamentos para os objetos – Essa etapa marca o início do design. O principal diagrama a ser desenvolvido aqui é o diagrama de sequência, mas podem ser desenvolvidos outros, conforme a necessidade, como o diagrama de atividades ou diagrama de estados. Cada caso de uso da orig</w:t>
       </w:r>
       <w:r>
         <w:rPr>
@@ -12315,7 +13242,15 @@
           <w:rFonts w:ascii="Arial" w:hAnsi="Arial"/>
           <w:sz w:val="24"/>
         </w:rPr>
-        <w:t>Concluir o modelo estático – O modelo estático é um detalhamento do modelo de domínio, com diagramas de classes detalhados, com um nível mais baixo de abstração, e que reflitam os diagramas de sequência. O modelo estático deve conter informações detalhadas do design, e satisfazer to</w:t>
+        <w:t xml:space="preserve">Concluir o modelo estático – O modelo estático é um detalhamento do modelo de domínio, com diagramas de classes detalhados, com um nível mais baixo de abstração, e que reflitam os diagramas de sequência. O modelo estático deve </w:t>
+      </w:r>
+      <w:r>
+        <w:rPr>
+          <w:rFonts w:ascii="Arial" w:hAnsi="Arial"/>
+          <w:sz w:val="24"/>
+        </w:rPr>
+        <w:lastRenderedPageBreak/>
+        <w:t>conter informações detalhadas do design, e satisfazer to</w:t>
       </w:r>
       <w:r>
         <w:rPr>
@@ -12714,10 +13649,10 @@
                     </pic:cNvPicPr>
                   </pic:nvPicPr>
                   <pic:blipFill>
-                    <a:blip r:embed="rId13" cstate="print">
+                    <a:blip r:embed="rId12" cstate="print">
                       <a:extLst>
                         <a:ext uri="{28A0092B-C50C-407E-A947-70E740481C1C}">
-                          <a14:useLocalDpi xmlns:a14="http://schemas.microsoft.com/office/drawing/2010/main" val="0"/>
+                          <a14:useLocalDpi xmlns:a14="http://schemas.microsoft.com/office/drawing/2010/main" xmlns:wps="http://schemas.microsoft.com/office/word/2010/wordprocessingShape" xmlns:wpi="http://schemas.microsoft.com/office/word/2010/wordprocessingInk" xmlns:wpg="http://schemas.microsoft.com/office/word/2010/wordprocessingGroup" xmlns:w14="http://schemas.microsoft.com/office/word/2010/wordml" xmlns:w="http://schemas.openxmlformats.org/wordprocessingml/2006/main" xmlns:w10="urn:schemas-microsoft-com:office:word" xmlns:wp14="http://schemas.microsoft.com/office/word/2010/wordprocessingDrawing" xmlns:v="urn:schemas-microsoft-com:vml" xmlns:o="urn:schemas-microsoft-com:office:office" xmlns:mc="http://schemas.openxmlformats.org/markup-compatibility/2006" xmlns:wpc="http://schemas.microsoft.com/office/word/2010/wordprocessingCanvas" xmlns="" val="0"/>
                         </a:ext>
                       </a:extLst>
                     </a:blip>
@@ -12878,15 +13813,7 @@
           <w:rFonts w:ascii="Arial" w:hAnsi="Arial"/>
           <w:sz w:val="24"/>
         </w:rPr>
-        <w:t xml:space="preserve"> linguagem escolhida para a implementação do projeto, por ser a linguagem de maior domínio de </w:t>
-      </w:r>
-      <w:r>
-        <w:rPr>
-          <w:rFonts w:ascii="Arial" w:hAnsi="Arial"/>
-          <w:sz w:val="24"/>
-        </w:rPr>
-        <w:lastRenderedPageBreak/>
-        <w:t>todos os membros, e por ser uma linguagem adequada para programação orientada a objetos.</w:t>
+        <w:t xml:space="preserve"> linguagem escolhida para a implementação do projeto, por ser a linguagem de maior domínio de todos os membros, e por ser uma linguagem adequada para programação orientada a objetos.</w:t>
       </w:r>
       <w:r>
         <w:rPr>
@@ -12980,6 +13907,7 @@
           <w:rFonts w:ascii="Arial" w:hAnsi="Arial" w:cs="Arial"/>
           <w:sz w:val="24"/>
         </w:rPr>
+        <w:lastRenderedPageBreak/>
         <w:t>No desenvolvimento do projeto foram utilizadas diversas ferramentas. Vamos apresenta-las brevemente:</w:t>
       </w:r>
     </w:p>
@@ -13135,18 +14063,8 @@
           <w:i/>
           <w:sz w:val="24"/>
         </w:rPr>
-        <w:t>open-</w:t>
-      </w:r>
-      <w:proofErr w:type="spellStart"/>
-      <w:r>
-        <w:rPr>
-          <w:rFonts w:ascii="Arial" w:hAnsi="Arial" w:cs="Arial"/>
-          <w:i/>
-          <w:sz w:val="24"/>
-        </w:rPr>
-        <w:t>source</w:t>
-      </w:r>
-      <w:proofErr w:type="spellEnd"/>
+        <w:t>open-source</w:t>
+      </w:r>
       <w:r>
         <w:rPr>
           <w:rFonts w:ascii="Arial" w:hAnsi="Arial" w:cs="Arial"/>
@@ -13340,7 +14258,23 @@
           <w:rFonts w:ascii="Arial" w:hAnsi="Arial" w:cs="Arial"/>
           <w:sz w:val="24"/>
         </w:rPr>
-        <w:t xml:space="preserve"> Plug-in Test </w:t>
+        <w:t xml:space="preserve"> Plug-in </w:t>
+      </w:r>
+      <w:proofErr w:type="spellStart"/>
+      <w:r>
+        <w:rPr>
+          <w:rFonts w:ascii="Arial" w:hAnsi="Arial" w:cs="Arial"/>
+          <w:sz w:val="24"/>
+        </w:rPr>
+        <w:t>Test</w:t>
+      </w:r>
+      <w:proofErr w:type="spellEnd"/>
+      <w:r>
+        <w:rPr>
+          <w:rFonts w:ascii="Arial" w:hAnsi="Arial" w:cs="Arial"/>
+          <w:sz w:val="24"/>
+        </w:rPr>
+        <w:t xml:space="preserve"> </w:t>
       </w:r>
       <w:proofErr w:type="spellStart"/>
       <w:r>
@@ -13781,16 +14715,22 @@
           <w:i/>
           <w:sz w:val="24"/>
         </w:rPr>
-        <w:t>open-</w:t>
+        <w:t>open-source</w:t>
+      </w:r>
+      <w:r>
+        <w:rPr>
+          <w:rFonts w:ascii="Arial" w:hAnsi="Arial" w:cs="Arial"/>
+          <w:sz w:val="24"/>
+        </w:rPr>
+        <w:t xml:space="preserve">, criado por Erich </w:t>
       </w:r>
       <w:proofErr w:type="spellStart"/>
       <w:r>
         <w:rPr>
           <w:rFonts w:ascii="Arial" w:hAnsi="Arial" w:cs="Arial"/>
-          <w:i/>
-          <w:sz w:val="24"/>
-        </w:rPr>
-        <w:t>source</w:t>
+          <w:sz w:val="24"/>
+        </w:rPr>
+        <w:t>Gamma</w:t>
       </w:r>
       <w:proofErr w:type="spellEnd"/>
       <w:r>
@@ -13798,7 +14738,7 @@
           <w:rFonts w:ascii="Arial" w:hAnsi="Arial" w:cs="Arial"/>
           <w:sz w:val="24"/>
         </w:rPr>
-        <w:t xml:space="preserve">, criado por Erich </w:t>
+        <w:t xml:space="preserve"> e Kent </w:t>
       </w:r>
       <w:proofErr w:type="spellStart"/>
       <w:r>
@@ -13806,7 +14746,7 @@
           <w:rFonts w:ascii="Arial" w:hAnsi="Arial" w:cs="Arial"/>
           <w:sz w:val="24"/>
         </w:rPr>
-        <w:t>Gamma</w:t>
+        <w:t>Beck</w:t>
       </w:r>
       <w:proofErr w:type="spellEnd"/>
       <w:r>
@@ -13814,7 +14754,7 @@
           <w:rFonts w:ascii="Arial" w:hAnsi="Arial" w:cs="Arial"/>
           <w:sz w:val="24"/>
         </w:rPr>
-        <w:t xml:space="preserve"> e Kent Beck, com suporte </w:t>
+        <w:t xml:space="preserve">, com suporte </w:t>
       </w:r>
       <w:r>
         <w:rPr>
@@ -13888,7 +14828,6 @@
           <w:rFonts w:ascii="Arial" w:hAnsi="Arial" w:cs="Arial"/>
           <w:sz w:val="24"/>
         </w:rPr>
-        <w:lastRenderedPageBreak/>
         <w:t>Este framework permite a criação de testes unitários</w:t>
       </w:r>
       <w:r>
@@ -13928,7 +14867,15 @@
           <w:rFonts w:ascii="Arial" w:hAnsi="Arial" w:cs="Arial"/>
           <w:sz w:val="24"/>
         </w:rPr>
-        <w:t xml:space="preserve"> Unificadamente com o </w:t>
+        <w:t xml:space="preserve"> Unificadamente </w:t>
+      </w:r>
+      <w:r>
+        <w:rPr>
+          <w:rFonts w:ascii="Arial" w:hAnsi="Arial" w:cs="Arial"/>
+          <w:sz w:val="24"/>
+        </w:rPr>
+        <w:lastRenderedPageBreak/>
+        <w:t xml:space="preserve">com o </w:t>
       </w:r>
       <w:proofErr w:type="spellStart"/>
       <w:r>
@@ -14638,7 +15585,7 @@
           <w:insideH w:val="single" w:sz="4" w:space="0" w:color="000000"/>
           <w:insideV w:val="single" w:sz="4" w:space="0" w:color="000000"/>
         </w:tblBorders>
-        <w:tblLook w:val="04A0" w:firstRow="1" w:lastRow="0" w:firstColumn="1" w:lastColumn="0" w:noHBand="0" w:noVBand="1"/>
+        <w:tblLook w:val="04A0"/>
       </w:tblPr>
       <w:tblGrid>
         <w:gridCol w:w="2522"/>
@@ -15220,14 +16167,7 @@
               <w:rPr>
                 <w:b/>
               </w:rPr>
-              <w:t xml:space="preserve">Redação da 1ª versão do </w:t>
-            </w:r>
-            <w:r>
-              <w:rPr>
-                <w:b/>
-              </w:rPr>
-              <w:lastRenderedPageBreak/>
-              <w:t>texto</w:t>
+              <w:t>Redação da 1ª versão do texto</w:t>
             </w:r>
           </w:p>
         </w:tc>
@@ -15395,7 +16335,6 @@
               <w:rPr>
                 <w:b/>
               </w:rPr>
-              <w:lastRenderedPageBreak/>
               <w:t>Análise do código</w:t>
             </w:r>
           </w:p>
@@ -15563,6 +16502,7 @@
                 <w:b/>
                 <w:szCs w:val="22"/>
               </w:rPr>
+              <w:lastRenderedPageBreak/>
               <w:t>Design do código</w:t>
             </w:r>
           </w:p>
@@ -16639,10 +17579,10 @@
                     </pic:cNvPicPr>
                   </pic:nvPicPr>
                   <pic:blipFill>
-                    <a:blip r:embed="rId14" cstate="print">
+                    <a:blip r:embed="rId13" cstate="print">
                       <a:extLst>
                         <a:ext uri="{28A0092B-C50C-407E-A947-70E740481C1C}">
-                          <a14:useLocalDpi xmlns:a14="http://schemas.microsoft.com/office/drawing/2010/main" val="0"/>
+                          <a14:useLocalDpi xmlns:a14="http://schemas.microsoft.com/office/drawing/2010/main" xmlns:wps="http://schemas.microsoft.com/office/word/2010/wordprocessingShape" xmlns:wpi="http://schemas.microsoft.com/office/word/2010/wordprocessingInk" xmlns:wpg="http://schemas.microsoft.com/office/word/2010/wordprocessingGroup" xmlns:w14="http://schemas.microsoft.com/office/word/2010/wordml" xmlns:w="http://schemas.openxmlformats.org/wordprocessingml/2006/main" xmlns:w10="urn:schemas-microsoft-com:office:word" xmlns:wp14="http://schemas.microsoft.com/office/word/2010/wordprocessingDrawing" xmlns:v="urn:schemas-microsoft-com:vml" xmlns:o="urn:schemas-microsoft-com:office:office" xmlns:mc="http://schemas.openxmlformats.org/markup-compatibility/2006" xmlns:wpc="http://schemas.microsoft.com/office/word/2010/wordprocessingCanvas" xmlns="" val="0"/>
                         </a:ext>
                       </a:extLst>
                     </a:blip>
@@ -16764,7 +17704,6 @@
           <w:color w:val="FF0000"/>
           <w:sz w:val="20"/>
         </w:rPr>
-        <w:lastRenderedPageBreak/>
         <w:t xml:space="preserve">** </w:t>
       </w:r>
       <w:r>
@@ -16919,6 +17858,7 @@
           <w:rFonts w:ascii="Arial" w:hAnsi="Arial" w:cs="Arial"/>
           <w:sz w:val="24"/>
         </w:rPr>
+        <w:lastRenderedPageBreak/>
         <w:t>Modelo de Domínio</w:t>
       </w:r>
       <w:r>
@@ -16972,10 +17912,10 @@
                     </pic:cNvPicPr>
                   </pic:nvPicPr>
                   <pic:blipFill>
-                    <a:blip r:embed="rId15">
+                    <a:blip r:embed="rId14" cstate="print">
                       <a:extLst>
                         <a:ext uri="{28A0092B-C50C-407E-A947-70E740481C1C}">
-                          <a14:useLocalDpi xmlns:a14="http://schemas.microsoft.com/office/drawing/2010/main" val="0"/>
+                          <a14:useLocalDpi xmlns:a14="http://schemas.microsoft.com/office/drawing/2010/main" xmlns:wps="http://schemas.microsoft.com/office/word/2010/wordprocessingShape" xmlns:wpi="http://schemas.microsoft.com/office/word/2010/wordprocessingInk" xmlns:wpg="http://schemas.microsoft.com/office/word/2010/wordprocessingGroup" xmlns:w14="http://schemas.microsoft.com/office/word/2010/wordml" xmlns:w="http://schemas.openxmlformats.org/wordprocessingml/2006/main" xmlns:w10="urn:schemas-microsoft-com:office:word" xmlns:wp14="http://schemas.microsoft.com/office/word/2010/wordprocessingDrawing" xmlns:v="urn:schemas-microsoft-com:vml" xmlns:o="urn:schemas-microsoft-com:office:office" xmlns:mc="http://schemas.openxmlformats.org/markup-compatibility/2006" xmlns:wpc="http://schemas.microsoft.com/office/word/2010/wordprocessingCanvas" xmlns="" val="0"/>
                         </a:ext>
                       </a:extLst>
                     </a:blip>
@@ -17246,10 +18186,10 @@
                     </pic:cNvPicPr>
                   </pic:nvPicPr>
                   <pic:blipFill>
-                    <a:blip r:embed="rId16">
+                    <a:blip r:embed="rId15" cstate="print">
                       <a:extLst>
                         <a:ext uri="{28A0092B-C50C-407E-A947-70E740481C1C}">
-                          <a14:useLocalDpi xmlns:a14="http://schemas.microsoft.com/office/drawing/2010/main" val="0"/>
+                          <a14:useLocalDpi xmlns:a14="http://schemas.microsoft.com/office/drawing/2010/main" xmlns:wps="http://schemas.microsoft.com/office/word/2010/wordprocessingShape" xmlns:wpi="http://schemas.microsoft.com/office/word/2010/wordprocessingInk" xmlns:wpg="http://schemas.microsoft.com/office/word/2010/wordprocessingGroup" xmlns:w14="http://schemas.microsoft.com/office/word/2010/wordml" xmlns:w="http://schemas.openxmlformats.org/wordprocessingml/2006/main" xmlns:w10="urn:schemas-microsoft-com:office:word" xmlns:wp14="http://schemas.microsoft.com/office/word/2010/wordprocessingDrawing" xmlns:v="urn:schemas-microsoft-com:vml" xmlns:o="urn:schemas-microsoft-com:office:office" xmlns:mc="http://schemas.openxmlformats.org/markup-compatibility/2006" xmlns:wpc="http://schemas.microsoft.com/office/word/2010/wordprocessingCanvas" xmlns="" val="0"/>
                         </a:ext>
                       </a:extLst>
                     </a:blip>
@@ -17431,7 +18371,6 @@
           <w:rFonts w:ascii="Arial" w:hAnsi="Arial" w:cs="Arial"/>
           <w:sz w:val="24"/>
         </w:rPr>
-        <w:lastRenderedPageBreak/>
         <w:t>Descriç</w:t>
       </w:r>
       <w:r>
@@ -17494,7 +18433,7 @@
       <w:tblPr>
         <w:tblStyle w:val="Tabelacomgrade"/>
         <w:tblW w:w="0" w:type="auto"/>
-        <w:tblLook w:val="04A0" w:firstRow="1" w:lastRow="0" w:firstColumn="1" w:lastColumn="0" w:noHBand="0" w:noVBand="1"/>
+        <w:tblLook w:val="04A0"/>
       </w:tblPr>
       <w:tblGrid>
         <w:gridCol w:w="2235"/>
@@ -17534,6 +18473,7 @@
                 <w:rFonts w:ascii="Arial" w:hAnsi="Arial" w:cs="Arial"/>
                 <w:sz w:val="24"/>
               </w:rPr>
+              <w:lastRenderedPageBreak/>
               <w:t>Atores</w:t>
             </w:r>
           </w:p>
@@ -18049,7 +18989,7 @@
       <w:tblPr>
         <w:tblStyle w:val="Tabelacomgrade"/>
         <w:tblW w:w="0" w:type="auto"/>
-        <w:tblLook w:val="04A0" w:firstRow="1" w:lastRow="0" w:firstColumn="1" w:lastColumn="0" w:noHBand="0" w:noVBand="1"/>
+        <w:tblLook w:val="04A0"/>
       </w:tblPr>
       <w:tblGrid>
         <w:gridCol w:w="2235"/>
@@ -18664,10 +19604,10 @@
                     </pic:cNvPicPr>
                   </pic:nvPicPr>
                   <pic:blipFill>
-                    <a:blip r:embed="rId17" cstate="print">
+                    <a:blip r:embed="rId16" cstate="print">
                       <a:extLst>
                         <a:ext uri="{28A0092B-C50C-407E-A947-70E740481C1C}">
-                          <a14:useLocalDpi xmlns:a14="http://schemas.microsoft.com/office/drawing/2010/main" val="0"/>
+                          <a14:useLocalDpi xmlns:a14="http://schemas.microsoft.com/office/drawing/2010/main" xmlns:wps="http://schemas.microsoft.com/office/word/2010/wordprocessingShape" xmlns:wpi="http://schemas.microsoft.com/office/word/2010/wordprocessingInk" xmlns:wpg="http://schemas.microsoft.com/office/word/2010/wordprocessingGroup" xmlns:w14="http://schemas.microsoft.com/office/word/2010/wordml" xmlns:w="http://schemas.openxmlformats.org/wordprocessingml/2006/main" xmlns:w10="urn:schemas-microsoft-com:office:word" xmlns:wp14="http://schemas.microsoft.com/office/word/2010/wordprocessingDrawing" xmlns:v="urn:schemas-microsoft-com:vml" xmlns:o="urn:schemas-microsoft-com:office:office" xmlns:mc="http://schemas.openxmlformats.org/markup-compatibility/2006" xmlns:wpc="http://schemas.microsoft.com/office/word/2010/wordprocessingCanvas" xmlns="" val="0"/>
                         </a:ext>
                       </a:extLst>
                     </a:blip>
@@ -18793,6 +19733,7 @@
           <w:rFonts w:ascii="Arial" w:hAnsi="Arial" w:cs="Arial"/>
           <w:sz w:val="24"/>
         </w:rPr>
+        <w:lastRenderedPageBreak/>
         <w:t xml:space="preserve">A partir </w:t>
       </w:r>
       <w:r>
@@ -18835,7 +19776,7 @@
       <w:tblPr>
         <w:tblStyle w:val="Tabelacomgrade"/>
         <w:tblW w:w="0" w:type="auto"/>
-        <w:tblLook w:val="04A0" w:firstRow="1" w:lastRow="0" w:firstColumn="1" w:lastColumn="0" w:noHBand="0" w:noVBand="1"/>
+        <w:tblLook w:val="04A0"/>
       </w:tblPr>
       <w:tblGrid>
         <w:gridCol w:w="1242"/>
@@ -19239,7 +20180,6 @@
         </w:rPr>
         <w:t xml:space="preserve">Tabela </w:t>
       </w:r>
-      <w:proofErr w:type="spellStart"/>
       <w:r>
         <w:rPr>
           <w:rFonts w:ascii="Arial" w:hAnsi="Arial" w:cs="Arial"/>
@@ -19248,7 +20188,6 @@
         </w:rPr>
         <w:t>xx</w:t>
       </w:r>
-      <w:proofErr w:type="spellEnd"/>
       <w:r>
         <w:rPr>
           <w:rFonts w:ascii="Arial" w:hAnsi="Arial" w:cs="Arial"/>
@@ -19483,10 +20422,10 @@
                     </pic:cNvPicPr>
                   </pic:nvPicPr>
                   <pic:blipFill>
-                    <a:blip r:embed="rId18">
+                    <a:blip r:embed="rId17" cstate="print">
                       <a:extLst>
                         <a:ext uri="{28A0092B-C50C-407E-A947-70E740481C1C}">
-                          <a14:useLocalDpi xmlns:a14="http://schemas.microsoft.com/office/drawing/2010/main" val="0"/>
+                          <a14:useLocalDpi xmlns:a14="http://schemas.microsoft.com/office/drawing/2010/main" xmlns:wps="http://schemas.microsoft.com/office/word/2010/wordprocessingShape" xmlns:wpi="http://schemas.microsoft.com/office/word/2010/wordprocessingInk" xmlns:wpg="http://schemas.microsoft.com/office/word/2010/wordprocessingGroup" xmlns:w14="http://schemas.microsoft.com/office/word/2010/wordml" xmlns:w="http://schemas.openxmlformats.org/wordprocessingml/2006/main" xmlns:w10="urn:schemas-microsoft-com:office:word" xmlns:wp14="http://schemas.microsoft.com/office/word/2010/wordprocessingDrawing" xmlns:v="urn:schemas-microsoft-com:vml" xmlns:o="urn:schemas-microsoft-com:office:office" xmlns:mc="http://schemas.openxmlformats.org/markup-compatibility/2006" xmlns:wpc="http://schemas.microsoft.com/office/word/2010/wordprocessingCanvas" xmlns="" val="0"/>
                         </a:ext>
                       </a:extLst>
                     </a:blip>
@@ -19673,10 +20612,10 @@
                     </pic:cNvPicPr>
                   </pic:nvPicPr>
                   <pic:blipFill>
-                    <a:blip r:embed="rId19" cstate="print">
+                    <a:blip r:embed="rId18" cstate="print">
                       <a:extLst>
                         <a:ext uri="{28A0092B-C50C-407E-A947-70E740481C1C}">
-                          <a14:useLocalDpi xmlns:a14="http://schemas.microsoft.com/office/drawing/2010/main" val="0"/>
+                          <a14:useLocalDpi xmlns:a14="http://schemas.microsoft.com/office/drawing/2010/main" xmlns:wps="http://schemas.microsoft.com/office/word/2010/wordprocessingShape" xmlns:wpi="http://schemas.microsoft.com/office/word/2010/wordprocessingInk" xmlns:wpg="http://schemas.microsoft.com/office/word/2010/wordprocessingGroup" xmlns:w14="http://schemas.microsoft.com/office/word/2010/wordml" xmlns:w="http://schemas.openxmlformats.org/wordprocessingml/2006/main" xmlns:w10="urn:schemas-microsoft-com:office:word" xmlns:wp14="http://schemas.microsoft.com/office/word/2010/wordprocessingDrawing" xmlns:v="urn:schemas-microsoft-com:vml" xmlns:o="urn:schemas-microsoft-com:office:office" xmlns:mc="http://schemas.openxmlformats.org/markup-compatibility/2006" xmlns:wpc="http://schemas.microsoft.com/office/word/2010/wordprocessingCanvas" xmlns="" val="0"/>
                         </a:ext>
                       </a:extLst>
                     </a:blip>
@@ -19791,10 +20730,10 @@
                     </pic:cNvPicPr>
                   </pic:nvPicPr>
                   <pic:blipFill>
-                    <a:blip r:embed="rId20" cstate="print">
+                    <a:blip r:embed="rId19" cstate="print">
                       <a:extLst>
                         <a:ext uri="{28A0092B-C50C-407E-A947-70E740481C1C}">
-                          <a14:useLocalDpi xmlns:a14="http://schemas.microsoft.com/office/drawing/2010/main" val="0"/>
+                          <a14:useLocalDpi xmlns:a14="http://schemas.microsoft.com/office/drawing/2010/main" xmlns:wps="http://schemas.microsoft.com/office/word/2010/wordprocessingShape" xmlns:wpi="http://schemas.microsoft.com/office/word/2010/wordprocessingInk" xmlns:wpg="http://schemas.microsoft.com/office/word/2010/wordprocessingGroup" xmlns:w14="http://schemas.microsoft.com/office/word/2010/wordml" xmlns:w="http://schemas.openxmlformats.org/wordprocessingml/2006/main" xmlns:w10="urn:schemas-microsoft-com:office:word" xmlns:wp14="http://schemas.microsoft.com/office/word/2010/wordprocessingDrawing" xmlns:v="urn:schemas-microsoft-com:vml" xmlns:o="urn:schemas-microsoft-com:office:office" xmlns:mc="http://schemas.openxmlformats.org/markup-compatibility/2006" xmlns:wpc="http://schemas.microsoft.com/office/word/2010/wordprocessingCanvas" xmlns="" val="0"/>
                         </a:ext>
                       </a:extLst>
                     </a:blip>
@@ -20055,10 +20994,10 @@
                     </pic:cNvPicPr>
                   </pic:nvPicPr>
                   <pic:blipFill>
-                    <a:blip r:embed="rId21" cstate="print">
+                    <a:blip r:embed="rId20" cstate="print">
                       <a:extLst>
                         <a:ext uri="{28A0092B-C50C-407E-A947-70E740481C1C}">
-                          <a14:useLocalDpi xmlns:a14="http://schemas.microsoft.com/office/drawing/2010/main" val="0"/>
+                          <a14:useLocalDpi xmlns:a14="http://schemas.microsoft.com/office/drawing/2010/main" xmlns:wps="http://schemas.microsoft.com/office/word/2010/wordprocessingShape" xmlns:wpi="http://schemas.microsoft.com/office/word/2010/wordprocessingInk" xmlns:wpg="http://schemas.microsoft.com/office/word/2010/wordprocessingGroup" xmlns:w14="http://schemas.microsoft.com/office/word/2010/wordml" xmlns:w="http://schemas.openxmlformats.org/wordprocessingml/2006/main" xmlns:w10="urn:schemas-microsoft-com:office:word" xmlns:wp14="http://schemas.microsoft.com/office/word/2010/wordprocessingDrawing" xmlns:v="urn:schemas-microsoft-com:vml" xmlns:o="urn:schemas-microsoft-com:office:office" xmlns:mc="http://schemas.openxmlformats.org/markup-compatibility/2006" xmlns:wpc="http://schemas.microsoft.com/office/word/2010/wordprocessingCanvas" xmlns="" val="0"/>
                         </a:ext>
                       </a:extLst>
                     </a:blip>
@@ -20799,7 +21738,7 @@
                     <pic:cNvPicPr/>
                   </pic:nvPicPr>
                   <pic:blipFill>
-                    <a:blip r:embed="rId22" cstate="print"/>
+                    <a:blip r:embed="rId21" cstate="print"/>
                     <a:stretch>
                       <a:fillRect/>
                     </a:stretch>
@@ -21011,7 +21950,6 @@
       </w:r>
       <w:r>
         <w:rPr>
-          <w:rStyle w:val="Normal"/>
           <w:rFonts w:ascii="Times New Roman" w:eastAsia="Times New Roman" w:hAnsi="Times New Roman"/>
           <w:snapToGrid w:val="0"/>
           <w:w w:val="0"/>
@@ -21020,7 +21958,7 @@
           <w:u w:color="000000"/>
           <w:bdr w:val="none" w:sz="0" w:space="0" w:color="000000"/>
           <w:shd w:val="clear" w:color="000000" w:fill="000000"/>
-          <w:lang w:val="x-none" w:eastAsia="x-none" w:bidi="x-none"/>
+          <w:lang/>
         </w:rPr>
         <w:t xml:space="preserve"> </w:t>
       </w:r>
@@ -21049,10 +21987,10 @@
                     </pic:cNvPicPr>
                   </pic:nvPicPr>
                   <pic:blipFill>
-                    <a:blip r:embed="rId23">
+                    <a:blip r:embed="rId22" cstate="print">
                       <a:extLst>
                         <a:ext uri="{28A0092B-C50C-407E-A947-70E740481C1C}">
-                          <a14:useLocalDpi xmlns:a14="http://schemas.microsoft.com/office/drawing/2010/main" val="0"/>
+                          <a14:useLocalDpi xmlns:a14="http://schemas.microsoft.com/office/drawing/2010/main" xmlns:wps="http://schemas.microsoft.com/office/word/2010/wordprocessingShape" xmlns:wpi="http://schemas.microsoft.com/office/word/2010/wordprocessingInk" xmlns:wpg="http://schemas.microsoft.com/office/word/2010/wordprocessingGroup" xmlns:w14="http://schemas.microsoft.com/office/word/2010/wordml" xmlns:w="http://schemas.openxmlformats.org/wordprocessingml/2006/main" xmlns:w10="urn:schemas-microsoft-com:office:word" xmlns:wp14="http://schemas.microsoft.com/office/word/2010/wordprocessingDrawing" xmlns:v="urn:schemas-microsoft-com:vml" xmlns:o="urn:schemas-microsoft-com:office:office" xmlns:mc="http://schemas.openxmlformats.org/markup-compatibility/2006" xmlns:wpc="http://schemas.microsoft.com/office/word/2010/wordprocessingCanvas" xmlns="" val="0"/>
                         </a:ext>
                       </a:extLst>
                     </a:blip>
@@ -21285,7 +22223,7 @@
         </w:rPr>
         <w:lastRenderedPageBreak/>
         <w:drawing>
-          <wp:inline distT="0" distB="0" distL="0" distR="0" wp14:anchorId="38952669" wp14:editId="449E8E1B">
+          <wp:inline distT="0" distB="0" distL="0" distR="0">
             <wp:extent cx="5267325" cy="3338118"/>
             <wp:effectExtent l="0" t="0" r="0" b="0"/>
             <wp:docPr id="13" name="Imagem 13"/>
@@ -21300,7 +22238,7 @@
                     <pic:cNvPicPr/>
                   </pic:nvPicPr>
                   <pic:blipFill>
-                    <a:blip r:embed="rId24"/>
+                    <a:blip r:embed="rId23" cstate="print"/>
                     <a:stretch>
                       <a:fillRect/>
                     </a:stretch>
@@ -21455,7 +22393,7 @@
       <w:tblPr>
         <w:tblStyle w:val="Tabelacomgrade"/>
         <w:tblW w:w="0" w:type="auto"/>
-        <w:tblLook w:val="04A0" w:firstRow="1" w:lastRow="0" w:firstColumn="1" w:lastColumn="0" w:noHBand="0" w:noVBand="1"/>
+        <w:tblLook w:val="04A0"/>
       </w:tblPr>
       <w:tblGrid>
         <w:gridCol w:w="2235"/>
@@ -22033,7 +22971,7 @@
       <w:tblPr>
         <w:tblStyle w:val="Tabelacomgrade"/>
         <w:tblW w:w="0" w:type="auto"/>
-        <w:tblLook w:val="04A0" w:firstRow="1" w:lastRow="0" w:firstColumn="1" w:lastColumn="0" w:noHBand="0" w:noVBand="1"/>
+        <w:tblLook w:val="04A0"/>
       </w:tblPr>
       <w:tblGrid>
         <w:gridCol w:w="2235"/>
@@ -22573,7 +23511,7 @@
       <w:tblPr>
         <w:tblStyle w:val="Tabelacomgrade"/>
         <w:tblW w:w="0" w:type="auto"/>
-        <w:tblLook w:val="04A0" w:firstRow="1" w:lastRow="0" w:firstColumn="1" w:lastColumn="0" w:noHBand="0" w:noVBand="1"/>
+        <w:tblLook w:val="04A0"/>
       </w:tblPr>
       <w:tblGrid>
         <w:gridCol w:w="2235"/>
@@ -23185,7 +24123,7 @@
       <w:tblPr>
         <w:tblStyle w:val="Tabelacomgrade"/>
         <w:tblW w:w="0" w:type="auto"/>
-        <w:tblLook w:val="04A0" w:firstRow="1" w:lastRow="0" w:firstColumn="1" w:lastColumn="0" w:noHBand="0" w:noVBand="1"/>
+        <w:tblLook w:val="04A0"/>
       </w:tblPr>
       <w:tblGrid>
         <w:gridCol w:w="2235"/>
@@ -23338,14 +24276,7 @@
                 <w:rFonts w:ascii="Arial" w:hAnsi="Arial" w:cs="Arial"/>
                 <w:sz w:val="24"/>
               </w:rPr>
-              <w:t>Ter escrito um código de configurações</w:t>
-            </w:r>
-            <w:r>
-              <w:rPr>
-                <w:rFonts w:ascii="Arial" w:hAnsi="Arial" w:cs="Arial"/>
-                <w:sz w:val="24"/>
-              </w:rPr>
-              <w:t xml:space="preserve"> que contenha a descrição de pelo menos um teste</w:t>
+              <w:t>Ter escrito um código de configurações que contenha a descrição de pelo menos um teste</w:t>
             </w:r>
           </w:p>
         </w:tc>
@@ -23625,21 +24556,7 @@
                 <w:rFonts w:ascii="Arial" w:hAnsi="Arial" w:cs="Arial"/>
                 <w:sz w:val="24"/>
               </w:rPr>
-              <w:t>1. O ator pode cancelar a entrada de um arquivo de configurações</w:t>
-            </w:r>
-            <w:r>
-              <w:rPr>
-                <w:rFonts w:ascii="Arial" w:hAnsi="Arial" w:cs="Arial"/>
-                <w:sz w:val="24"/>
-              </w:rPr>
-              <w:t xml:space="preserve"> com testes</w:t>
-            </w:r>
-            <w:r>
-              <w:rPr>
-                <w:rFonts w:ascii="Arial" w:hAnsi="Arial" w:cs="Arial"/>
-                <w:sz w:val="24"/>
-              </w:rPr>
-              <w:t xml:space="preserve"> a qualquer momento.</w:t>
+              <w:t>1. O ator pode cancelar a entrada de um arquivo de configurações com testes a qualquer momento.</w:t>
             </w:r>
           </w:p>
           <w:p>
@@ -23761,21 +24678,7 @@
                 <w:rFonts w:ascii="Arial" w:hAnsi="Arial" w:cs="Arial"/>
                 <w:sz w:val="24"/>
               </w:rPr>
-              <w:t xml:space="preserve">As configurações </w:t>
-            </w:r>
-            <w:r>
-              <w:rPr>
-                <w:rFonts w:ascii="Arial" w:hAnsi="Arial" w:cs="Arial"/>
-                <w:sz w:val="24"/>
-              </w:rPr>
-              <w:t xml:space="preserve">e testes </w:t>
-            </w:r>
-            <w:r>
-              <w:rPr>
-                <w:rFonts w:ascii="Arial" w:hAnsi="Arial" w:cs="Arial"/>
-                <w:sz w:val="24"/>
-              </w:rPr>
-              <w:t xml:space="preserve">serão </w:t>
+              <w:t xml:space="preserve">As configurações e testes serão </w:t>
             </w:r>
             <w:proofErr w:type="gramStart"/>
             <w:r>
@@ -23839,7 +24742,7 @@
       <w:tblPr>
         <w:tblStyle w:val="Tabelacomgrade"/>
         <w:tblW w:w="0" w:type="auto"/>
-        <w:tblLook w:val="04A0" w:firstRow="1" w:lastRow="0" w:firstColumn="1" w:lastColumn="0" w:noHBand="0" w:noVBand="1"/>
+        <w:tblLook w:val="04A0"/>
       </w:tblPr>
       <w:tblGrid>
         <w:gridCol w:w="2235"/>
@@ -23992,14 +24895,7 @@
                 <w:rFonts w:ascii="Arial" w:hAnsi="Arial" w:cs="Arial"/>
                 <w:sz w:val="24"/>
               </w:rPr>
-              <w:t xml:space="preserve">Ter </w:t>
-            </w:r>
-            <w:r>
-              <w:rPr>
-                <w:rFonts w:ascii="Arial" w:hAnsi="Arial" w:cs="Arial"/>
-                <w:sz w:val="24"/>
-              </w:rPr>
-              <w:t>inserido no programa pelo menos um teste.</w:t>
+              <w:t>Ter inserido no programa pelo menos um teste.</w:t>
             </w:r>
           </w:p>
         </w:tc>
@@ -24107,21 +25003,7 @@
                 <w:rFonts w:ascii="Arial" w:hAnsi="Arial" w:cs="Arial"/>
                 <w:sz w:val="24"/>
               </w:rPr>
-              <w:t>1. Clicar no botão “</w:t>
-            </w:r>
-            <w:r>
-              <w:rPr>
-                <w:rFonts w:ascii="Arial" w:hAnsi="Arial" w:cs="Arial"/>
-                <w:sz w:val="24"/>
-              </w:rPr>
-              <w:t>Testar</w:t>
-            </w:r>
-            <w:r>
-              <w:rPr>
-                <w:rFonts w:ascii="Arial" w:hAnsi="Arial" w:cs="Arial"/>
-                <w:sz w:val="24"/>
-              </w:rPr>
-              <w:t>”</w:t>
+              <w:t>1. Clicar no botão “Testar”</w:t>
             </w:r>
             <w:r>
               <w:rPr>
@@ -24251,14 +25133,7 @@
                 <w:rFonts w:ascii="Arial" w:hAnsi="Arial" w:cs="Arial"/>
                 <w:sz w:val="24"/>
               </w:rPr>
-              <w:t xml:space="preserve">O ator pode </w:t>
-            </w:r>
-            <w:r>
-              <w:rPr>
-                <w:rFonts w:ascii="Arial" w:hAnsi="Arial" w:cs="Arial"/>
-                <w:sz w:val="24"/>
-              </w:rPr>
-              <w:t xml:space="preserve">executar vários testes diferentes quantas vezes </w:t>
+              <w:t xml:space="preserve">O ator pode executar vários testes diferentes quantas vezes </w:t>
             </w:r>
             <w:proofErr w:type="gramStart"/>
             <w:r>
@@ -24431,7 +25306,7 @@
       <w:tblPr>
         <w:tblStyle w:val="Tabelacomgrade"/>
         <w:tblW w:w="0" w:type="auto"/>
-        <w:tblLook w:val="04A0" w:firstRow="1" w:lastRow="0" w:firstColumn="1" w:lastColumn="0" w:noHBand="0" w:noVBand="1"/>
+        <w:tblLook w:val="04A0"/>
       </w:tblPr>
       <w:tblGrid>
         <w:gridCol w:w="1242"/>
@@ -25027,7 +25902,6 @@
         </w:rPr>
         <w:t xml:space="preserve">Tabela </w:t>
       </w:r>
-      <w:proofErr w:type="spellStart"/>
       <w:r>
         <w:rPr>
           <w:rFonts w:ascii="Arial" w:hAnsi="Arial" w:cs="Arial"/>
@@ -25036,7 +25910,6 @@
         </w:rPr>
         <w:t>xx</w:t>
       </w:r>
-      <w:proofErr w:type="spellEnd"/>
       <w:r>
         <w:rPr>
           <w:rFonts w:ascii="Arial" w:hAnsi="Arial" w:cs="Arial"/>
@@ -25823,7 +26696,7 @@
           <w:insideH w:val="single" w:sz="4" w:space="0" w:color="000000"/>
           <w:insideV w:val="single" w:sz="4" w:space="0" w:color="000000"/>
         </w:tblBorders>
-        <w:tblLook w:val="04A0" w:firstRow="1" w:lastRow="0" w:firstColumn="1" w:lastColumn="0" w:noHBand="0" w:noVBand="1"/>
+        <w:tblLook w:val="04A0"/>
       </w:tblPr>
       <w:tblGrid>
         <w:gridCol w:w="2972"/>
@@ -27394,20 +28267,13 @@
           <w:sz w:val="24"/>
         </w:rPr>
       </w:pPr>
-      <w:r>
-        <w:rPr>
-          <w:rFonts w:ascii="Arial" w:hAnsi="Arial" w:cs="Arial"/>
-          <w:sz w:val="24"/>
-        </w:rPr>
-        <w:t>E-</w:t>
-      </w:r>
       <w:proofErr w:type="spellStart"/>
       <w:r>
         <w:rPr>
           <w:rFonts w:ascii="Arial" w:hAnsi="Arial" w:cs="Arial"/>
           <w:sz w:val="24"/>
         </w:rPr>
-        <w:t>Git</w:t>
+        <w:t>E-Git</w:t>
       </w:r>
       <w:proofErr w:type="spellEnd"/>
       <w:r>
@@ -28472,7 +29338,7 @@
         </w:rPr>
         <w:t>&lt;</w:t>
       </w:r>
-      <w:hyperlink r:id="rId25" w:history="1">
+      <w:hyperlink r:id="rId24" w:history="1">
         <w:r>
           <w:rPr>
             <w:rStyle w:val="Hyperlink1"/>
@@ -29066,7 +29932,7 @@
         </w:rPr>
         <w:t xml:space="preserve">&lt; </w:t>
       </w:r>
-      <w:hyperlink r:id="rId26" w:history="1">
+      <w:hyperlink r:id="rId25" w:history="1">
         <w:r>
           <w:rPr>
             <w:rFonts w:ascii="Arial" w:hAnsi="Arial" w:cs="Arial"/>
@@ -29138,7 +30004,7 @@
         </w:rPr>
         <w:t xml:space="preserve">&lt; </w:t>
       </w:r>
-      <w:hyperlink r:id="rId27" w:history="1">
+      <w:hyperlink r:id="rId26" w:history="1">
         <w:r>
           <w:rPr>
             <w:rStyle w:val="Hyperlink"/>
@@ -29232,7 +30098,7 @@
       </w:pPr>
     </w:p>
     <w:sectPr>
-      <w:footerReference w:type="default" r:id="rId28"/>
+      <w:footerReference w:type="default" r:id="rId27"/>
       <w:pgSz w:w="11900" w:h="16840"/>
       <w:pgMar w:top="1134" w:right="1134" w:bottom="1134" w:left="1134" w:header="0" w:footer="0" w:gutter="0"/>
       <w:pgNumType w:start="1"/>
@@ -29244,7 +30110,7 @@
 </file>
 
 <file path=word/endnotes.xml><?xml version="1.0" encoding="utf-8"?>
-<w:endnotes xmlns:wpc="http://schemas.microsoft.com/office/word/2010/wordprocessingCanvas" xmlns:mc="http://schemas.openxmlformats.org/markup-compatibility/2006" xmlns:o="urn:schemas-microsoft-com:office:office" xmlns:r="http://schemas.openxmlformats.org/officeDocument/2006/relationships" xmlns:m="http://schemas.openxmlformats.org/officeDocument/2006/math" xmlns:v="urn:schemas-microsoft-com:vml" xmlns:wp14="http://schemas.microsoft.com/office/word/2010/wordprocessingDrawing" xmlns:wp="http://schemas.openxmlformats.org/drawingml/2006/wordprocessingDrawing" xmlns:w10="urn:schemas-microsoft-com:office:word" xmlns:w="http://schemas.openxmlformats.org/wordprocessingml/2006/main" xmlns:w14="http://schemas.microsoft.com/office/word/2010/wordml" xmlns:wpg="http://schemas.microsoft.com/office/word/2010/wordprocessingGroup" xmlns:wpi="http://schemas.microsoft.com/office/word/2010/wordprocessingInk" xmlns:wne="http://schemas.microsoft.com/office/word/2006/wordml" xmlns:wps="http://schemas.microsoft.com/office/word/2010/wordprocessingShape" mc:Ignorable="w14 wp14">
+<w:endnotes xmlns:ve="http://schemas.openxmlformats.org/markup-compatibility/2006" xmlns:o="urn:schemas-microsoft-com:office:office" xmlns:r="http://schemas.openxmlformats.org/officeDocument/2006/relationships" xmlns:m="http://schemas.openxmlformats.org/officeDocument/2006/math" xmlns:v="urn:schemas-microsoft-com:vml" xmlns:wp="http://schemas.openxmlformats.org/drawingml/2006/wordprocessingDrawing" xmlns:w10="urn:schemas-microsoft-com:office:word" xmlns:w="http://schemas.openxmlformats.org/wordprocessingml/2006/main" xmlns:wne="http://schemas.microsoft.com/office/word/2006/wordml">
   <w:endnote w:type="separator" w:id="-1">
     <w:p>
       <w:pPr>
@@ -29269,7 +30135,7 @@
 </file>
 
 <file path=word/footer1.xml><?xml version="1.0" encoding="utf-8"?>
-<w:ftr xmlns:wpc="http://schemas.microsoft.com/office/word/2010/wordprocessingCanvas" xmlns:mc="http://schemas.openxmlformats.org/markup-compatibility/2006" xmlns:o="urn:schemas-microsoft-com:office:office" xmlns:r="http://schemas.openxmlformats.org/officeDocument/2006/relationships" xmlns:m="http://schemas.openxmlformats.org/officeDocument/2006/math" xmlns:v="urn:schemas-microsoft-com:vml" xmlns:wp14="http://schemas.microsoft.com/office/word/2010/wordprocessingDrawing" xmlns:wp="http://schemas.openxmlformats.org/drawingml/2006/wordprocessingDrawing" xmlns:w10="urn:schemas-microsoft-com:office:word" xmlns:w="http://schemas.openxmlformats.org/wordprocessingml/2006/main" xmlns:w14="http://schemas.microsoft.com/office/word/2010/wordml" xmlns:wpg="http://schemas.microsoft.com/office/word/2010/wordprocessingGroup" xmlns:wpi="http://schemas.microsoft.com/office/word/2010/wordprocessingInk" xmlns:wne="http://schemas.microsoft.com/office/word/2006/wordml" xmlns:wps="http://schemas.microsoft.com/office/word/2010/wordprocessingShape" mc:Ignorable="w14 wp14">
+<w:ftr xmlns:ve="http://schemas.openxmlformats.org/markup-compatibility/2006" xmlns:o="urn:schemas-microsoft-com:office:office" xmlns:r="http://schemas.openxmlformats.org/officeDocument/2006/relationships" xmlns:m="http://schemas.openxmlformats.org/officeDocument/2006/math" xmlns:v="urn:schemas-microsoft-com:vml" xmlns:wp="http://schemas.openxmlformats.org/drawingml/2006/wordprocessingDrawing" xmlns:w10="urn:schemas-microsoft-com:office:word" xmlns:w="http://schemas.openxmlformats.org/wordprocessingml/2006/main" xmlns:wne="http://schemas.microsoft.com/office/word/2006/wordml">
   <w:p>
     <w:pPr>
       <w:pStyle w:val="Rodap"/>
@@ -29303,7 +30169,7 @@
 </file>
 
 <file path=word/footer2.xml><?xml version="1.0" encoding="utf-8"?>
-<w:ftr xmlns:wpc="http://schemas.microsoft.com/office/word/2010/wordprocessingCanvas" xmlns:mc="http://schemas.openxmlformats.org/markup-compatibility/2006" xmlns:o="urn:schemas-microsoft-com:office:office" xmlns:r="http://schemas.openxmlformats.org/officeDocument/2006/relationships" xmlns:m="http://schemas.openxmlformats.org/officeDocument/2006/math" xmlns:v="urn:schemas-microsoft-com:vml" xmlns:wp14="http://schemas.microsoft.com/office/word/2010/wordprocessingDrawing" xmlns:wp="http://schemas.openxmlformats.org/drawingml/2006/wordprocessingDrawing" xmlns:w10="urn:schemas-microsoft-com:office:word" xmlns:w="http://schemas.openxmlformats.org/wordprocessingml/2006/main" xmlns:w14="http://schemas.microsoft.com/office/word/2010/wordml" xmlns:wpg="http://schemas.microsoft.com/office/word/2010/wordprocessingGroup" xmlns:wpi="http://schemas.microsoft.com/office/word/2010/wordprocessingInk" xmlns:wne="http://schemas.microsoft.com/office/word/2006/wordml" xmlns:wps="http://schemas.microsoft.com/office/word/2010/wordprocessingShape" mc:Ignorable="w14 wp14">
+<w:ftr xmlns:ve="http://schemas.openxmlformats.org/markup-compatibility/2006" xmlns:o="urn:schemas-microsoft-com:office:office" xmlns:r="http://schemas.openxmlformats.org/officeDocument/2006/relationships" xmlns:m="http://schemas.openxmlformats.org/officeDocument/2006/math" xmlns:v="urn:schemas-microsoft-com:vml" xmlns:wp="http://schemas.openxmlformats.org/drawingml/2006/wordprocessingDrawing" xmlns:w10="urn:schemas-microsoft-com:office:word" xmlns:w="http://schemas.openxmlformats.org/wordprocessingml/2006/main" xmlns:wne="http://schemas.microsoft.com/office/word/2006/wordml">
   <w:p>
     <w:pPr>
       <w:pStyle w:val="Rodap"/>
@@ -29319,7 +30185,7 @@
 </file>
 
 <file path=word/footer3.xml><?xml version="1.0" encoding="utf-8"?>
-<w:ftr xmlns:wpc="http://schemas.microsoft.com/office/word/2010/wordprocessingCanvas" xmlns:mc="http://schemas.openxmlformats.org/markup-compatibility/2006" xmlns:o="urn:schemas-microsoft-com:office:office" xmlns:r="http://schemas.openxmlformats.org/officeDocument/2006/relationships" xmlns:m="http://schemas.openxmlformats.org/officeDocument/2006/math" xmlns:v="urn:schemas-microsoft-com:vml" xmlns:wp14="http://schemas.microsoft.com/office/word/2010/wordprocessingDrawing" xmlns:wp="http://schemas.openxmlformats.org/drawingml/2006/wordprocessingDrawing" xmlns:w10="urn:schemas-microsoft-com:office:word" xmlns:w="http://schemas.openxmlformats.org/wordprocessingml/2006/main" xmlns:w14="http://schemas.microsoft.com/office/word/2010/wordml" xmlns:wpg="http://schemas.microsoft.com/office/word/2010/wordprocessingGroup" xmlns:wpi="http://schemas.microsoft.com/office/word/2010/wordprocessingInk" xmlns:wne="http://schemas.microsoft.com/office/word/2006/wordml" xmlns:wps="http://schemas.microsoft.com/office/word/2010/wordprocessingShape" mc:Ignorable="w14 wp14">
+<w:ftr xmlns:ve="http://schemas.openxmlformats.org/markup-compatibility/2006" xmlns:o="urn:schemas-microsoft-com:office:office" xmlns:r="http://schemas.openxmlformats.org/officeDocument/2006/relationships" xmlns:m="http://schemas.openxmlformats.org/officeDocument/2006/math" xmlns:v="urn:schemas-microsoft-com:vml" xmlns:wp="http://schemas.openxmlformats.org/drawingml/2006/wordprocessingDrawing" xmlns:w10="urn:schemas-microsoft-com:office:word" xmlns:w="http://schemas.openxmlformats.org/wordprocessingml/2006/main" xmlns:wne="http://schemas.microsoft.com/office/word/2006/wordml">
   <w:p>
     <w:pPr>
       <w:pStyle w:val="Rodap"/>
@@ -29338,7 +30204,7 @@
       <w:rPr>
         <w:noProof/>
       </w:rPr>
-      <w:t>23</w:t>
+      <w:t>14</w:t>
     </w:r>
     <w:r>
       <w:fldChar w:fldCharType="end"/>
@@ -29353,7 +30219,7 @@
 </file>
 
 <file path=word/footnotes.xml><?xml version="1.0" encoding="utf-8"?>
-<w:footnotes xmlns:wpc="http://schemas.microsoft.com/office/word/2010/wordprocessingCanvas" xmlns:mc="http://schemas.openxmlformats.org/markup-compatibility/2006" xmlns:o="urn:schemas-microsoft-com:office:office" xmlns:r="http://schemas.openxmlformats.org/officeDocument/2006/relationships" xmlns:m="http://schemas.openxmlformats.org/officeDocument/2006/math" xmlns:v="urn:schemas-microsoft-com:vml" xmlns:wp14="http://schemas.microsoft.com/office/word/2010/wordprocessingDrawing" xmlns:wp="http://schemas.openxmlformats.org/drawingml/2006/wordprocessingDrawing" xmlns:w10="urn:schemas-microsoft-com:office:word" xmlns:w="http://schemas.openxmlformats.org/wordprocessingml/2006/main" xmlns:w14="http://schemas.microsoft.com/office/word/2010/wordml" xmlns:wpg="http://schemas.microsoft.com/office/word/2010/wordprocessingGroup" xmlns:wpi="http://schemas.microsoft.com/office/word/2010/wordprocessingInk" xmlns:wne="http://schemas.microsoft.com/office/word/2006/wordml" xmlns:wps="http://schemas.microsoft.com/office/word/2010/wordprocessingShape" mc:Ignorable="w14 wp14">
+<w:footnotes xmlns:ve="http://schemas.openxmlformats.org/markup-compatibility/2006" xmlns:o="urn:schemas-microsoft-com:office:office" xmlns:r="http://schemas.openxmlformats.org/officeDocument/2006/relationships" xmlns:m="http://schemas.openxmlformats.org/officeDocument/2006/math" xmlns:v="urn:schemas-microsoft-com:vml" xmlns:wp="http://schemas.openxmlformats.org/drawingml/2006/wordprocessingDrawing" xmlns:w10="urn:schemas-microsoft-com:office:word" xmlns:w="http://schemas.openxmlformats.org/wordprocessingml/2006/main" xmlns:wne="http://schemas.microsoft.com/office/word/2006/wordml">
   <w:footnote w:type="separator" w:id="-1">
     <w:p>
       <w:pPr>
@@ -29378,7 +30244,7 @@
 </file>
 
 <file path=word/numbering.xml><?xml version="1.0" encoding="utf-8"?>
-<w:numbering xmlns:wpc="http://schemas.microsoft.com/office/word/2010/wordprocessingCanvas" xmlns:mc="http://schemas.openxmlformats.org/markup-compatibility/2006" xmlns:o="urn:schemas-microsoft-com:office:office" xmlns:r="http://schemas.openxmlformats.org/officeDocument/2006/relationships" xmlns:m="http://schemas.openxmlformats.org/officeDocument/2006/math" xmlns:v="urn:schemas-microsoft-com:vml" xmlns:wp14="http://schemas.microsoft.com/office/word/2010/wordprocessingDrawing" xmlns:wp="http://schemas.openxmlformats.org/drawingml/2006/wordprocessingDrawing" xmlns:w10="urn:schemas-microsoft-com:office:word" xmlns:w="http://schemas.openxmlformats.org/wordprocessingml/2006/main" xmlns:w14="http://schemas.microsoft.com/office/word/2010/wordml" xmlns:wpg="http://schemas.microsoft.com/office/word/2010/wordprocessingGroup" xmlns:wpi="http://schemas.microsoft.com/office/word/2010/wordprocessingInk" xmlns:wne="http://schemas.microsoft.com/office/word/2006/wordml" xmlns:wps="http://schemas.microsoft.com/office/word/2010/wordprocessingShape" mc:Ignorable="w14 wp14">
+<w:numbering xmlns:ve="http://schemas.openxmlformats.org/markup-compatibility/2006" xmlns:o="urn:schemas-microsoft-com:office:office" xmlns:r="http://schemas.openxmlformats.org/officeDocument/2006/relationships" xmlns:m="http://schemas.openxmlformats.org/officeDocument/2006/math" xmlns:v="urn:schemas-microsoft-com:vml" xmlns:wp="http://schemas.openxmlformats.org/drawingml/2006/wordprocessingDrawing" xmlns:w10="urn:schemas-microsoft-com:office:word" xmlns:w="http://schemas.openxmlformats.org/wordprocessingml/2006/main" xmlns:wne="http://schemas.microsoft.com/office/word/2006/wordml">
   <w:abstractNum w:abstractNumId="0">
     <w:nsid w:val="00000001"/>
     <w:multiLevelType w:val="multilevel"/>
@@ -31876,7 +32742,7 @@
 </file>
 
 <file path=word/styles.xml><?xml version="1.0" encoding="utf-8"?>
-<w:styles xmlns:mc="http://schemas.openxmlformats.org/markup-compatibility/2006" xmlns:r="http://schemas.openxmlformats.org/officeDocument/2006/relationships" xmlns:w="http://schemas.openxmlformats.org/wordprocessingml/2006/main" xmlns:w14="http://schemas.microsoft.com/office/word/2010/wordml" mc:Ignorable="w14">
+<w:styles xmlns:r="http://schemas.openxmlformats.org/officeDocument/2006/relationships" xmlns:w="http://schemas.openxmlformats.org/wordprocessingml/2006/main">
   <w:docDefaults>
     <w:rPrDefault>
       <w:rPr>
@@ -32046,6 +32912,7 @@
     <w:uiPriority w:val="99"/>
     <w:semiHidden/>
     <w:unhideWhenUsed/>
+    <w:qFormat/>
     <w:tblPr>
       <w:tblInd w:w="0" w:type="dxa"/>
       <w:tblCellMar>
@@ -32951,17 +33818,8 @@
 
 <file path=word/charts/chart1.xml><?xml version="1.0" encoding="utf-8"?>
 <c:chartSpace xmlns:c="http://schemas.openxmlformats.org/drawingml/2006/chart" xmlns:a="http://schemas.openxmlformats.org/drawingml/2006/main" xmlns:r="http://schemas.openxmlformats.org/officeDocument/2006/relationships">
-  <c:date1904 val="0"/>
+  <c:date1904 val="1"/>
   <c:lang val="pt-BR"/>
-  <c:roundedCorners val="0"/>
-  <mc:AlternateContent xmlns:mc="http://schemas.openxmlformats.org/markup-compatibility/2006">
-    <mc:Choice xmlns:c14="http://schemas.microsoft.com/office/drawing/2007/8/2/chart" Requires="c14">
-      <c14:style val="102"/>
-    </mc:Choice>
-    <mc:Fallback>
-      <c:style val="2"/>
-    </mc:Fallback>
-  </mc:AlternateContent>
   <c:clrMapOvr bg1="lt1" tx1="dk1" bg2="lt2" tx2="dk2" accent1="accent1" accent2="accent2" accent3="accent3" accent4="accent4" accent5="accent5" accent6="accent6" hlink="hlink" folHlink="folHlink"/>
   <c:chart>
     <c:title>
@@ -32980,15 +33838,12 @@
           </a:p>
         </c:rich>
       </c:tx>
-      <c:overlay val="0"/>
     </c:title>
-    <c:autoTitleDeleted val="0"/>
     <c:plotArea>
       <c:layout/>
       <c:barChart>
         <c:barDir val="bar"/>
         <c:grouping val="stacked"/>
-        <c:varyColors val="0"/>
         <c:ser>
           <c:idx val="0"/>
           <c:order val="0"/>
@@ -33003,7 +33858,6 @@
               </c:strCache>
             </c:strRef>
           </c:tx>
-          <c:invertIfNegative val="0"/>
           <c:cat>
             <c:strRef>
               <c:f>Plan1!$A$2:$A$12</c:f>
@@ -33052,16 +33906,16 @@
                 <c:formatCode>0.00%</c:formatCode>
                 <c:ptCount val="11"/>
                 <c:pt idx="0">
-                  <c:v>9.9000000000000157E-2</c:v>
+                  <c:v>9.9000000000000213E-2</c:v>
                 </c:pt>
                 <c:pt idx="1">
                   <c:v>4.3000000000000003E-2</c:v>
                 </c:pt>
                 <c:pt idx="2">
-                  <c:v>6.200000000000009E-2</c:v>
+                  <c:v>6.2000000000000104E-2</c:v>
                 </c:pt>
                 <c:pt idx="3">
-                  <c:v>7.5000000000000094E-2</c:v>
+                  <c:v>7.5000000000000108E-2</c:v>
                 </c:pt>
                 <c:pt idx="4">
                   <c:v>8.1000000000000044E-2</c:v>
@@ -33070,16 +33924,16 @@
                   <c:v>8.7000000000000022E-2</c:v>
                 </c:pt>
                 <c:pt idx="6">
-                  <c:v>9.3000000000000235E-2</c:v>
+                  <c:v>9.3000000000000263E-2</c:v>
                 </c:pt>
                 <c:pt idx="7">
-                  <c:v>9.9000000000000157E-2</c:v>
+                  <c:v>9.9000000000000213E-2</c:v>
                 </c:pt>
                 <c:pt idx="8">
                   <c:v>0.10600000000000002</c:v>
                 </c:pt>
                 <c:pt idx="9">
-                  <c:v>0.12400000000000011</c:v>
+                  <c:v>0.12400000000000012</c:v>
                 </c:pt>
                 <c:pt idx="10">
                   <c:v>0.13100000000000001</c:v>
@@ -33088,61 +33942,42 @@
             </c:numRef>
           </c:val>
         </c:ser>
-        <c:dLbls>
-          <c:showLegendKey val="0"/>
-          <c:showVal val="0"/>
-          <c:showCatName val="0"/>
-          <c:showSerName val="0"/>
-          <c:showPercent val="0"/>
-          <c:showBubbleSize val="0"/>
-        </c:dLbls>
-        <c:gapWidth val="150"/>
         <c:overlap val="100"/>
-        <c:axId val="81606144"/>
-        <c:axId val="82097280"/>
+        <c:axId val="84118912"/>
+        <c:axId val="72545408"/>
       </c:barChart>
       <c:catAx>
-        <c:axId val="81606144"/>
+        <c:axId val="84118912"/>
         <c:scaling>
           <c:orientation val="minMax"/>
         </c:scaling>
-        <c:delete val="0"/>
         <c:axPos val="l"/>
         <c:numFmt formatCode="General" sourceLinked="1"/>
-        <c:majorTickMark val="out"/>
-        <c:minorTickMark val="none"/>
         <c:tickLblPos val="nextTo"/>
-        <c:crossAx val="82097280"/>
+        <c:crossAx val="72545408"/>
         <c:crosses val="autoZero"/>
         <c:auto val="1"/>
         <c:lblAlgn val="ctr"/>
         <c:lblOffset val="100"/>
-        <c:noMultiLvlLbl val="0"/>
       </c:catAx>
       <c:valAx>
-        <c:axId val="82097280"/>
+        <c:axId val="72545408"/>
         <c:scaling>
           <c:orientation val="minMax"/>
         </c:scaling>
-        <c:delete val="0"/>
         <c:axPos val="b"/>
         <c:majorGridlines/>
         <c:numFmt formatCode="0.00%" sourceLinked="1"/>
-        <c:majorTickMark val="out"/>
-        <c:minorTickMark val="none"/>
         <c:tickLblPos val="nextTo"/>
-        <c:crossAx val="81606144"/>
+        <c:crossAx val="84118912"/>
         <c:crosses val="autoZero"/>
         <c:crossBetween val="between"/>
       </c:valAx>
     </c:plotArea>
     <c:plotVisOnly val="1"/>
     <c:dispBlanksAs val="gap"/>
-    <c:showDLblsOverMax val="0"/>
   </c:chart>
-  <c:externalData r:id="rId2">
-    <c:autoUpdate val="0"/>
-  </c:externalData>
+  <c:externalData r:id="rId2"/>
 </c:chartSpace>
 </file>
 
@@ -33717,7 +34552,7 @@
 </file>
 
 <file path=customXml/itemProps1.xml><?xml version="1.0" encoding="utf-8"?>
-<ds:datastoreItem xmlns:ds="http://schemas.openxmlformats.org/officeDocument/2006/customXml" ds:itemID="{3B96E3E1-C1B4-4CA6-B5C7-D8A00244B011}">
+<ds:datastoreItem xmlns:ds="http://schemas.openxmlformats.org/officeDocument/2006/customXml" ds:itemID="{2ABE24FE-4565-48AF-B269-F6FF490B3E50}">
   <ds:schemaRefs>
     <ds:schemaRef ds:uri="http://schemas.openxmlformats.org/officeDocument/2006/bibliography"/>
   </ds:schemaRefs>

</xml_diff>